<commit_message>
Updated test case documentation
</commit_message>
<xml_diff>
--- a/Docs/Testing_plan/FR019_minigame.docx
+++ b/Docs/Testing_plan/FR019_minigame.docx
@@ -4,7 +4,7 @@
   <w:body>
     <w:p>
       <w:pPr>
-        <w:pStyle w:val="Heading1"/>
+        <w:pStyle w:val="Ttulo1"/>
         <w:jc w:val="both"/>
         <w:rPr>
           <w:lang w:val="en-US"/>
@@ -132,33 +132,7 @@
           <w:szCs w:val="18"/>
           <w:lang w:val="en-US"/>
         </w:rPr>
-        <w:t xml:space="preserve">Francisco Javier </w:t>
-      </w:r>
-      <w:proofErr w:type="spellStart"/>
-      <w:r>
-        <w:rPr>
-          <w:rFonts w:ascii="Helvetica" w:hAnsi="Helvetica"/>
-          <w:i/>
-          <w:iCs/>
-          <w:color w:val="ADADAD" w:themeColor="background2" w:themeShade="BF"/>
-          <w:sz w:val="18"/>
-          <w:szCs w:val="18"/>
-          <w:lang w:val="en-US"/>
-        </w:rPr>
-        <w:t>Jordá</w:t>
-      </w:r>
-      <w:proofErr w:type="spellEnd"/>
-      <w:r>
-        <w:rPr>
-          <w:rFonts w:ascii="Helvetica" w:hAnsi="Helvetica"/>
-          <w:i/>
-          <w:iCs/>
-          <w:color w:val="ADADAD" w:themeColor="background2" w:themeShade="BF"/>
-          <w:sz w:val="18"/>
-          <w:szCs w:val="18"/>
-          <w:lang w:val="en-US"/>
-        </w:rPr>
-        <w:t xml:space="preserve"> Garay</w:t>
+        <w:t>Francisco Javier Jordá Garay</w:t>
       </w:r>
       <w:r>
         <w:rPr>
@@ -187,7 +161,7 @@
     </w:p>
     <w:p>
       <w:pPr>
-        <w:pStyle w:val="Heading2"/>
+        <w:pStyle w:val="Ttulo2"/>
         <w:pBdr>
           <w:bottom w:val="single" w:sz="6" w:space="1" w:color="auto"/>
         </w:pBdr>
@@ -342,33 +316,7 @@
           <w:szCs w:val="18"/>
           <w:lang w:val="en-US"/>
         </w:rPr>
-        <w:t xml:space="preserve"> </w:t>
-      </w:r>
-      <w:proofErr w:type="gramStart"/>
-      <w:r>
-        <w:rPr>
-          <w:rFonts w:ascii="Helvetica" w:hAnsi="Helvetica"/>
-          <w:i/>
-          <w:iCs/>
-          <w:color w:val="ADADAD" w:themeColor="background2" w:themeShade="BF"/>
-          <w:sz w:val="18"/>
-          <w:szCs w:val="18"/>
-          <w:lang w:val="en-US"/>
-        </w:rPr>
-        <w:t>mini-game</w:t>
-      </w:r>
-      <w:proofErr w:type="gramEnd"/>
-      <w:r>
-        <w:rPr>
-          <w:rFonts w:ascii="Helvetica" w:hAnsi="Helvetica"/>
-          <w:i/>
-          <w:iCs/>
-          <w:color w:val="ADADAD" w:themeColor="background2" w:themeShade="BF"/>
-          <w:sz w:val="18"/>
-          <w:szCs w:val="18"/>
-          <w:lang w:val="en-US"/>
-        </w:rPr>
-        <w:t xml:space="preserve"> (FR019) </w:t>
+        <w:t xml:space="preserve"> mini-game (FR019) </w:t>
       </w:r>
       <w:r>
         <w:rPr>
@@ -684,7 +632,31 @@
           <w:szCs w:val="18"/>
           <w:lang w:val="en-US"/>
         </w:rPr>
-        <w:t>detecting wrong sequences, and correctly restoring player</w:t>
+        <w:t xml:space="preserve">detecting </w:t>
+      </w:r>
+      <w:r>
+        <w:rPr>
+          <w:rFonts w:ascii="Helvetica" w:hAnsi="Helvetica"/>
+          <w:i/>
+          <w:iCs/>
+          <w:color w:val="ADADAD" w:themeColor="background2" w:themeShade="BF"/>
+          <w:sz w:val="18"/>
+          <w:szCs w:val="18"/>
+          <w:lang w:val="en-US"/>
+        </w:rPr>
+        <w:t>correct/</w:t>
+      </w:r>
+      <w:r>
+        <w:rPr>
+          <w:rFonts w:ascii="Helvetica" w:hAnsi="Helvetica"/>
+          <w:i/>
+          <w:iCs/>
+          <w:color w:val="ADADAD" w:themeColor="background2" w:themeShade="BF"/>
+          <w:sz w:val="18"/>
+          <w:szCs w:val="18"/>
+          <w:lang w:val="en-US"/>
+        </w:rPr>
+        <w:t>wrong sequences, and correctly restoring player</w:t>
       </w:r>
       <w:r>
         <w:rPr>
@@ -720,6 +692,18 @@
           <w:szCs w:val="18"/>
           <w:lang w:val="en-US"/>
         </w:rPr>
+        <w:t xml:space="preserve"> of the mini-game</w:t>
+      </w:r>
+      <w:r>
+        <w:rPr>
+          <w:rFonts w:ascii="Helvetica" w:hAnsi="Helvetica"/>
+          <w:i/>
+          <w:iCs/>
+          <w:color w:val="ADADAD" w:themeColor="background2" w:themeShade="BF"/>
+          <w:sz w:val="18"/>
+          <w:szCs w:val="18"/>
+          <w:lang w:val="en-US"/>
+        </w:rPr>
         <w:t xml:space="preserve"> or displaying the Game Over message on failure.</w:t>
       </w:r>
     </w:p>
@@ -737,7 +721,7 @@
     </w:p>
     <w:p>
       <w:pPr>
-        <w:pStyle w:val="Heading3"/>
+        <w:pStyle w:val="Ttulo3"/>
         <w:jc w:val="both"/>
         <w:rPr>
           <w:lang w:val="en-US"/>
@@ -799,91 +783,211 @@
           <w:szCs w:val="18"/>
           <w:lang w:val="en-US"/>
         </w:rPr>
-        <w:t xml:space="preserve">The main game must be set correctly with the mini-game </w:t>
-      </w:r>
-      <w:r>
-        <w:rPr>
-          <w:rFonts w:ascii="Helvetica" w:hAnsi="Helvetica"/>
-          <w:i/>
-          <w:iCs/>
-          <w:color w:val="ADADAD" w:themeColor="background2" w:themeShade="BF"/>
-          <w:sz w:val="18"/>
-          <w:szCs w:val="18"/>
-          <w:lang w:val="en-US"/>
-        </w:rPr>
-        <w:t>implementation</w:t>
-      </w:r>
-      <w:r>
-        <w:rPr>
-          <w:rFonts w:ascii="Helvetica" w:hAnsi="Helvetica"/>
-          <w:i/>
-          <w:iCs/>
-          <w:color w:val="ADADAD" w:themeColor="background2" w:themeShade="BF"/>
-          <w:sz w:val="18"/>
-          <w:szCs w:val="18"/>
-          <w:lang w:val="en-US"/>
-        </w:rPr>
-        <w:t xml:space="preserve"> </w:t>
-      </w:r>
-      <w:r>
-        <w:rPr>
-          <w:rFonts w:ascii="Helvetica" w:hAnsi="Helvetica"/>
-          <w:i/>
-          <w:iCs/>
-          <w:color w:val="ADADAD" w:themeColor="background2" w:themeShade="BF"/>
-          <w:sz w:val="18"/>
-          <w:szCs w:val="18"/>
-          <w:lang w:val="en-US"/>
-        </w:rPr>
-        <w:t>complete</w:t>
-      </w:r>
-      <w:r>
-        <w:rPr>
-          <w:rFonts w:ascii="Helvetica" w:hAnsi="Helvetica"/>
-          <w:i/>
-          <w:iCs/>
-          <w:color w:val="ADADAD" w:themeColor="background2" w:themeShade="BF"/>
-          <w:sz w:val="18"/>
-          <w:szCs w:val="18"/>
-          <w:lang w:val="en-US"/>
-        </w:rPr>
-        <w:t xml:space="preserve"> so that when</w:t>
-      </w:r>
-      <w:r>
-        <w:rPr>
-          <w:rFonts w:ascii="Helvetica" w:hAnsi="Helvetica"/>
-          <w:i/>
-          <w:iCs/>
-          <w:color w:val="ADADAD" w:themeColor="background2" w:themeShade="BF"/>
-          <w:sz w:val="18"/>
-          <w:szCs w:val="18"/>
-          <w:lang w:val="en-US"/>
-        </w:rPr>
-        <w:t xml:space="preserve"> player fail</w:t>
-      </w:r>
-      <w:r>
-        <w:rPr>
-          <w:rFonts w:ascii="Helvetica" w:hAnsi="Helvetica"/>
-          <w:i/>
-          <w:iCs/>
-          <w:color w:val="ADADAD" w:themeColor="background2" w:themeShade="BF"/>
-          <w:sz w:val="18"/>
-          <w:szCs w:val="18"/>
-          <w:lang w:val="en-US"/>
-        </w:rPr>
-        <w:t>s</w:t>
-      </w:r>
-      <w:r>
-        <w:rPr>
-          <w:rFonts w:ascii="Helvetica" w:hAnsi="Helvetica"/>
-          <w:i/>
-          <w:iCs/>
-          <w:color w:val="ADADAD" w:themeColor="background2" w:themeShade="BF"/>
-          <w:sz w:val="18"/>
-          <w:szCs w:val="18"/>
-          <w:lang w:val="en-US"/>
-        </w:rPr>
-        <w:t xml:space="preserve"> in main game by dropping to zero HP</w:t>
+        <w:t>The p</w:t>
+      </w:r>
+      <w:r>
+        <w:rPr>
+          <w:rFonts w:ascii="Helvetica" w:hAnsi="Helvetica"/>
+          <w:i/>
+          <w:iCs/>
+          <w:color w:val="ADADAD" w:themeColor="background2" w:themeShade="BF"/>
+          <w:sz w:val="18"/>
+          <w:szCs w:val="18"/>
+          <w:lang w:val="en-US"/>
+        </w:rPr>
+        <w:t xml:space="preserve">layer </w:t>
+      </w:r>
+      <w:r>
+        <w:rPr>
+          <w:rFonts w:ascii="Helvetica" w:hAnsi="Helvetica"/>
+          <w:i/>
+          <w:iCs/>
+          <w:color w:val="ADADAD" w:themeColor="background2" w:themeShade="BF"/>
+          <w:sz w:val="18"/>
+          <w:szCs w:val="18"/>
+          <w:lang w:val="en-US"/>
+        </w:rPr>
+        <w:t>collides</w:t>
+      </w:r>
+      <w:r>
+        <w:rPr>
+          <w:rFonts w:ascii="Helvetica" w:hAnsi="Helvetica"/>
+          <w:i/>
+          <w:iCs/>
+          <w:color w:val="ADADAD" w:themeColor="background2" w:themeShade="BF"/>
+          <w:sz w:val="18"/>
+          <w:szCs w:val="18"/>
+          <w:lang w:val="en-US"/>
+        </w:rPr>
+        <w:t xml:space="preserve"> in main game </w:t>
+      </w:r>
+      <w:r>
+        <w:rPr>
+          <w:rFonts w:ascii="Helvetica" w:hAnsi="Helvetica"/>
+          <w:i/>
+          <w:iCs/>
+          <w:color w:val="ADADAD" w:themeColor="background2" w:themeShade="BF"/>
+          <w:sz w:val="18"/>
+          <w:szCs w:val="18"/>
+          <w:lang w:val="en-US"/>
+        </w:rPr>
+        <w:t xml:space="preserve">with </w:t>
+      </w:r>
+      <w:r>
+        <w:rPr>
+          <w:rFonts w:ascii="Helvetica" w:hAnsi="Helvetica"/>
+          <w:i/>
+          <w:iCs/>
+          <w:color w:val="ADADAD" w:themeColor="background2" w:themeShade="BF"/>
+          <w:sz w:val="18"/>
+          <w:szCs w:val="18"/>
+          <w:lang w:val="en-US"/>
+        </w:rPr>
+        <w:t>enough</w:t>
+      </w:r>
+      <w:r>
+        <w:rPr>
+          <w:rFonts w:ascii="Helvetica" w:hAnsi="Helvetica"/>
+          <w:i/>
+          <w:iCs/>
+          <w:color w:val="ADADAD" w:themeColor="background2" w:themeShade="BF"/>
+          <w:sz w:val="18"/>
+          <w:szCs w:val="18"/>
+          <w:lang w:val="en-US"/>
+        </w:rPr>
+        <w:t xml:space="preserve"> obstacles that</w:t>
+      </w:r>
+      <w:r>
+        <w:rPr>
+          <w:rFonts w:ascii="Helvetica" w:hAnsi="Helvetica"/>
+          <w:i/>
+          <w:iCs/>
+          <w:color w:val="ADADAD" w:themeColor="background2" w:themeShade="BF"/>
+          <w:sz w:val="18"/>
+          <w:szCs w:val="18"/>
+          <w:lang w:val="en-US"/>
+        </w:rPr>
+        <w:t xml:space="preserve"> boat’s</w:t>
+      </w:r>
+      <w:r>
+        <w:rPr>
+          <w:rFonts w:ascii="Helvetica" w:hAnsi="Helvetica"/>
+          <w:i/>
+          <w:iCs/>
+          <w:color w:val="ADADAD" w:themeColor="background2" w:themeShade="BF"/>
+          <w:sz w:val="18"/>
+          <w:szCs w:val="18"/>
+          <w:lang w:val="en-US"/>
+        </w:rPr>
+        <w:t xml:space="preserve"> HP</w:t>
+      </w:r>
+      <w:r>
+        <w:rPr>
+          <w:rFonts w:ascii="Helvetica" w:hAnsi="Helvetica"/>
+          <w:i/>
+          <w:iCs/>
+          <w:color w:val="ADADAD" w:themeColor="background2" w:themeShade="BF"/>
+          <w:sz w:val="18"/>
+          <w:szCs w:val="18"/>
+          <w:lang w:val="en-US"/>
+        </w:rPr>
+        <w:t xml:space="preserve"> drop</w:t>
+      </w:r>
+      <w:r>
+        <w:rPr>
+          <w:rFonts w:ascii="Helvetica" w:hAnsi="Helvetica"/>
+          <w:i/>
+          <w:iCs/>
+          <w:color w:val="ADADAD" w:themeColor="background2" w:themeShade="BF"/>
+          <w:sz w:val="18"/>
+          <w:szCs w:val="18"/>
+          <w:lang w:val="en-US"/>
+        </w:rPr>
+        <w:t xml:space="preserve">s </w:t>
+      </w:r>
+      <w:r>
+        <w:rPr>
+          <w:rFonts w:ascii="Helvetica" w:hAnsi="Helvetica"/>
+          <w:i/>
+          <w:iCs/>
+          <w:color w:val="ADADAD" w:themeColor="background2" w:themeShade="BF"/>
+          <w:sz w:val="18"/>
+          <w:szCs w:val="18"/>
+          <w:lang w:val="en-US"/>
+        </w:rPr>
+        <w:t>to zero</w:t>
+      </w:r>
+      <w:r>
+        <w:rPr>
+          <w:rFonts w:ascii="Helvetica" w:hAnsi="Helvetica"/>
+          <w:i/>
+          <w:iCs/>
+          <w:color w:val="ADADAD" w:themeColor="background2" w:themeShade="BF"/>
+          <w:sz w:val="18"/>
+          <w:szCs w:val="18"/>
+          <w:lang w:val="en-US"/>
+        </w:rPr>
+        <w:t xml:space="preserve">, meaning </w:t>
+      </w:r>
+      <w:r>
+        <w:rPr>
+          <w:rFonts w:ascii="Helvetica" w:hAnsi="Helvetica"/>
+          <w:i/>
+          <w:iCs/>
+          <w:color w:val="ADADAD" w:themeColor="background2" w:themeShade="BF"/>
+          <w:sz w:val="18"/>
+          <w:szCs w:val="18"/>
+          <w:lang w:val="en-US"/>
+        </w:rPr>
+        <w:t>its</w:t>
+      </w:r>
+      <w:r>
+        <w:rPr>
+          <w:rFonts w:ascii="Helvetica" w:hAnsi="Helvetica"/>
+          <w:i/>
+          <w:iCs/>
+          <w:color w:val="ADADAD" w:themeColor="background2" w:themeShade="BF"/>
+          <w:sz w:val="18"/>
+          <w:szCs w:val="18"/>
+          <w:lang w:val="en-US"/>
+        </w:rPr>
+        <w:t xml:space="preserve"> destroyed (player</w:t>
+      </w:r>
+      <w:r>
+        <w:rPr>
+          <w:rFonts w:ascii="Helvetica" w:hAnsi="Helvetica"/>
+          <w:i/>
+          <w:iCs/>
+          <w:color w:val="ADADAD" w:themeColor="background2" w:themeShade="BF"/>
+          <w:sz w:val="18"/>
+          <w:szCs w:val="18"/>
+          <w:lang w:val="en-US"/>
+        </w:rPr>
+        <w:t xml:space="preserve"> dies</w:t>
+      </w:r>
+      <w:r>
+        <w:rPr>
+          <w:rFonts w:ascii="Helvetica" w:hAnsi="Helvetica"/>
+          <w:i/>
+          <w:iCs/>
+          <w:color w:val="ADADAD" w:themeColor="background2" w:themeShade="BF"/>
+          <w:sz w:val="18"/>
+          <w:szCs w:val="18"/>
+          <w:lang w:val="en-US"/>
+        </w:rPr>
+        <w:t>)</w:t>
+      </w:r>
+      <w:r>
+        <w:rPr>
+          <w:rFonts w:ascii="Helvetica" w:hAnsi="Helvetica"/>
+          <w:i/>
+          <w:iCs/>
+          <w:color w:val="ADADAD" w:themeColor="background2" w:themeShade="BF"/>
+          <w:sz w:val="18"/>
+          <w:szCs w:val="18"/>
+          <w:lang w:val="en-US"/>
+        </w:rPr>
+        <w:t>, then</w:t>
       </w:r>
       <w:r>
         <w:rPr>
@@ -907,7 +1011,19 @@
           <w:szCs w:val="18"/>
           <w:lang w:val="en-US"/>
         </w:rPr>
-        <w:t xml:space="preserve"> mini-game is triggered only upon death.</w:t>
+        <w:t xml:space="preserve"> mini-game is triggered upon death</w:t>
+      </w:r>
+      <w:r>
+        <w:rPr>
+          <w:rFonts w:ascii="Helvetica" w:hAnsi="Helvetica"/>
+          <w:i/>
+          <w:iCs/>
+          <w:color w:val="ADADAD" w:themeColor="background2" w:themeShade="BF"/>
+          <w:sz w:val="18"/>
+          <w:szCs w:val="18"/>
+          <w:lang w:val="en-US"/>
+        </w:rPr>
+        <w:t>.</w:t>
       </w:r>
     </w:p>
     <w:p>
@@ -921,16 +1037,6 @@
           <w:lang w:val="en-US"/>
         </w:rPr>
       </w:pPr>
-      <w:r>
-        <w:rPr>
-          <w:rFonts w:ascii="Helvetica" w:hAnsi="Helvetica"/>
-          <w:color w:val="000000" w:themeColor="text1"/>
-          <w:sz w:val="18"/>
-          <w:szCs w:val="18"/>
-          <w:lang w:val="en-US"/>
-        </w:rPr>
-        <w:t>(player dies)</w:t>
-      </w:r>
     </w:p>
     <w:p>
       <w:pPr>
@@ -1001,6 +1107,32 @@
         <w:jc w:val="both"/>
         <w:rPr>
           <w:rFonts w:ascii="Helvetica" w:hAnsi="Helvetica"/>
+          <w:i/>
+          <w:iCs/>
+          <w:color w:val="ADADAD" w:themeColor="background2" w:themeShade="BF"/>
+          <w:sz w:val="18"/>
+          <w:szCs w:val="18"/>
+          <w:lang w:val="en-US"/>
+        </w:rPr>
+      </w:pPr>
+      <w:r>
+        <w:rPr>
+          <w:rFonts w:ascii="Helvetica" w:hAnsi="Helvetica"/>
+          <w:i/>
+          <w:iCs/>
+          <w:color w:val="ADADAD" w:themeColor="background2" w:themeShade="BF"/>
+          <w:sz w:val="18"/>
+          <w:szCs w:val="18"/>
+          <w:lang w:val="en-US"/>
+        </w:rPr>
+        <w:t>Rival boats and obstacles states (current position).</w:t>
+      </w:r>
+    </w:p>
+    <w:p>
+      <w:pPr>
+        <w:jc w:val="both"/>
+        <w:rPr>
+          <w:rFonts w:ascii="Helvetica" w:hAnsi="Helvetica"/>
           <w:color w:val="000000" w:themeColor="text1"/>
           <w:sz w:val="18"/>
           <w:szCs w:val="18"/>
@@ -1010,7 +1142,7 @@
     </w:p>
     <w:p>
       <w:pPr>
-        <w:pStyle w:val="Heading3"/>
+        <w:pStyle w:val="Ttulo3"/>
         <w:jc w:val="both"/>
         <w:rPr>
           <w:lang w:val="en-US"/>
@@ -1051,7 +1183,7 @@
     </w:p>
     <w:p>
       <w:pPr>
-        <w:pStyle w:val="ListParagraph"/>
+        <w:pStyle w:val="Prrafodelista"/>
         <w:numPr>
           <w:ilvl w:val="0"/>
           <w:numId w:val="2"/>
@@ -1077,26 +1209,12 @@
           <w:szCs w:val="18"/>
           <w:lang w:val="en-US"/>
         </w:rPr>
-        <w:t>Launch Mini-</w:t>
-      </w:r>
-      <w:proofErr w:type="gramStart"/>
-      <w:r>
-        <w:rPr>
-          <w:rFonts w:ascii="Helvetica" w:hAnsi="Helvetica"/>
-          <w:i/>
-          <w:iCs/>
-          <w:color w:val="ADADAD" w:themeColor="background2" w:themeShade="BF"/>
-          <w:sz w:val="18"/>
-          <w:szCs w:val="18"/>
-          <w:lang w:val="en-US"/>
-        </w:rPr>
-        <w:t>game</w:t>
-      </w:r>
-      <w:proofErr w:type="gramEnd"/>
-    </w:p>
-    <w:p>
-      <w:pPr>
-        <w:pStyle w:val="ListParagraph"/>
+        <w:t>Launch Mini-game</w:t>
+      </w:r>
+    </w:p>
+    <w:p>
+      <w:pPr>
+        <w:pStyle w:val="Prrafodelista"/>
         <w:numPr>
           <w:ilvl w:val="1"/>
           <w:numId w:val="4"/>
@@ -1151,7 +1269,7 @@
     </w:p>
     <w:p>
       <w:pPr>
-        <w:pStyle w:val="ListParagraph"/>
+        <w:pStyle w:val="Prrafodelista"/>
         <w:numPr>
           <w:ilvl w:val="1"/>
           <w:numId w:val="4"/>
@@ -1218,21 +1336,64 @@
     </w:p>
     <w:p>
       <w:pPr>
-        <w:jc w:val="both"/>
-        <w:rPr>
-          <w:rFonts w:ascii="Helvetica" w:hAnsi="Helvetica"/>
-          <w:i/>
-          <w:iCs/>
-          <w:color w:val="ADADAD" w:themeColor="background2" w:themeShade="BF"/>
-          <w:sz w:val="18"/>
-          <w:szCs w:val="18"/>
-          <w:lang w:val="en-US"/>
-        </w:rPr>
-      </w:pPr>
-    </w:p>
-    <w:p>
-      <w:pPr>
-        <w:pStyle w:val="ListParagraph"/>
+        <w:pStyle w:val="Prrafodelista"/>
+        <w:numPr>
+          <w:ilvl w:val="1"/>
+          <w:numId w:val="4"/>
+        </w:numPr>
+        <w:jc w:val="both"/>
+        <w:rPr>
+          <w:rFonts w:ascii="Helvetica" w:hAnsi="Helvetica"/>
+          <w:i/>
+          <w:iCs/>
+          <w:color w:val="ADADAD" w:themeColor="background2" w:themeShade="BF"/>
+          <w:sz w:val="18"/>
+          <w:szCs w:val="18"/>
+          <w:lang w:val="en-US"/>
+        </w:rPr>
+      </w:pPr>
+      <w:r>
+        <w:rPr>
+          <w:rFonts w:ascii="Helvetica" w:hAnsi="Helvetica"/>
+          <w:i/>
+          <w:iCs/>
+          <w:color w:val="ADADAD" w:themeColor="background2" w:themeShade="BF"/>
+          <w:sz w:val="18"/>
+          <w:szCs w:val="18"/>
+          <w:lang w:val="en-US"/>
+        </w:rPr>
+        <w:t>While the mini-game is being played, rival boats should not continue the race</w:t>
+      </w:r>
+      <w:r>
+        <w:rPr>
+          <w:rFonts w:ascii="Helvetica" w:hAnsi="Helvetica"/>
+          <w:i/>
+          <w:iCs/>
+          <w:color w:val="ADADAD" w:themeColor="background2" w:themeShade="BF"/>
+          <w:sz w:val="18"/>
+          <w:szCs w:val="18"/>
+          <w:lang w:val="en-US"/>
+        </w:rPr>
+        <w:t xml:space="preserve"> and only resume movement when the player re-enters the  race.</w:t>
+      </w:r>
+    </w:p>
+    <w:p>
+      <w:pPr>
+        <w:jc w:val="both"/>
+        <w:rPr>
+          <w:rFonts w:ascii="Helvetica" w:hAnsi="Helvetica"/>
+          <w:i/>
+          <w:iCs/>
+          <w:color w:val="ADADAD" w:themeColor="background2" w:themeShade="BF"/>
+          <w:sz w:val="18"/>
+          <w:szCs w:val="18"/>
+          <w:lang w:val="en-US"/>
+        </w:rPr>
+      </w:pPr>
+    </w:p>
+    <w:p>
+      <w:pPr>
+        <w:pStyle w:val="Prrafodelista"/>
         <w:numPr>
           <w:ilvl w:val="0"/>
           <w:numId w:val="2"/>
@@ -1258,12 +1419,60 @@
           <w:szCs w:val="18"/>
           <w:lang w:val="en-US"/>
         </w:rPr>
-        <w:t>Test Wrong Sequences</w:t>
-      </w:r>
-    </w:p>
-    <w:p>
-      <w:pPr>
-        <w:pStyle w:val="ListParagraph"/>
+        <w:t xml:space="preserve">Test </w:t>
+      </w:r>
+      <w:r>
+        <w:rPr>
+          <w:rFonts w:ascii="Helvetica" w:hAnsi="Helvetica"/>
+          <w:i/>
+          <w:iCs/>
+          <w:color w:val="ADADAD" w:themeColor="background2" w:themeShade="BF"/>
+          <w:sz w:val="18"/>
+          <w:szCs w:val="18"/>
+          <w:lang w:val="en-US"/>
+        </w:rPr>
+        <w:t>player’s input</w:t>
+      </w:r>
+      <w:r>
+        <w:rPr>
+          <w:rFonts w:ascii="Helvetica" w:hAnsi="Helvetica"/>
+          <w:i/>
+          <w:iCs/>
+          <w:color w:val="ADADAD" w:themeColor="background2" w:themeShade="BF"/>
+          <w:sz w:val="18"/>
+          <w:szCs w:val="18"/>
+          <w:lang w:val="en-US"/>
+        </w:rPr>
+        <w:t xml:space="preserve"> </w:t>
+      </w:r>
+      <w:r>
+        <w:rPr>
+          <w:rFonts w:ascii="Helvetica" w:hAnsi="Helvetica"/>
+          <w:i/>
+          <w:iCs/>
+          <w:color w:val="ADADAD" w:themeColor="background2" w:themeShade="BF"/>
+          <w:sz w:val="18"/>
+          <w:szCs w:val="18"/>
+          <w:lang w:val="en-US"/>
+        </w:rPr>
+        <w:t>s</w:t>
+      </w:r>
+      <w:r>
+        <w:rPr>
+          <w:rFonts w:ascii="Helvetica" w:hAnsi="Helvetica"/>
+          <w:i/>
+          <w:iCs/>
+          <w:color w:val="ADADAD" w:themeColor="background2" w:themeShade="BF"/>
+          <w:sz w:val="18"/>
+          <w:szCs w:val="18"/>
+          <w:lang w:val="en-US"/>
+        </w:rPr>
+        <w:t>equences.</w:t>
+      </w:r>
+    </w:p>
+    <w:p>
+      <w:pPr>
+        <w:pStyle w:val="Prrafodelista"/>
         <w:numPr>
           <w:ilvl w:val="1"/>
           <w:numId w:val="5"/>
@@ -1289,60 +1498,120 @@
           <w:szCs w:val="18"/>
           <w:lang w:val="en-US"/>
         </w:rPr>
-        <w:t>I</w:t>
-      </w:r>
-      <w:r>
-        <w:rPr>
-          <w:rFonts w:ascii="Helvetica" w:hAnsi="Helvetica"/>
-          <w:i/>
-          <w:iCs/>
-          <w:color w:val="ADADAD" w:themeColor="background2" w:themeShade="BF"/>
-          <w:sz w:val="18"/>
-          <w:szCs w:val="18"/>
-          <w:lang w:val="en-US"/>
-        </w:rPr>
-        <w:t>nput</w:t>
-      </w:r>
-      <w:r>
-        <w:rPr>
-          <w:rFonts w:ascii="Helvetica" w:hAnsi="Helvetica"/>
-          <w:i/>
-          <w:iCs/>
-          <w:color w:val="ADADAD" w:themeColor="background2" w:themeShade="BF"/>
-          <w:sz w:val="18"/>
-          <w:szCs w:val="18"/>
-          <w:lang w:val="en-US"/>
-        </w:rPr>
-        <w:t xml:space="preserve"> of</w:t>
-      </w:r>
-      <w:r>
-        <w:rPr>
-          <w:rFonts w:ascii="Helvetica" w:hAnsi="Helvetica"/>
-          <w:i/>
-          <w:iCs/>
-          <w:color w:val="ADADAD" w:themeColor="background2" w:themeShade="BF"/>
-          <w:sz w:val="18"/>
-          <w:szCs w:val="18"/>
-          <w:lang w:val="en-US"/>
-        </w:rPr>
-        <w:t xml:space="preserve"> wrong sequences multiple times</w:t>
-      </w:r>
-      <w:r>
-        <w:rPr>
-          <w:rFonts w:ascii="Helvetica" w:hAnsi="Helvetica"/>
-          <w:i/>
-          <w:iCs/>
-          <w:color w:val="ADADAD" w:themeColor="background2" w:themeShade="BF"/>
-          <w:sz w:val="18"/>
-          <w:szCs w:val="18"/>
-          <w:lang w:val="en-US"/>
-        </w:rPr>
-        <w:t xml:space="preserve"> and not being penalized.</w:t>
-      </w:r>
-    </w:p>
-    <w:p>
-      <w:pPr>
-        <w:pStyle w:val="ListParagraph"/>
+        <w:t xml:space="preserve">Enough </w:t>
+      </w:r>
+      <w:r>
+        <w:rPr>
+          <w:rFonts w:ascii="Helvetica" w:hAnsi="Helvetica"/>
+          <w:i/>
+          <w:iCs/>
+          <w:color w:val="ADADAD" w:themeColor="background2" w:themeShade="BF"/>
+          <w:sz w:val="18"/>
+          <w:szCs w:val="18"/>
+          <w:lang w:val="en-US"/>
+        </w:rPr>
+        <w:t>incorrect</w:t>
+      </w:r>
+      <w:r>
+        <w:rPr>
+          <w:rFonts w:ascii="Helvetica" w:hAnsi="Helvetica"/>
+          <w:i/>
+          <w:iCs/>
+          <w:color w:val="ADADAD" w:themeColor="background2" w:themeShade="BF"/>
+          <w:sz w:val="18"/>
+          <w:szCs w:val="18"/>
+          <w:lang w:val="en-US"/>
+        </w:rPr>
+        <w:t xml:space="preserve"> keystrokes</w:t>
+      </w:r>
+      <w:r>
+        <w:rPr>
+          <w:rFonts w:ascii="Helvetica" w:hAnsi="Helvetica"/>
+          <w:i/>
+          <w:iCs/>
+          <w:color w:val="ADADAD" w:themeColor="background2" w:themeShade="BF"/>
+          <w:sz w:val="18"/>
+          <w:szCs w:val="18"/>
+          <w:lang w:val="en-US"/>
+        </w:rPr>
+        <w:t xml:space="preserve"> </w:t>
+      </w:r>
+      <w:r>
+        <w:rPr>
+          <w:rFonts w:ascii="Helvetica" w:hAnsi="Helvetica"/>
+          <w:i/>
+          <w:iCs/>
+          <w:color w:val="ADADAD" w:themeColor="background2" w:themeShade="BF"/>
+          <w:sz w:val="18"/>
+          <w:szCs w:val="18"/>
+          <w:lang w:val="en-US"/>
+        </w:rPr>
+        <w:t>punish</w:t>
+      </w:r>
+      <w:r>
+        <w:rPr>
+          <w:rFonts w:ascii="Helvetica" w:hAnsi="Helvetica"/>
+          <w:i/>
+          <w:iCs/>
+          <w:color w:val="ADADAD" w:themeColor="background2" w:themeShade="BF"/>
+          <w:sz w:val="18"/>
+          <w:szCs w:val="18"/>
+          <w:lang w:val="en-US"/>
+        </w:rPr>
+        <w:t xml:space="preserve"> the player</w:t>
+      </w:r>
+      <w:r>
+        <w:rPr>
+          <w:rFonts w:ascii="Helvetica" w:hAnsi="Helvetica"/>
+          <w:i/>
+          <w:iCs/>
+          <w:color w:val="ADADAD" w:themeColor="background2" w:themeShade="BF"/>
+          <w:sz w:val="18"/>
+          <w:szCs w:val="18"/>
+          <w:lang w:val="en-US"/>
+        </w:rPr>
+        <w:t xml:space="preserve"> by</w:t>
+      </w:r>
+      <w:r>
+        <w:rPr>
+          <w:rFonts w:ascii="Helvetica" w:hAnsi="Helvetica"/>
+          <w:i/>
+          <w:iCs/>
+          <w:color w:val="ADADAD" w:themeColor="background2" w:themeShade="BF"/>
+          <w:sz w:val="18"/>
+          <w:szCs w:val="18"/>
+          <w:lang w:val="en-US"/>
+        </w:rPr>
+        <w:t xml:space="preserve"> </w:t>
+      </w:r>
+      <w:r>
+        <w:rPr>
+          <w:rFonts w:ascii="Helvetica" w:hAnsi="Helvetica"/>
+          <w:i/>
+          <w:iCs/>
+          <w:color w:val="ADADAD" w:themeColor="background2" w:themeShade="BF"/>
+          <w:sz w:val="18"/>
+          <w:szCs w:val="18"/>
+          <w:lang w:val="en-US"/>
+        </w:rPr>
+        <w:t>ending current run</w:t>
+      </w:r>
+      <w:r>
+        <w:rPr>
+          <w:rFonts w:ascii="Helvetica" w:hAnsi="Helvetica"/>
+          <w:i/>
+          <w:iCs/>
+          <w:color w:val="ADADAD" w:themeColor="background2" w:themeShade="BF"/>
+          <w:sz w:val="18"/>
+          <w:szCs w:val="18"/>
+          <w:lang w:val="en-US"/>
+        </w:rPr>
+        <w:t xml:space="preserve"> triggering a Game Over.</w:t>
+      </w:r>
+    </w:p>
+    <w:p>
+      <w:pPr>
+        <w:pStyle w:val="Prrafodelista"/>
         <w:numPr>
           <w:ilvl w:val="1"/>
           <w:numId w:val="5"/>
@@ -1368,65 +1637,165 @@
           <w:szCs w:val="18"/>
           <w:lang w:val="en-US"/>
         </w:rPr>
-        <w:t>Check wrong keystrokes</w:t>
-      </w:r>
-      <w:r>
-        <w:rPr>
-          <w:rFonts w:ascii="Helvetica" w:hAnsi="Helvetica"/>
-          <w:i/>
-          <w:iCs/>
-          <w:color w:val="ADADAD" w:themeColor="background2" w:themeShade="BF"/>
-          <w:sz w:val="18"/>
-          <w:szCs w:val="18"/>
-          <w:lang w:val="en-US"/>
-        </w:rPr>
-        <w:t xml:space="preserve"> punishes the player accordingly (killing the player </w:t>
-      </w:r>
-      <w:r>
-        <w:rPr>
-          <w:rFonts w:ascii="Helvetica" w:hAnsi="Helvetica"/>
-          <w:i/>
-          <w:iCs/>
-          <w:color w:val="ADADAD" w:themeColor="background2" w:themeShade="BF"/>
-          <w:sz w:val="18"/>
-          <w:szCs w:val="18"/>
-          <w:lang w:val="en-US"/>
-        </w:rPr>
-        <w:t>and ending current run</w:t>
-      </w:r>
-      <w:r>
-        <w:rPr>
-          <w:rFonts w:ascii="Helvetica" w:hAnsi="Helvetica"/>
-          <w:i/>
-          <w:iCs/>
-          <w:color w:val="ADADAD" w:themeColor="background2" w:themeShade="BF"/>
-          <w:sz w:val="18"/>
-          <w:szCs w:val="18"/>
-          <w:lang w:val="en-US"/>
-        </w:rPr>
-        <w:t>).</w:t>
-      </w:r>
-    </w:p>
-    <w:p>
-      <w:pPr>
-        <w:jc w:val="both"/>
-        <w:rPr>
-          <w:rFonts w:ascii="Helvetica" w:hAnsi="Helvetica"/>
-          <w:i/>
-          <w:iCs/>
-          <w:color w:val="ADADAD" w:themeColor="background2" w:themeShade="BF"/>
-          <w:sz w:val="18"/>
-          <w:szCs w:val="18"/>
-          <w:lang w:val="en-US"/>
-        </w:rPr>
-      </w:pPr>
-    </w:p>
-    <w:p>
-      <w:pPr>
-        <w:pStyle w:val="ListParagraph"/>
+        <w:t>I</w:t>
+      </w:r>
+      <w:r>
+        <w:rPr>
+          <w:rFonts w:ascii="Helvetica" w:hAnsi="Helvetica"/>
+          <w:i/>
+          <w:iCs/>
+          <w:color w:val="ADADAD" w:themeColor="background2" w:themeShade="BF"/>
+          <w:sz w:val="18"/>
+          <w:szCs w:val="18"/>
+          <w:lang w:val="en-US"/>
+        </w:rPr>
+        <w:t>nput</w:t>
+      </w:r>
+      <w:r>
+        <w:rPr>
+          <w:rFonts w:ascii="Helvetica" w:hAnsi="Helvetica"/>
+          <w:i/>
+          <w:iCs/>
+          <w:color w:val="ADADAD" w:themeColor="background2" w:themeShade="BF"/>
+          <w:sz w:val="18"/>
+          <w:szCs w:val="18"/>
+          <w:lang w:val="en-US"/>
+        </w:rPr>
+        <w:t xml:space="preserve"> of</w:t>
+      </w:r>
+      <w:r>
+        <w:rPr>
+          <w:rFonts w:ascii="Helvetica" w:hAnsi="Helvetica"/>
+          <w:i/>
+          <w:iCs/>
+          <w:color w:val="ADADAD" w:themeColor="background2" w:themeShade="BF"/>
+          <w:sz w:val="18"/>
+          <w:szCs w:val="18"/>
+          <w:lang w:val="en-US"/>
+        </w:rPr>
+        <w:t xml:space="preserve"> </w:t>
+      </w:r>
+      <w:r>
+        <w:rPr>
+          <w:rFonts w:ascii="Helvetica" w:hAnsi="Helvetica"/>
+          <w:i/>
+          <w:iCs/>
+          <w:color w:val="ADADAD" w:themeColor="background2" w:themeShade="BF"/>
+          <w:sz w:val="18"/>
+          <w:szCs w:val="18"/>
+          <w:lang w:val="en-US"/>
+        </w:rPr>
+        <w:t xml:space="preserve">sufficient </w:t>
+      </w:r>
+      <w:r>
+        <w:rPr>
+          <w:rFonts w:ascii="Helvetica" w:hAnsi="Helvetica"/>
+          <w:i/>
+          <w:iCs/>
+          <w:color w:val="ADADAD" w:themeColor="background2" w:themeShade="BF"/>
+          <w:sz w:val="18"/>
+          <w:szCs w:val="18"/>
+          <w:lang w:val="en-US"/>
+        </w:rPr>
+        <w:t xml:space="preserve">correct sequences </w:t>
+      </w:r>
+      <w:r>
+        <w:rPr>
+          <w:rFonts w:ascii="Helvetica" w:hAnsi="Helvetica"/>
+          <w:i/>
+          <w:iCs/>
+          <w:color w:val="ADADAD" w:themeColor="background2" w:themeShade="BF"/>
+          <w:sz w:val="18"/>
+          <w:szCs w:val="18"/>
+          <w:lang w:val="en-US"/>
+        </w:rPr>
+        <w:t>will trigger a win condition met thus ending the mini-game on a successful scenario</w:t>
+      </w:r>
+      <w:r>
+        <w:rPr>
+          <w:rFonts w:ascii="Helvetica" w:hAnsi="Helvetica"/>
+          <w:i/>
+          <w:iCs/>
+          <w:color w:val="ADADAD" w:themeColor="background2" w:themeShade="BF"/>
+          <w:sz w:val="18"/>
+          <w:szCs w:val="18"/>
+          <w:lang w:val="en-US"/>
+        </w:rPr>
+        <w:t>.</w:t>
+      </w:r>
+    </w:p>
+    <w:p>
+      <w:pPr>
+        <w:pStyle w:val="Prrafodelista"/>
+        <w:ind w:left="1440"/>
+        <w:jc w:val="both"/>
+        <w:rPr>
+          <w:rFonts w:ascii="Helvetica" w:hAnsi="Helvetica"/>
+          <w:i/>
+          <w:iCs/>
+          <w:color w:val="ADADAD" w:themeColor="background2" w:themeShade="BF"/>
+          <w:sz w:val="18"/>
+          <w:szCs w:val="18"/>
+          <w:lang w:val="en-US"/>
+        </w:rPr>
+      </w:pPr>
+    </w:p>
+    <w:p>
+      <w:pPr>
+        <w:jc w:val="both"/>
+        <w:rPr>
+          <w:rFonts w:ascii="Helvetica" w:hAnsi="Helvetica"/>
+          <w:i/>
+          <w:iCs/>
+          <w:color w:val="ADADAD" w:themeColor="background2" w:themeShade="BF"/>
+          <w:sz w:val="18"/>
+          <w:szCs w:val="18"/>
+          <w:lang w:val="en-US"/>
+        </w:rPr>
+      </w:pPr>
+      <w:r>
+        <w:rPr>
+          <w:rFonts w:ascii="Helvetica" w:hAnsi="Helvetica"/>
+          <w:i/>
+          <w:iCs/>
+          <w:color w:val="ADADAD" w:themeColor="background2" w:themeShade="BF"/>
+          <w:sz w:val="18"/>
+          <w:szCs w:val="18"/>
+          <w:lang w:val="en-US"/>
+        </w:rPr>
+        <w:t xml:space="preserve">      </w:t>
+      </w:r>
+      <w:r>
+        <w:rPr>
+          <w:rFonts w:ascii="Helvetica" w:hAnsi="Helvetica"/>
+          <w:i/>
+          <w:iCs/>
+          <w:color w:val="ADADAD" w:themeColor="background2" w:themeShade="BF"/>
+          <w:sz w:val="18"/>
+          <w:szCs w:val="18"/>
+          <w:lang w:val="en-US"/>
+        </w:rPr>
+        <w:t>3.</w:t>
+      </w:r>
+      <w:r>
+        <w:rPr>
+          <w:rFonts w:ascii="Helvetica" w:hAnsi="Helvetica"/>
+          <w:i/>
+          <w:iCs/>
+          <w:color w:val="ADADAD" w:themeColor="background2" w:themeShade="BF"/>
+          <w:sz w:val="18"/>
+          <w:szCs w:val="18"/>
+          <w:lang w:val="en-US"/>
+        </w:rPr>
+        <w:t xml:space="preserve">      Player respawn.</w:t>
+      </w:r>
+    </w:p>
+    <w:p>
+      <w:pPr>
+        <w:pStyle w:val="Prrafodelista"/>
         <w:numPr>
           <w:ilvl w:val="0"/>
-          <w:numId w:val="2"/>
+          <w:numId w:val="7"/>
         </w:numPr>
         <w:jc w:val="both"/>
         <w:rPr>
@@ -1449,168 +1818,39 @@
           <w:szCs w:val="18"/>
           <w:lang w:val="en-US"/>
         </w:rPr>
-        <w:t>Test Correct Sequences</w:t>
-      </w:r>
-    </w:p>
-    <w:p>
-      <w:pPr>
-        <w:pStyle w:val="ListParagraph"/>
-        <w:numPr>
-          <w:ilvl w:val="1"/>
-          <w:numId w:val="2"/>
-        </w:numPr>
-        <w:jc w:val="both"/>
-        <w:rPr>
-          <w:rFonts w:ascii="Helvetica" w:hAnsi="Helvetica"/>
-          <w:i/>
-          <w:iCs/>
-          <w:color w:val="ADADAD" w:themeColor="background2" w:themeShade="BF"/>
-          <w:sz w:val="18"/>
-          <w:szCs w:val="18"/>
-          <w:lang w:val="en-US"/>
-        </w:rPr>
-      </w:pPr>
-      <w:r>
-        <w:rPr>
-          <w:rFonts w:ascii="Helvetica" w:hAnsi="Helvetica"/>
-          <w:i/>
-          <w:iCs/>
-          <w:color w:val="ADADAD" w:themeColor="background2" w:themeShade="BF"/>
-          <w:sz w:val="18"/>
-          <w:szCs w:val="18"/>
-          <w:lang w:val="en-US"/>
-        </w:rPr>
-        <w:t>I</w:t>
-      </w:r>
-      <w:r>
-        <w:rPr>
-          <w:rFonts w:ascii="Helvetica" w:hAnsi="Helvetica"/>
-          <w:i/>
-          <w:iCs/>
-          <w:color w:val="ADADAD" w:themeColor="background2" w:themeShade="BF"/>
-          <w:sz w:val="18"/>
-          <w:szCs w:val="18"/>
-          <w:lang w:val="en-US"/>
-        </w:rPr>
-        <w:t>nput</w:t>
-      </w:r>
-      <w:r>
-        <w:rPr>
-          <w:rFonts w:ascii="Helvetica" w:hAnsi="Helvetica"/>
-          <w:i/>
-          <w:iCs/>
-          <w:color w:val="ADADAD" w:themeColor="background2" w:themeShade="BF"/>
-          <w:sz w:val="18"/>
-          <w:szCs w:val="18"/>
-          <w:lang w:val="en-US"/>
-        </w:rPr>
-        <w:t xml:space="preserve"> of</w:t>
-      </w:r>
-      <w:r>
-        <w:rPr>
-          <w:rFonts w:ascii="Helvetica" w:hAnsi="Helvetica"/>
-          <w:i/>
-          <w:iCs/>
-          <w:color w:val="ADADAD" w:themeColor="background2" w:themeShade="BF"/>
-          <w:sz w:val="18"/>
-          <w:szCs w:val="18"/>
-          <w:lang w:val="en-US"/>
-        </w:rPr>
-        <w:t xml:space="preserve"> </w:t>
-      </w:r>
-      <w:r>
-        <w:rPr>
-          <w:rFonts w:ascii="Helvetica" w:hAnsi="Helvetica"/>
-          <w:i/>
-          <w:iCs/>
-          <w:color w:val="ADADAD" w:themeColor="background2" w:themeShade="BF"/>
-          <w:sz w:val="18"/>
-          <w:szCs w:val="18"/>
-          <w:lang w:val="en-US"/>
-        </w:rPr>
-        <w:t xml:space="preserve">sufficient </w:t>
-      </w:r>
-      <w:r>
-        <w:rPr>
-          <w:rFonts w:ascii="Helvetica" w:hAnsi="Helvetica"/>
-          <w:i/>
-          <w:iCs/>
-          <w:color w:val="ADADAD" w:themeColor="background2" w:themeShade="BF"/>
-          <w:sz w:val="18"/>
-          <w:szCs w:val="18"/>
-          <w:lang w:val="en-US"/>
-        </w:rPr>
-        <w:t>correct sequences return</w:t>
-      </w:r>
-      <w:r>
-        <w:rPr>
-          <w:rFonts w:ascii="Helvetica" w:hAnsi="Helvetica"/>
-          <w:i/>
-          <w:iCs/>
-          <w:color w:val="ADADAD" w:themeColor="background2" w:themeShade="BF"/>
-          <w:sz w:val="18"/>
-          <w:szCs w:val="18"/>
-          <w:lang w:val="en-US"/>
-        </w:rPr>
-        <w:t>s</w:t>
-      </w:r>
-      <w:r>
-        <w:rPr>
-          <w:rFonts w:ascii="Helvetica" w:hAnsi="Helvetica"/>
-          <w:i/>
-          <w:iCs/>
-          <w:color w:val="ADADAD" w:themeColor="background2" w:themeShade="BF"/>
-          <w:sz w:val="18"/>
-          <w:szCs w:val="18"/>
-          <w:lang w:val="en-US"/>
-        </w:rPr>
-        <w:t xml:space="preserve"> the player to the point where they died in the main game with of their </w:t>
-      </w:r>
-      <w:r>
-        <w:rPr>
-          <w:rFonts w:ascii="Helvetica" w:hAnsi="Helvetica"/>
-          <w:i/>
-          <w:iCs/>
-          <w:color w:val="ADADAD" w:themeColor="background2" w:themeShade="BF"/>
-          <w:sz w:val="18"/>
-          <w:szCs w:val="18"/>
-          <w:lang w:val="en-US"/>
-        </w:rPr>
-        <w:t>HP fully</w:t>
-      </w:r>
-      <w:r>
-        <w:rPr>
-          <w:rFonts w:ascii="Helvetica" w:hAnsi="Helvetica"/>
-          <w:i/>
-          <w:iCs/>
-          <w:color w:val="ADADAD" w:themeColor="background2" w:themeShade="BF"/>
-          <w:sz w:val="18"/>
-          <w:szCs w:val="18"/>
-          <w:lang w:val="en-US"/>
-        </w:rPr>
-        <w:t xml:space="preserve"> restored.</w:t>
-      </w:r>
-    </w:p>
-    <w:p>
-      <w:pPr>
-        <w:jc w:val="both"/>
-        <w:rPr>
-          <w:rFonts w:ascii="Helvetica" w:hAnsi="Helvetica"/>
-          <w:i/>
-          <w:iCs/>
-          <w:color w:val="ADADAD" w:themeColor="background2" w:themeShade="BF"/>
-          <w:sz w:val="18"/>
-          <w:szCs w:val="18"/>
-          <w:lang w:val="en-US"/>
-        </w:rPr>
-      </w:pPr>
-    </w:p>
-    <w:p>
-      <w:pPr>
-        <w:pStyle w:val="ListParagraph"/>
+        <w:t>After completing the mini-game, the boat regains the correct amount of HP and the location</w:t>
+      </w:r>
+      <w:r>
+        <w:rPr>
+          <w:rFonts w:ascii="Helvetica" w:hAnsi="Helvetica"/>
+          <w:i/>
+          <w:iCs/>
+          <w:color w:val="ADADAD" w:themeColor="background2" w:themeShade="BF"/>
+          <w:sz w:val="18"/>
+          <w:szCs w:val="18"/>
+          <w:lang w:val="en-US"/>
+        </w:rPr>
+        <w:t xml:space="preserve"> of boat’s revival</w:t>
+      </w:r>
+      <w:r>
+        <w:rPr>
+          <w:rFonts w:ascii="Helvetica" w:hAnsi="Helvetica"/>
+          <w:i/>
+          <w:iCs/>
+          <w:color w:val="ADADAD" w:themeColor="background2" w:themeShade="BF"/>
+          <w:sz w:val="18"/>
+          <w:szCs w:val="18"/>
+          <w:lang w:val="en-US"/>
+        </w:rPr>
+        <w:t xml:space="preserve"> is exactly the same as the death point. This maintains fairness throughout the whole game.</w:t>
+      </w:r>
+    </w:p>
+    <w:p>
+      <w:pPr>
+        <w:pStyle w:val="Prrafodelista"/>
         <w:numPr>
           <w:ilvl w:val="0"/>
-          <w:numId w:val="2"/>
+          <w:numId w:val="7"/>
         </w:numPr>
         <w:jc w:val="both"/>
         <w:rPr>
@@ -1633,130 +1873,62 @@
           <w:szCs w:val="18"/>
           <w:lang w:val="en-US"/>
         </w:rPr>
-        <w:t>Synchronization with</w:t>
-      </w:r>
-      <w:r>
-        <w:rPr>
-          <w:rFonts w:ascii="Helvetica" w:hAnsi="Helvetica"/>
-          <w:i/>
-          <w:iCs/>
-          <w:color w:val="ADADAD" w:themeColor="background2" w:themeShade="BF"/>
-          <w:sz w:val="18"/>
-          <w:szCs w:val="18"/>
-          <w:lang w:val="en-US"/>
-        </w:rPr>
-        <w:t xml:space="preserve"> NFRs</w:t>
-      </w:r>
-      <w:r>
-        <w:rPr>
-          <w:rFonts w:ascii="Helvetica" w:hAnsi="Helvetica"/>
-          <w:i/>
-          <w:iCs/>
-          <w:color w:val="ADADAD" w:themeColor="background2" w:themeShade="BF"/>
-          <w:sz w:val="18"/>
-          <w:szCs w:val="18"/>
-          <w:lang w:val="en-US"/>
-        </w:rPr>
-        <w:t xml:space="preserve"> (postcondition)</w:t>
-      </w:r>
-    </w:p>
-    <w:p>
-      <w:pPr>
-        <w:pStyle w:val="ListParagraph"/>
-        <w:numPr>
-          <w:ilvl w:val="1"/>
-          <w:numId w:val="2"/>
-        </w:numPr>
-        <w:jc w:val="both"/>
-        <w:rPr>
-          <w:rFonts w:ascii="Helvetica" w:hAnsi="Helvetica"/>
-          <w:i/>
-          <w:iCs/>
-          <w:color w:val="ADADAD" w:themeColor="background2" w:themeShade="BF"/>
-          <w:sz w:val="18"/>
-          <w:szCs w:val="18"/>
-          <w:lang w:val="en-US"/>
-        </w:rPr>
-      </w:pPr>
-      <w:r>
-        <w:rPr>
-          <w:rFonts w:ascii="Helvetica" w:hAnsi="Helvetica"/>
-          <w:i/>
-          <w:iCs/>
-          <w:color w:val="ADADAD" w:themeColor="background2" w:themeShade="BF"/>
-          <w:sz w:val="18"/>
-          <w:szCs w:val="18"/>
-          <w:lang w:val="en-US"/>
-        </w:rPr>
-        <w:t xml:space="preserve">Measure the response time of </w:t>
-      </w:r>
-      <w:r>
-        <w:rPr>
-          <w:rFonts w:ascii="Helvetica" w:hAnsi="Helvetica"/>
-          <w:i/>
-          <w:iCs/>
-          <w:color w:val="ADADAD" w:themeColor="background2" w:themeShade="BF"/>
-          <w:sz w:val="18"/>
-          <w:szCs w:val="18"/>
-          <w:lang w:val="en-US"/>
-        </w:rPr>
-        <w:t>player’s</w:t>
-      </w:r>
-      <w:r>
-        <w:rPr>
-          <w:rFonts w:ascii="Helvetica" w:hAnsi="Helvetica"/>
-          <w:i/>
-          <w:iCs/>
-          <w:color w:val="ADADAD" w:themeColor="background2" w:themeShade="BF"/>
-          <w:sz w:val="18"/>
-          <w:szCs w:val="18"/>
-          <w:lang w:val="en-US"/>
-        </w:rPr>
-        <w:t xml:space="preserve"> actions complying with NFR003.</w:t>
-      </w:r>
-    </w:p>
-    <w:p>
-      <w:pPr>
-        <w:pStyle w:val="ListParagraph"/>
-        <w:numPr>
-          <w:ilvl w:val="1"/>
-          <w:numId w:val="2"/>
-        </w:numPr>
-        <w:jc w:val="both"/>
-        <w:rPr>
-          <w:rFonts w:ascii="Helvetica" w:hAnsi="Helvetica"/>
-          <w:i/>
-          <w:iCs/>
-          <w:color w:val="ADADAD" w:themeColor="background2" w:themeShade="BF"/>
-          <w:sz w:val="18"/>
-          <w:szCs w:val="18"/>
-          <w:lang w:val="en-US"/>
-        </w:rPr>
-      </w:pPr>
-      <w:r>
-        <w:rPr>
-          <w:rFonts w:ascii="Helvetica" w:hAnsi="Helvetica"/>
-          <w:i/>
-          <w:iCs/>
-          <w:color w:val="ADADAD" w:themeColor="background2" w:themeShade="BF"/>
-          <w:sz w:val="18"/>
-          <w:szCs w:val="18"/>
-          <w:lang w:val="en-US"/>
-        </w:rPr>
-        <w:t xml:space="preserve">Verify that the mini-game </w:t>
-      </w:r>
-      <w:r>
-        <w:rPr>
-          <w:rFonts w:ascii="Helvetica" w:hAnsi="Helvetica"/>
-          <w:i/>
-          <w:iCs/>
-          <w:color w:val="ADADAD" w:themeColor="background2" w:themeShade="BF"/>
-          <w:sz w:val="18"/>
-          <w:szCs w:val="18"/>
-          <w:lang w:val="en-US"/>
-        </w:rPr>
-        <w:t>displays correctly as stated by NFR004.</w:t>
-      </w:r>
+        <w:t>When the player is respawned, the game continues as it was, meaning existing obstacles stay</w:t>
+      </w:r>
+      <w:r>
+        <w:rPr>
+          <w:rFonts w:ascii="Helvetica" w:hAnsi="Helvetica"/>
+          <w:i/>
+          <w:iCs/>
+          <w:color w:val="ADADAD" w:themeColor="background2" w:themeShade="BF"/>
+          <w:sz w:val="18"/>
+          <w:szCs w:val="18"/>
+          <w:lang w:val="en-US"/>
+        </w:rPr>
+        <w:t xml:space="preserve"> on their original track except for the obstacle that triggered the last collision; that one is removed to avoid problems on return.</w:t>
+      </w:r>
+    </w:p>
+    <w:p>
+      <w:pPr>
+        <w:jc w:val="both"/>
+        <w:rPr>
+          <w:rFonts w:ascii="Helvetica" w:hAnsi="Helvetica"/>
+          <w:i/>
+          <w:iCs/>
+          <w:color w:val="ADADAD" w:themeColor="background2" w:themeShade="BF"/>
+          <w:sz w:val="18"/>
+          <w:szCs w:val="18"/>
+          <w:lang w:val="en-US"/>
+        </w:rPr>
+      </w:pPr>
+    </w:p>
+    <w:p>
+      <w:pPr>
+        <w:jc w:val="both"/>
+        <w:rPr>
+          <w:rFonts w:ascii="Helvetica" w:hAnsi="Helvetica"/>
+          <w:i/>
+          <w:iCs/>
+          <w:color w:val="ADADAD" w:themeColor="background2" w:themeShade="BF"/>
+          <w:sz w:val="18"/>
+          <w:szCs w:val="18"/>
+          <w:lang w:val="en-US"/>
+        </w:rPr>
+      </w:pPr>
+    </w:p>
+    <w:p>
+      <w:pPr>
+        <w:jc w:val="both"/>
+        <w:rPr>
+          <w:rFonts w:ascii="Helvetica" w:hAnsi="Helvetica"/>
+          <w:i/>
+          <w:iCs/>
+          <w:color w:val="ADADAD" w:themeColor="background2" w:themeShade="BF"/>
+          <w:sz w:val="18"/>
+          <w:szCs w:val="18"/>
+          <w:lang w:val="en-US"/>
+        </w:rPr>
+      </w:pPr>
     </w:p>
     <w:p>
       <w:pPr>
@@ -1772,16 +1944,17 @@
     </w:p>
     <w:p>
       <w:pPr>
-        <w:pStyle w:val="Heading3"/>
-        <w:jc w:val="both"/>
-        <w:rPr>
-          <w:lang w:val="en-US"/>
-        </w:rPr>
-      </w:pPr>
-      <w:r>
-        <w:rPr>
-          <w:lang w:val="en-US"/>
-        </w:rPr>
+        <w:pStyle w:val="Ttulo3"/>
+        <w:jc w:val="both"/>
+        <w:rPr>
+          <w:lang w:val="en-US"/>
+        </w:rPr>
+      </w:pPr>
+      <w:r>
+        <w:rPr>
+          <w:lang w:val="en-US"/>
+        </w:rPr>
+        <w:lastRenderedPageBreak/>
         <w:t>Post-Conditions</w:t>
       </w:r>
     </w:p>
@@ -1834,105 +2007,235 @@
           <w:szCs w:val="18"/>
           <w:lang w:val="en-US"/>
         </w:rPr>
-        <w:t xml:space="preserve">The </w:t>
-      </w:r>
-      <w:proofErr w:type="gramStart"/>
-      <w:r>
-        <w:rPr>
-          <w:rFonts w:ascii="Helvetica" w:hAnsi="Helvetica"/>
-          <w:i/>
-          <w:iCs/>
-          <w:color w:val="ADADAD" w:themeColor="background2" w:themeShade="BF"/>
-          <w:sz w:val="18"/>
-          <w:szCs w:val="18"/>
-          <w:lang w:val="en-US"/>
-        </w:rPr>
-        <w:t>mini-game</w:t>
-      </w:r>
-      <w:proofErr w:type="gramEnd"/>
-      <w:r>
-        <w:rPr>
-          <w:rFonts w:ascii="Helvetica" w:hAnsi="Helvetica"/>
-          <w:i/>
-          <w:iCs/>
-          <w:color w:val="ADADAD" w:themeColor="background2" w:themeShade="BF"/>
-          <w:sz w:val="18"/>
-          <w:szCs w:val="18"/>
-          <w:lang w:val="en-US"/>
-        </w:rPr>
-        <w:t xml:space="preserve"> meet</w:t>
-      </w:r>
-      <w:r>
-        <w:rPr>
-          <w:rFonts w:ascii="Helvetica" w:hAnsi="Helvetica"/>
-          <w:i/>
-          <w:iCs/>
-          <w:color w:val="ADADAD" w:themeColor="background2" w:themeShade="BF"/>
-          <w:sz w:val="18"/>
-          <w:szCs w:val="18"/>
-          <w:lang w:val="en-US"/>
-        </w:rPr>
-        <w:t>s</w:t>
-      </w:r>
-      <w:r>
-        <w:rPr>
-          <w:rFonts w:ascii="Helvetica" w:hAnsi="Helvetica"/>
-          <w:i/>
-          <w:iCs/>
-          <w:color w:val="ADADAD" w:themeColor="background2" w:themeShade="BF"/>
-          <w:sz w:val="18"/>
-          <w:szCs w:val="18"/>
-          <w:lang w:val="en-US"/>
-        </w:rPr>
-        <w:t xml:space="preserve"> all </w:t>
-      </w:r>
-      <w:r>
-        <w:rPr>
-          <w:rFonts w:ascii="Helvetica" w:hAnsi="Helvetica"/>
-          <w:i/>
-          <w:iCs/>
-          <w:color w:val="ADADAD" w:themeColor="background2" w:themeShade="BF"/>
-          <w:sz w:val="18"/>
-          <w:szCs w:val="18"/>
-          <w:lang w:val="en-US"/>
-        </w:rPr>
-        <w:t>constraints</w:t>
-      </w:r>
-      <w:r>
-        <w:rPr>
-          <w:rFonts w:ascii="Helvetica" w:hAnsi="Helvetica"/>
-          <w:i/>
-          <w:iCs/>
-          <w:color w:val="ADADAD" w:themeColor="background2" w:themeShade="BF"/>
-          <w:sz w:val="18"/>
-          <w:szCs w:val="18"/>
-          <w:lang w:val="en-US"/>
-        </w:rPr>
-        <w:t xml:space="preserve"> described </w:t>
-      </w:r>
-      <w:r>
-        <w:rPr>
-          <w:rFonts w:ascii="Helvetica" w:hAnsi="Helvetica"/>
-          <w:i/>
-          <w:iCs/>
-          <w:color w:val="ADADAD" w:themeColor="background2" w:themeShade="BF"/>
-          <w:sz w:val="18"/>
-          <w:szCs w:val="18"/>
-          <w:lang w:val="en-US"/>
-        </w:rPr>
-        <w:t>before for a good player experience.</w:t>
-      </w:r>
-      <w:r>
-        <w:rPr>
-          <w:rFonts w:ascii="Helvetica" w:hAnsi="Helvetica"/>
-          <w:i/>
-          <w:iCs/>
-          <w:color w:val="ADADAD" w:themeColor="background2" w:themeShade="BF"/>
-          <w:sz w:val="18"/>
-          <w:szCs w:val="18"/>
-          <w:lang w:val="en-US"/>
-        </w:rPr>
-        <w:t xml:space="preserve"> (specify)</w:t>
+        <w:t xml:space="preserve">The mini-game </w:t>
+      </w:r>
+      <w:r>
+        <w:rPr>
+          <w:rFonts w:ascii="Helvetica" w:hAnsi="Helvetica"/>
+          <w:i/>
+          <w:iCs/>
+          <w:color w:val="ADADAD" w:themeColor="background2" w:themeShade="BF"/>
+          <w:sz w:val="18"/>
+          <w:szCs w:val="18"/>
+          <w:lang w:val="en-US"/>
+        </w:rPr>
+        <w:t>works as intended by initializing on player’s death, the gameplay is smooth due to s</w:t>
+      </w:r>
+      <w:r>
+        <w:rPr>
+          <w:rFonts w:ascii="Helvetica" w:hAnsi="Helvetica"/>
+          <w:i/>
+          <w:iCs/>
+          <w:color w:val="ADADAD" w:themeColor="background2" w:themeShade="BF"/>
+          <w:sz w:val="18"/>
+          <w:szCs w:val="18"/>
+          <w:lang w:val="en-US"/>
+        </w:rPr>
+        <w:t>ynchronization with</w:t>
+      </w:r>
+      <w:r>
+        <w:rPr>
+          <w:rFonts w:ascii="Helvetica" w:hAnsi="Helvetica"/>
+          <w:i/>
+          <w:iCs/>
+          <w:color w:val="ADADAD" w:themeColor="background2" w:themeShade="BF"/>
+          <w:sz w:val="18"/>
+          <w:szCs w:val="18"/>
+          <w:lang w:val="en-US"/>
+        </w:rPr>
+        <w:t xml:space="preserve"> NFRs</w:t>
+      </w:r>
+      <w:r>
+        <w:rPr>
+          <w:rFonts w:ascii="Helvetica" w:hAnsi="Helvetica"/>
+          <w:i/>
+          <w:iCs/>
+          <w:color w:val="ADADAD" w:themeColor="background2" w:themeShade="BF"/>
+          <w:sz w:val="18"/>
+          <w:szCs w:val="18"/>
+          <w:lang w:val="en-US"/>
+        </w:rPr>
+        <w:t xml:space="preserve">; </w:t>
+      </w:r>
+      <w:r>
+        <w:rPr>
+          <w:rFonts w:ascii="Helvetica" w:hAnsi="Helvetica"/>
+          <w:i/>
+          <w:iCs/>
+          <w:color w:val="ADADAD" w:themeColor="background2" w:themeShade="BF"/>
+          <w:sz w:val="18"/>
+          <w:szCs w:val="18"/>
+          <w:lang w:val="en-US"/>
+        </w:rPr>
+        <w:t xml:space="preserve">the response time of </w:t>
+      </w:r>
+      <w:r>
+        <w:rPr>
+          <w:rFonts w:ascii="Helvetica" w:hAnsi="Helvetica"/>
+          <w:i/>
+          <w:iCs/>
+          <w:color w:val="ADADAD" w:themeColor="background2" w:themeShade="BF"/>
+          <w:sz w:val="18"/>
+          <w:szCs w:val="18"/>
+          <w:lang w:val="en-US"/>
+        </w:rPr>
+        <w:t>player’s</w:t>
+      </w:r>
+      <w:r>
+        <w:rPr>
+          <w:rFonts w:ascii="Helvetica" w:hAnsi="Helvetica"/>
+          <w:i/>
+          <w:iCs/>
+          <w:color w:val="ADADAD" w:themeColor="background2" w:themeShade="BF"/>
+          <w:sz w:val="18"/>
+          <w:szCs w:val="18"/>
+          <w:lang w:val="en-US"/>
+        </w:rPr>
+        <w:t xml:space="preserve"> actions </w:t>
+      </w:r>
+      <w:r>
+        <w:rPr>
+          <w:rFonts w:ascii="Helvetica" w:hAnsi="Helvetica"/>
+          <w:i/>
+          <w:iCs/>
+          <w:color w:val="ADADAD" w:themeColor="background2" w:themeShade="BF"/>
+          <w:sz w:val="18"/>
+          <w:szCs w:val="18"/>
+          <w:lang w:val="en-US"/>
+        </w:rPr>
+        <w:t>(</w:t>
+      </w:r>
+      <w:r>
+        <w:rPr>
+          <w:rFonts w:ascii="Helvetica" w:hAnsi="Helvetica"/>
+          <w:i/>
+          <w:iCs/>
+          <w:color w:val="ADADAD" w:themeColor="background2" w:themeShade="BF"/>
+          <w:sz w:val="18"/>
+          <w:szCs w:val="18"/>
+          <w:lang w:val="en-US"/>
+        </w:rPr>
+        <w:t>NFR003</w:t>
+      </w:r>
+      <w:r>
+        <w:rPr>
+          <w:rFonts w:ascii="Helvetica" w:hAnsi="Helvetica"/>
+          <w:i/>
+          <w:iCs/>
+          <w:color w:val="ADADAD" w:themeColor="background2" w:themeShade="BF"/>
+          <w:sz w:val="18"/>
+          <w:szCs w:val="18"/>
+          <w:lang w:val="en-US"/>
+        </w:rPr>
+        <w:t>) is the expected and</w:t>
+      </w:r>
+      <w:r>
+        <w:rPr>
+          <w:rFonts w:ascii="Helvetica" w:hAnsi="Helvetica"/>
+          <w:i/>
+          <w:iCs/>
+          <w:color w:val="ADADAD" w:themeColor="background2" w:themeShade="BF"/>
+          <w:sz w:val="18"/>
+          <w:szCs w:val="18"/>
+          <w:lang w:val="en-US"/>
+        </w:rPr>
+        <w:t xml:space="preserve"> </w:t>
+      </w:r>
+      <w:r>
+        <w:rPr>
+          <w:rFonts w:ascii="Helvetica" w:hAnsi="Helvetica"/>
+          <w:i/>
+          <w:iCs/>
+          <w:color w:val="ADADAD" w:themeColor="background2" w:themeShade="BF"/>
+          <w:sz w:val="18"/>
+          <w:szCs w:val="18"/>
+          <w:lang w:val="en-US"/>
+        </w:rPr>
+        <w:t>that the mini-game displays correctly as stated by NFR004</w:t>
+      </w:r>
+      <w:r>
+        <w:rPr>
+          <w:rFonts w:ascii="Helvetica" w:hAnsi="Helvetica"/>
+          <w:i/>
+          <w:iCs/>
+          <w:color w:val="ADADAD" w:themeColor="background2" w:themeShade="BF"/>
+          <w:sz w:val="18"/>
+          <w:szCs w:val="18"/>
+          <w:lang w:val="en-US"/>
+        </w:rPr>
+        <w:t xml:space="preserve">. Success scenario </w:t>
+      </w:r>
+      <w:r>
+        <w:rPr>
+          <w:rFonts w:ascii="Helvetica" w:hAnsi="Helvetica"/>
+          <w:i/>
+          <w:iCs/>
+          <w:color w:val="ADADAD" w:themeColor="background2" w:themeShade="BF"/>
+          <w:sz w:val="18"/>
+          <w:szCs w:val="18"/>
+          <w:lang w:val="en-US"/>
+        </w:rPr>
+        <w:t>gives</w:t>
+      </w:r>
+      <w:r>
+        <w:rPr>
+          <w:rFonts w:ascii="Helvetica" w:hAnsi="Helvetica"/>
+          <w:i/>
+          <w:iCs/>
+          <w:color w:val="ADADAD" w:themeColor="background2" w:themeShade="BF"/>
+          <w:sz w:val="18"/>
+          <w:szCs w:val="18"/>
+          <w:lang w:val="en-US"/>
+        </w:rPr>
+        <w:t xml:space="preserve"> the player to a second chance on the current run </w:t>
+      </w:r>
+      <w:r>
+        <w:rPr>
+          <w:rFonts w:ascii="Helvetica" w:hAnsi="Helvetica"/>
+          <w:i/>
+          <w:iCs/>
+          <w:color w:val="ADADAD" w:themeColor="background2" w:themeShade="BF"/>
+          <w:sz w:val="18"/>
+          <w:szCs w:val="18"/>
+          <w:lang w:val="en-US"/>
+        </w:rPr>
+        <w:t>or on</w:t>
+      </w:r>
+      <w:r>
+        <w:rPr>
+          <w:rFonts w:ascii="Helvetica" w:hAnsi="Helvetica"/>
+          <w:i/>
+          <w:iCs/>
+          <w:color w:val="ADADAD" w:themeColor="background2" w:themeShade="BF"/>
+          <w:sz w:val="18"/>
+          <w:szCs w:val="18"/>
+          <w:lang w:val="en-US"/>
+        </w:rPr>
+        <w:t xml:space="preserve"> fail scenario finally ends the game</w:t>
+      </w:r>
+      <w:r>
+        <w:rPr>
+          <w:rFonts w:ascii="Helvetica" w:hAnsi="Helvetica"/>
+          <w:i/>
+          <w:iCs/>
+          <w:color w:val="ADADAD" w:themeColor="background2" w:themeShade="BF"/>
+          <w:sz w:val="18"/>
+          <w:szCs w:val="18"/>
+          <w:lang w:val="en-US"/>
+        </w:rPr>
+        <w:t xml:space="preserve"> displaying a Game Over message</w:t>
+      </w:r>
+      <w:r>
+        <w:rPr>
+          <w:rFonts w:ascii="Helvetica" w:hAnsi="Helvetica"/>
+          <w:i/>
+          <w:iCs/>
+          <w:color w:val="ADADAD" w:themeColor="background2" w:themeShade="BF"/>
+          <w:sz w:val="18"/>
+          <w:szCs w:val="18"/>
+          <w:lang w:val="en-US"/>
+        </w:rPr>
+        <w:t>.</w:t>
       </w:r>
     </w:p>
     <w:p>
@@ -1998,7 +2301,79 @@
           <w:szCs w:val="18"/>
           <w:lang w:val="en-US"/>
         </w:rPr>
-        <w:t xml:space="preserve">Reset the </w:t>
+        <w:t>Re</w:t>
+      </w:r>
+      <w:r>
+        <w:rPr>
+          <w:rFonts w:ascii="Helvetica" w:hAnsi="Helvetica"/>
+          <w:i/>
+          <w:iCs/>
+          <w:color w:val="ADADAD" w:themeColor="background2" w:themeShade="BF"/>
+          <w:sz w:val="18"/>
+          <w:szCs w:val="18"/>
+          <w:lang w:val="en-US"/>
+        </w:rPr>
+        <w:t>turn</w:t>
+      </w:r>
+      <w:r>
+        <w:rPr>
+          <w:rFonts w:ascii="Helvetica" w:hAnsi="Helvetica"/>
+          <w:i/>
+          <w:iCs/>
+          <w:color w:val="ADADAD" w:themeColor="background2" w:themeShade="BF"/>
+          <w:sz w:val="18"/>
+          <w:szCs w:val="18"/>
+          <w:lang w:val="en-US"/>
+        </w:rPr>
+        <w:t xml:space="preserve"> </w:t>
+      </w:r>
+      <w:r>
+        <w:rPr>
+          <w:rFonts w:ascii="Helvetica" w:hAnsi="Helvetica"/>
+          <w:i/>
+          <w:iCs/>
+          <w:color w:val="ADADAD" w:themeColor="background2" w:themeShade="BF"/>
+          <w:sz w:val="18"/>
+          <w:szCs w:val="18"/>
+          <w:lang w:val="en-US"/>
+        </w:rPr>
+        <w:t xml:space="preserve">boat </w:t>
+      </w:r>
+      <w:r>
+        <w:rPr>
+          <w:rFonts w:ascii="Helvetica" w:hAnsi="Helvetica"/>
+          <w:i/>
+          <w:iCs/>
+          <w:color w:val="ADADAD" w:themeColor="background2" w:themeShade="BF"/>
+          <w:sz w:val="18"/>
+          <w:szCs w:val="18"/>
+          <w:lang w:val="en-US"/>
+        </w:rPr>
+        <w:t>t</w:t>
+      </w:r>
+      <w:r>
+        <w:rPr>
+          <w:rFonts w:ascii="Helvetica" w:hAnsi="Helvetica"/>
+          <w:i/>
+          <w:iCs/>
+          <w:color w:val="ADADAD" w:themeColor="background2" w:themeShade="BF"/>
+          <w:sz w:val="18"/>
+          <w:szCs w:val="18"/>
+          <w:lang w:val="en-US"/>
+        </w:rPr>
+        <w:t>o</w:t>
+      </w:r>
+      <w:r>
+        <w:rPr>
+          <w:rFonts w:ascii="Helvetica" w:hAnsi="Helvetica"/>
+          <w:i/>
+          <w:iCs/>
+          <w:color w:val="ADADAD" w:themeColor="background2" w:themeShade="BF"/>
+          <w:sz w:val="18"/>
+          <w:szCs w:val="18"/>
+          <w:lang w:val="en-US"/>
+        </w:rPr>
+        <w:t xml:space="preserve"> </w:t>
       </w:r>
       <w:r>
         <w:rPr>
@@ -2034,7 +2409,7 @@
           <w:szCs w:val="18"/>
           <w:lang w:val="en-US"/>
         </w:rPr>
-        <w:t>’s state</w:t>
+        <w:t xml:space="preserve"> and last collided obstacle is removed</w:t>
       </w:r>
       <w:r>
         <w:rPr>
@@ -2047,170 +2422,6 @@
           <w:lang w:val="en-US"/>
         </w:rPr>
         <w:t>.</w:t>
-      </w:r>
-    </w:p>
-    <w:p>
-      <w:pPr>
-        <w:pStyle w:val="Heading3"/>
-        <w:jc w:val="both"/>
-        <w:rPr>
-          <w:lang w:val="en-US"/>
-        </w:rPr>
-      </w:pPr>
-      <w:r>
-        <w:rPr>
-          <w:lang w:val="en-US"/>
-        </w:rPr>
-        <w:lastRenderedPageBreak/>
-        <w:t>Notes</w:t>
-      </w:r>
-    </w:p>
-    <w:p>
-      <w:pPr>
-        <w:jc w:val="both"/>
-        <w:rPr>
-          <w:rFonts w:ascii="Helvetica" w:hAnsi="Helvetica"/>
-          <w:color w:val="000000" w:themeColor="text1"/>
-          <w:sz w:val="18"/>
-          <w:szCs w:val="18"/>
-          <w:lang w:val="en-US"/>
-        </w:rPr>
-      </w:pPr>
-      <w:r>
-        <w:rPr>
-          <w:rFonts w:ascii="Helvetica" w:hAnsi="Helvetica"/>
-          <w:i/>
-          <w:iCs/>
-          <w:color w:val="ADADAD" w:themeColor="background2" w:themeShade="BF"/>
-          <w:sz w:val="18"/>
-          <w:szCs w:val="18"/>
-          <w:lang w:val="en-US"/>
-        </w:rPr>
-        <w:t>Sticking to</w:t>
-      </w:r>
-      <w:r>
-        <w:rPr>
-          <w:rFonts w:ascii="Helvetica" w:hAnsi="Helvetica"/>
-          <w:i/>
-          <w:iCs/>
-          <w:color w:val="ADADAD" w:themeColor="background2" w:themeShade="BF"/>
-          <w:sz w:val="18"/>
-          <w:szCs w:val="18"/>
-          <w:lang w:val="en-US"/>
-        </w:rPr>
-        <w:t xml:space="preserve"> non-functional requirements is crucial </w:t>
-      </w:r>
-      <w:r>
-        <w:rPr>
-          <w:rFonts w:ascii="Helvetica" w:hAnsi="Helvetica"/>
-          <w:i/>
-          <w:iCs/>
-          <w:color w:val="ADADAD" w:themeColor="background2" w:themeShade="BF"/>
-          <w:sz w:val="18"/>
-          <w:szCs w:val="18"/>
-          <w:lang w:val="en-US"/>
-        </w:rPr>
-        <w:t>to</w:t>
-      </w:r>
-      <w:r>
-        <w:rPr>
-          <w:rFonts w:ascii="Helvetica" w:hAnsi="Helvetica"/>
-          <w:i/>
-          <w:iCs/>
-          <w:color w:val="ADADAD" w:themeColor="background2" w:themeShade="BF"/>
-          <w:sz w:val="18"/>
-          <w:szCs w:val="18"/>
-          <w:lang w:val="en-US"/>
-        </w:rPr>
-        <w:t xml:space="preserve"> ensur</w:t>
-      </w:r>
-      <w:r>
-        <w:rPr>
-          <w:rFonts w:ascii="Helvetica" w:hAnsi="Helvetica"/>
-          <w:i/>
-          <w:iCs/>
-          <w:color w:val="ADADAD" w:themeColor="background2" w:themeShade="BF"/>
-          <w:sz w:val="18"/>
-          <w:szCs w:val="18"/>
-          <w:lang w:val="en-US"/>
-        </w:rPr>
-        <w:t>e</w:t>
-      </w:r>
-      <w:r>
-        <w:rPr>
-          <w:rFonts w:ascii="Helvetica" w:hAnsi="Helvetica"/>
-          <w:i/>
-          <w:iCs/>
-          <w:color w:val="ADADAD" w:themeColor="background2" w:themeShade="BF"/>
-          <w:sz w:val="18"/>
-          <w:szCs w:val="18"/>
-          <w:lang w:val="en-US"/>
-        </w:rPr>
-        <w:t xml:space="preserve"> overall performance of the </w:t>
-      </w:r>
-      <w:proofErr w:type="gramStart"/>
-      <w:r>
-        <w:rPr>
-          <w:rFonts w:ascii="Helvetica" w:hAnsi="Helvetica"/>
-          <w:i/>
-          <w:iCs/>
-          <w:color w:val="ADADAD" w:themeColor="background2" w:themeShade="BF"/>
-          <w:sz w:val="18"/>
-          <w:szCs w:val="18"/>
-          <w:lang w:val="en-US"/>
-        </w:rPr>
-        <w:t>mini-game</w:t>
-      </w:r>
-      <w:proofErr w:type="gramEnd"/>
-      <w:r>
-        <w:rPr>
-          <w:rFonts w:ascii="Helvetica" w:hAnsi="Helvetica"/>
-          <w:i/>
-          <w:iCs/>
-          <w:color w:val="ADADAD" w:themeColor="background2" w:themeShade="BF"/>
-          <w:sz w:val="18"/>
-          <w:szCs w:val="18"/>
-          <w:lang w:val="en-US"/>
-        </w:rPr>
-        <w:t xml:space="preserve"> </w:t>
-      </w:r>
-      <w:r>
-        <w:rPr>
-          <w:rFonts w:ascii="Helvetica" w:hAnsi="Helvetica"/>
-          <w:i/>
-          <w:iCs/>
-          <w:color w:val="ADADAD" w:themeColor="background2" w:themeShade="BF"/>
-          <w:sz w:val="18"/>
-          <w:szCs w:val="18"/>
-          <w:lang w:val="en-US"/>
-        </w:rPr>
-        <w:t xml:space="preserve">along with the main game’s features. Since there is no random component involved, once the tests pass, the correct functionality of the </w:t>
-      </w:r>
-      <w:proofErr w:type="gramStart"/>
-      <w:r>
-        <w:rPr>
-          <w:rFonts w:ascii="Helvetica" w:hAnsi="Helvetica"/>
-          <w:i/>
-          <w:iCs/>
-          <w:color w:val="ADADAD" w:themeColor="background2" w:themeShade="BF"/>
-          <w:sz w:val="18"/>
-          <w:szCs w:val="18"/>
-          <w:lang w:val="en-US"/>
-        </w:rPr>
-        <w:t>mini-game</w:t>
-      </w:r>
-      <w:proofErr w:type="gramEnd"/>
-      <w:r>
-        <w:rPr>
-          <w:rFonts w:ascii="Helvetica" w:hAnsi="Helvetica"/>
-          <w:i/>
-          <w:iCs/>
-          <w:color w:val="ADADAD" w:themeColor="background2" w:themeShade="BF"/>
-          <w:sz w:val="18"/>
-          <w:szCs w:val="18"/>
-          <w:lang w:val="en-US"/>
-        </w:rPr>
-        <w:t xml:space="preserve"> is guaranteed.</w:t>
       </w:r>
     </w:p>
     <w:sectPr>
@@ -2792,6 +3003,92 @@
       <w:lvlJc w:val="right"/>
       <w:pPr>
         <w:ind w:left="6480" w:hanging="180"/>
+      </w:pPr>
+    </w:lvl>
+  </w:abstractNum>
+  <w:abstractNum w:abstractNumId="6" w15:restartNumberingAfterBreak="0">
+    <w:nsid w:val="6B543796"/>
+    <w:multiLevelType w:val="hybridMultilevel"/>
+    <w:tmpl w:val="28C8FBE2"/>
+    <w:lvl w:ilvl="0" w:tplc="0C0A0013">
+      <w:start w:val="1"/>
+      <w:numFmt w:val="upperRoman"/>
+      <w:lvlText w:val="%1."/>
+      <w:lvlJc w:val="right"/>
+      <w:pPr>
+        <w:ind w:left="1443" w:hanging="360"/>
+      </w:pPr>
+    </w:lvl>
+    <w:lvl w:ilvl="1" w:tplc="04090019" w:tentative="1">
+      <w:start w:val="1"/>
+      <w:numFmt w:val="lowerLetter"/>
+      <w:lvlText w:val="%2."/>
+      <w:lvlJc w:val="left"/>
+      <w:pPr>
+        <w:ind w:left="2163" w:hanging="360"/>
+      </w:pPr>
+    </w:lvl>
+    <w:lvl w:ilvl="2" w:tplc="0409001B" w:tentative="1">
+      <w:start w:val="1"/>
+      <w:numFmt w:val="lowerRoman"/>
+      <w:lvlText w:val="%3."/>
+      <w:lvlJc w:val="right"/>
+      <w:pPr>
+        <w:ind w:left="2883" w:hanging="180"/>
+      </w:pPr>
+    </w:lvl>
+    <w:lvl w:ilvl="3" w:tplc="0409000F" w:tentative="1">
+      <w:start w:val="1"/>
+      <w:numFmt w:val="decimal"/>
+      <w:lvlText w:val="%4."/>
+      <w:lvlJc w:val="left"/>
+      <w:pPr>
+        <w:ind w:left="3603" w:hanging="360"/>
+      </w:pPr>
+    </w:lvl>
+    <w:lvl w:ilvl="4" w:tplc="04090019" w:tentative="1">
+      <w:start w:val="1"/>
+      <w:numFmt w:val="lowerLetter"/>
+      <w:lvlText w:val="%5."/>
+      <w:lvlJc w:val="left"/>
+      <w:pPr>
+        <w:ind w:left="4323" w:hanging="360"/>
+      </w:pPr>
+    </w:lvl>
+    <w:lvl w:ilvl="5" w:tplc="0409001B" w:tentative="1">
+      <w:start w:val="1"/>
+      <w:numFmt w:val="lowerRoman"/>
+      <w:lvlText w:val="%6."/>
+      <w:lvlJc w:val="right"/>
+      <w:pPr>
+        <w:ind w:left="5043" w:hanging="180"/>
+      </w:pPr>
+    </w:lvl>
+    <w:lvl w:ilvl="6" w:tplc="0409000F" w:tentative="1">
+      <w:start w:val="1"/>
+      <w:numFmt w:val="decimal"/>
+      <w:lvlText w:val="%7."/>
+      <w:lvlJc w:val="left"/>
+      <w:pPr>
+        <w:ind w:left="5763" w:hanging="360"/>
+      </w:pPr>
+    </w:lvl>
+    <w:lvl w:ilvl="7" w:tplc="04090019" w:tentative="1">
+      <w:start w:val="1"/>
+      <w:numFmt w:val="lowerLetter"/>
+      <w:lvlText w:val="%8."/>
+      <w:lvlJc w:val="left"/>
+      <w:pPr>
+        <w:ind w:left="6483" w:hanging="360"/>
+      </w:pPr>
+    </w:lvl>
+    <w:lvl w:ilvl="8" w:tplc="0409001B" w:tentative="1">
+      <w:start w:val="1"/>
+      <w:numFmt w:val="lowerRoman"/>
+      <w:lvlText w:val="%9."/>
+      <w:lvlJc w:val="right"/>
+      <w:pPr>
+        <w:ind w:left="7203" w:hanging="180"/>
       </w:pPr>
     </w:lvl>
   </w:abstractNum>
@@ -2812,6 +3109,9 @@
   </w:num>
   <w:num w:numId="6" w16cid:durableId="882716558">
     <w:abstractNumId w:val="0"/>
+  </w:num>
+  <w:num w:numId="7" w16cid:durableId="1516190899">
+    <w:abstractNumId w:val="6"/>
   </w:num>
 </w:numbering>
 </file>
@@ -3213,11 +3513,11 @@
     <w:name w:val="Normal"/>
     <w:qFormat/>
   </w:style>
-  <w:style w:type="paragraph" w:styleId="Heading1">
+  <w:style w:type="paragraph" w:styleId="Ttulo1">
     <w:name w:val="heading 1"/>
     <w:basedOn w:val="Normal"/>
     <w:next w:val="Normal"/>
-    <w:link w:val="Heading1Char"/>
+    <w:link w:val="Ttulo1Car"/>
     <w:uiPriority w:val="9"/>
     <w:qFormat/>
     <w:rsid w:val="00F43C93"/>
@@ -3234,11 +3534,11 @@
       <w:szCs w:val="40"/>
     </w:rPr>
   </w:style>
-  <w:style w:type="paragraph" w:styleId="Heading2">
+  <w:style w:type="paragraph" w:styleId="Ttulo2">
     <w:name w:val="heading 2"/>
     <w:basedOn w:val="Normal"/>
     <w:next w:val="Normal"/>
-    <w:link w:val="Heading2Char"/>
+    <w:link w:val="Ttulo2Car"/>
     <w:uiPriority w:val="9"/>
     <w:unhideWhenUsed/>
     <w:qFormat/>
@@ -3256,11 +3556,11 @@
       <w:szCs w:val="32"/>
     </w:rPr>
   </w:style>
-  <w:style w:type="paragraph" w:styleId="Heading3">
+  <w:style w:type="paragraph" w:styleId="Ttulo3">
     <w:name w:val="heading 3"/>
     <w:basedOn w:val="Normal"/>
     <w:next w:val="Normal"/>
-    <w:link w:val="Heading3Char"/>
+    <w:link w:val="Ttulo3Car"/>
     <w:uiPriority w:val="9"/>
     <w:unhideWhenUsed/>
     <w:qFormat/>
@@ -3278,11 +3578,11 @@
       <w:szCs w:val="28"/>
     </w:rPr>
   </w:style>
-  <w:style w:type="paragraph" w:styleId="Heading4">
+  <w:style w:type="paragraph" w:styleId="Ttulo4">
     <w:name w:val="heading 4"/>
     <w:basedOn w:val="Normal"/>
     <w:next w:val="Normal"/>
-    <w:link w:val="Heading4Char"/>
+    <w:link w:val="Ttulo4Car"/>
     <w:uiPriority w:val="9"/>
     <w:semiHidden/>
     <w:unhideWhenUsed/>
@@ -3301,11 +3601,11 @@
       <w:color w:val="0F4761" w:themeColor="accent1" w:themeShade="BF"/>
     </w:rPr>
   </w:style>
-  <w:style w:type="paragraph" w:styleId="Heading5">
+  <w:style w:type="paragraph" w:styleId="Ttulo5">
     <w:name w:val="heading 5"/>
     <w:basedOn w:val="Normal"/>
     <w:next w:val="Normal"/>
-    <w:link w:val="Heading5Char"/>
+    <w:link w:val="Ttulo5Car"/>
     <w:uiPriority w:val="9"/>
     <w:semiHidden/>
     <w:unhideWhenUsed/>
@@ -3322,11 +3622,11 @@
       <w:color w:val="0F4761" w:themeColor="accent1" w:themeShade="BF"/>
     </w:rPr>
   </w:style>
-  <w:style w:type="paragraph" w:styleId="Heading6">
+  <w:style w:type="paragraph" w:styleId="Ttulo6">
     <w:name w:val="heading 6"/>
     <w:basedOn w:val="Normal"/>
     <w:next w:val="Normal"/>
-    <w:link w:val="Heading6Char"/>
+    <w:link w:val="Ttulo6Car"/>
     <w:uiPriority w:val="9"/>
     <w:semiHidden/>
     <w:unhideWhenUsed/>
@@ -3345,11 +3645,11 @@
       <w:color w:val="595959" w:themeColor="text1" w:themeTint="A6"/>
     </w:rPr>
   </w:style>
-  <w:style w:type="paragraph" w:styleId="Heading7">
+  <w:style w:type="paragraph" w:styleId="Ttulo7">
     <w:name w:val="heading 7"/>
     <w:basedOn w:val="Normal"/>
     <w:next w:val="Normal"/>
-    <w:link w:val="Heading7Char"/>
+    <w:link w:val="Ttulo7Car"/>
     <w:uiPriority w:val="9"/>
     <w:semiHidden/>
     <w:unhideWhenUsed/>
@@ -3366,11 +3666,11 @@
       <w:color w:val="595959" w:themeColor="text1" w:themeTint="A6"/>
     </w:rPr>
   </w:style>
-  <w:style w:type="paragraph" w:styleId="Heading8">
+  <w:style w:type="paragraph" w:styleId="Ttulo8">
     <w:name w:val="heading 8"/>
     <w:basedOn w:val="Normal"/>
     <w:next w:val="Normal"/>
-    <w:link w:val="Heading8Char"/>
+    <w:link w:val="Ttulo8Car"/>
     <w:uiPriority w:val="9"/>
     <w:semiHidden/>
     <w:unhideWhenUsed/>
@@ -3388,11 +3688,11 @@
       <w:color w:val="272727" w:themeColor="text1" w:themeTint="D8"/>
     </w:rPr>
   </w:style>
-  <w:style w:type="paragraph" w:styleId="Heading9">
+  <w:style w:type="paragraph" w:styleId="Ttulo9">
     <w:name w:val="heading 9"/>
     <w:basedOn w:val="Normal"/>
     <w:next w:val="Normal"/>
-    <w:link w:val="Heading9Char"/>
+    <w:link w:val="Ttulo9Car"/>
     <w:uiPriority w:val="9"/>
     <w:semiHidden/>
     <w:unhideWhenUsed/>
@@ -3408,13 +3708,13 @@
       <w:color w:val="272727" w:themeColor="text1" w:themeTint="D8"/>
     </w:rPr>
   </w:style>
-  <w:style w:type="character" w:default="1" w:styleId="DefaultParagraphFont">
+  <w:style w:type="character" w:default="1" w:styleId="Fuentedeprrafopredeter">
     <w:name w:val="Default Paragraph Font"/>
     <w:uiPriority w:val="1"/>
     <w:semiHidden/>
     <w:unhideWhenUsed/>
   </w:style>
-  <w:style w:type="table" w:default="1" w:styleId="TableNormal">
+  <w:style w:type="table" w:default="1" w:styleId="Tablanormal">
     <w:name w:val="Normal Table"/>
     <w:uiPriority w:val="99"/>
     <w:semiHidden/>
@@ -3429,16 +3729,16 @@
       </w:tblCellMar>
     </w:tblPr>
   </w:style>
-  <w:style w:type="numbering" w:default="1" w:styleId="NoList">
+  <w:style w:type="numbering" w:default="1" w:styleId="Sinlista">
     <w:name w:val="No List"/>
     <w:uiPriority w:val="99"/>
     <w:semiHidden/>
     <w:unhideWhenUsed/>
   </w:style>
-  <w:style w:type="character" w:customStyle="1" w:styleId="Heading1Char">
-    <w:name w:val="Heading 1 Char"/>
-    <w:basedOn w:val="DefaultParagraphFont"/>
-    <w:link w:val="Heading1"/>
+  <w:style w:type="character" w:customStyle="1" w:styleId="Ttulo1Car">
+    <w:name w:val="Título 1 Car"/>
+    <w:basedOn w:val="Fuentedeprrafopredeter"/>
+    <w:link w:val="Ttulo1"/>
     <w:uiPriority w:val="9"/>
     <w:rsid w:val="00F43C93"/>
     <w:rPr>
@@ -3448,10 +3748,10 @@
       <w:szCs w:val="40"/>
     </w:rPr>
   </w:style>
-  <w:style w:type="character" w:customStyle="1" w:styleId="Heading2Char">
-    <w:name w:val="Heading 2 Char"/>
-    <w:basedOn w:val="DefaultParagraphFont"/>
-    <w:link w:val="Heading2"/>
+  <w:style w:type="character" w:customStyle="1" w:styleId="Ttulo2Car">
+    <w:name w:val="Título 2 Car"/>
+    <w:basedOn w:val="Fuentedeprrafopredeter"/>
+    <w:link w:val="Ttulo2"/>
     <w:uiPriority w:val="9"/>
     <w:rsid w:val="00F43C93"/>
     <w:rPr>
@@ -3461,10 +3761,10 @@
       <w:szCs w:val="32"/>
     </w:rPr>
   </w:style>
-  <w:style w:type="character" w:customStyle="1" w:styleId="Heading3Char">
-    <w:name w:val="Heading 3 Char"/>
-    <w:basedOn w:val="DefaultParagraphFont"/>
-    <w:link w:val="Heading3"/>
+  <w:style w:type="character" w:customStyle="1" w:styleId="Ttulo3Car">
+    <w:name w:val="Título 3 Car"/>
+    <w:basedOn w:val="Fuentedeprrafopredeter"/>
+    <w:link w:val="Ttulo3"/>
     <w:uiPriority w:val="9"/>
     <w:rsid w:val="00F43C93"/>
     <w:rPr>
@@ -3474,10 +3774,10 @@
       <w:szCs w:val="28"/>
     </w:rPr>
   </w:style>
-  <w:style w:type="character" w:customStyle="1" w:styleId="Heading4Char">
-    <w:name w:val="Heading 4 Char"/>
-    <w:basedOn w:val="DefaultParagraphFont"/>
-    <w:link w:val="Heading4"/>
+  <w:style w:type="character" w:customStyle="1" w:styleId="Ttulo4Car">
+    <w:name w:val="Título 4 Car"/>
+    <w:basedOn w:val="Fuentedeprrafopredeter"/>
+    <w:link w:val="Ttulo4"/>
     <w:uiPriority w:val="9"/>
     <w:semiHidden/>
     <w:rsid w:val="00F43C93"/>
@@ -3488,10 +3788,10 @@
       <w:color w:val="0F4761" w:themeColor="accent1" w:themeShade="BF"/>
     </w:rPr>
   </w:style>
-  <w:style w:type="character" w:customStyle="1" w:styleId="Heading5Char">
-    <w:name w:val="Heading 5 Char"/>
-    <w:basedOn w:val="DefaultParagraphFont"/>
-    <w:link w:val="Heading5"/>
+  <w:style w:type="character" w:customStyle="1" w:styleId="Ttulo5Car">
+    <w:name w:val="Título 5 Car"/>
+    <w:basedOn w:val="Fuentedeprrafopredeter"/>
+    <w:link w:val="Ttulo5"/>
     <w:uiPriority w:val="9"/>
     <w:semiHidden/>
     <w:rsid w:val="00F43C93"/>
@@ -3500,10 +3800,10 @@
       <w:color w:val="0F4761" w:themeColor="accent1" w:themeShade="BF"/>
     </w:rPr>
   </w:style>
-  <w:style w:type="character" w:customStyle="1" w:styleId="Heading6Char">
-    <w:name w:val="Heading 6 Char"/>
-    <w:basedOn w:val="DefaultParagraphFont"/>
-    <w:link w:val="Heading6"/>
+  <w:style w:type="character" w:customStyle="1" w:styleId="Ttulo6Car">
+    <w:name w:val="Título 6 Car"/>
+    <w:basedOn w:val="Fuentedeprrafopredeter"/>
+    <w:link w:val="Ttulo6"/>
     <w:uiPriority w:val="9"/>
     <w:semiHidden/>
     <w:rsid w:val="00F43C93"/>
@@ -3514,10 +3814,10 @@
       <w:color w:val="595959" w:themeColor="text1" w:themeTint="A6"/>
     </w:rPr>
   </w:style>
-  <w:style w:type="character" w:customStyle="1" w:styleId="Heading7Char">
-    <w:name w:val="Heading 7 Char"/>
-    <w:basedOn w:val="DefaultParagraphFont"/>
-    <w:link w:val="Heading7"/>
+  <w:style w:type="character" w:customStyle="1" w:styleId="Ttulo7Car">
+    <w:name w:val="Título 7 Car"/>
+    <w:basedOn w:val="Fuentedeprrafopredeter"/>
+    <w:link w:val="Ttulo7"/>
     <w:uiPriority w:val="9"/>
     <w:semiHidden/>
     <w:rsid w:val="00F43C93"/>
@@ -3526,10 +3826,10 @@
       <w:color w:val="595959" w:themeColor="text1" w:themeTint="A6"/>
     </w:rPr>
   </w:style>
-  <w:style w:type="character" w:customStyle="1" w:styleId="Heading8Char">
-    <w:name w:val="Heading 8 Char"/>
-    <w:basedOn w:val="DefaultParagraphFont"/>
-    <w:link w:val="Heading8"/>
+  <w:style w:type="character" w:customStyle="1" w:styleId="Ttulo8Car">
+    <w:name w:val="Título 8 Car"/>
+    <w:basedOn w:val="Fuentedeprrafopredeter"/>
+    <w:link w:val="Ttulo8"/>
     <w:uiPriority w:val="9"/>
     <w:semiHidden/>
     <w:rsid w:val="00F43C93"/>
@@ -3540,10 +3840,10 @@
       <w:color w:val="272727" w:themeColor="text1" w:themeTint="D8"/>
     </w:rPr>
   </w:style>
-  <w:style w:type="character" w:customStyle="1" w:styleId="Heading9Char">
-    <w:name w:val="Heading 9 Char"/>
-    <w:basedOn w:val="DefaultParagraphFont"/>
-    <w:link w:val="Heading9"/>
+  <w:style w:type="character" w:customStyle="1" w:styleId="Ttulo9Car">
+    <w:name w:val="Título 9 Car"/>
+    <w:basedOn w:val="Fuentedeprrafopredeter"/>
+    <w:link w:val="Ttulo9"/>
     <w:uiPriority w:val="9"/>
     <w:semiHidden/>
     <w:rsid w:val="00F43C93"/>
@@ -3552,11 +3852,11 @@
       <w:color w:val="272727" w:themeColor="text1" w:themeTint="D8"/>
     </w:rPr>
   </w:style>
-  <w:style w:type="paragraph" w:styleId="Title">
+  <w:style w:type="paragraph" w:styleId="Ttulo">
     <w:name w:val="Title"/>
     <w:basedOn w:val="Normal"/>
     <w:next w:val="Normal"/>
-    <w:link w:val="TitleChar"/>
+    <w:link w:val="TtuloCar"/>
     <w:uiPriority w:val="10"/>
     <w:qFormat/>
     <w:rsid w:val="00F43C93"/>
@@ -3572,10 +3872,10 @@
       <w:szCs w:val="56"/>
     </w:rPr>
   </w:style>
-  <w:style w:type="character" w:customStyle="1" w:styleId="TitleChar">
-    <w:name w:val="Title Char"/>
-    <w:basedOn w:val="DefaultParagraphFont"/>
-    <w:link w:val="Title"/>
+  <w:style w:type="character" w:customStyle="1" w:styleId="TtuloCar">
+    <w:name w:val="Título Car"/>
+    <w:basedOn w:val="Fuentedeprrafopredeter"/>
+    <w:link w:val="Ttulo"/>
     <w:uiPriority w:val="10"/>
     <w:rsid w:val="00F43C93"/>
     <w:rPr>
@@ -3586,11 +3886,11 @@
       <w:szCs w:val="56"/>
     </w:rPr>
   </w:style>
-  <w:style w:type="paragraph" w:styleId="Subtitle">
+  <w:style w:type="paragraph" w:styleId="Subttulo">
     <w:name w:val="Subtitle"/>
     <w:basedOn w:val="Normal"/>
     <w:next w:val="Normal"/>
-    <w:link w:val="SubtitleChar"/>
+    <w:link w:val="SubttuloCar"/>
     <w:uiPriority w:val="11"/>
     <w:qFormat/>
     <w:rsid w:val="00F43C93"/>
@@ -3608,10 +3908,10 @@
       <w:szCs w:val="28"/>
     </w:rPr>
   </w:style>
-  <w:style w:type="character" w:customStyle="1" w:styleId="SubtitleChar">
-    <w:name w:val="Subtitle Char"/>
-    <w:basedOn w:val="DefaultParagraphFont"/>
-    <w:link w:val="Subtitle"/>
+  <w:style w:type="character" w:customStyle="1" w:styleId="SubttuloCar">
+    <w:name w:val="Subtítulo Car"/>
+    <w:basedOn w:val="Fuentedeprrafopredeter"/>
+    <w:link w:val="Subttulo"/>
     <w:uiPriority w:val="11"/>
     <w:rsid w:val="00F43C93"/>
     <w:rPr>
@@ -3622,11 +3922,11 @@
       <w:szCs w:val="28"/>
     </w:rPr>
   </w:style>
-  <w:style w:type="paragraph" w:styleId="Quote">
+  <w:style w:type="paragraph" w:styleId="Cita">
     <w:name w:val="Quote"/>
     <w:basedOn w:val="Normal"/>
     <w:next w:val="Normal"/>
-    <w:link w:val="QuoteChar"/>
+    <w:link w:val="CitaCar"/>
     <w:uiPriority w:val="29"/>
     <w:qFormat/>
     <w:rsid w:val="00F43C93"/>
@@ -3640,10 +3940,10 @@
       <w:color w:val="404040" w:themeColor="text1" w:themeTint="BF"/>
     </w:rPr>
   </w:style>
-  <w:style w:type="character" w:customStyle="1" w:styleId="QuoteChar">
-    <w:name w:val="Quote Char"/>
-    <w:basedOn w:val="DefaultParagraphFont"/>
-    <w:link w:val="Quote"/>
+  <w:style w:type="character" w:customStyle="1" w:styleId="CitaCar">
+    <w:name w:val="Cita Car"/>
+    <w:basedOn w:val="Fuentedeprrafopredeter"/>
+    <w:link w:val="Cita"/>
     <w:uiPriority w:val="29"/>
     <w:rsid w:val="00F43C93"/>
     <w:rPr>
@@ -3652,7 +3952,7 @@
       <w:color w:val="404040" w:themeColor="text1" w:themeTint="BF"/>
     </w:rPr>
   </w:style>
-  <w:style w:type="paragraph" w:styleId="ListParagraph">
+  <w:style w:type="paragraph" w:styleId="Prrafodelista">
     <w:name w:val="List Paragraph"/>
     <w:basedOn w:val="Normal"/>
     <w:uiPriority w:val="34"/>
@@ -3663,9 +3963,9 @@
       <w:contextualSpacing/>
     </w:pPr>
   </w:style>
-  <w:style w:type="character" w:styleId="IntenseEmphasis">
+  <w:style w:type="character" w:styleId="nfasisintenso">
     <w:name w:val="Intense Emphasis"/>
-    <w:basedOn w:val="DefaultParagraphFont"/>
+    <w:basedOn w:val="Fuentedeprrafopredeter"/>
     <w:uiPriority w:val="21"/>
     <w:qFormat/>
     <w:rsid w:val="00F43C93"/>
@@ -3675,11 +3975,11 @@
       <w:color w:val="0F4761" w:themeColor="accent1" w:themeShade="BF"/>
     </w:rPr>
   </w:style>
-  <w:style w:type="paragraph" w:styleId="IntenseQuote">
+  <w:style w:type="paragraph" w:styleId="Citadestacada">
     <w:name w:val="Intense Quote"/>
     <w:basedOn w:val="Normal"/>
     <w:next w:val="Normal"/>
-    <w:link w:val="IntenseQuoteChar"/>
+    <w:link w:val="CitadestacadaCar"/>
     <w:uiPriority w:val="30"/>
     <w:qFormat/>
     <w:rsid w:val="00F43C93"/>
@@ -3698,10 +3998,10 @@
       <w:color w:val="0F4761" w:themeColor="accent1" w:themeShade="BF"/>
     </w:rPr>
   </w:style>
-  <w:style w:type="character" w:customStyle="1" w:styleId="IntenseQuoteChar">
-    <w:name w:val="Intense Quote Char"/>
-    <w:basedOn w:val="DefaultParagraphFont"/>
-    <w:link w:val="IntenseQuote"/>
+  <w:style w:type="character" w:customStyle="1" w:styleId="CitadestacadaCar">
+    <w:name w:val="Cita destacada Car"/>
+    <w:basedOn w:val="Fuentedeprrafopredeter"/>
+    <w:link w:val="Citadestacada"/>
     <w:uiPriority w:val="30"/>
     <w:rsid w:val="00F43C93"/>
     <w:rPr>
@@ -3710,9 +4010,9 @@
       <w:color w:val="0F4761" w:themeColor="accent1" w:themeShade="BF"/>
     </w:rPr>
   </w:style>
-  <w:style w:type="character" w:styleId="IntenseReference">
+  <w:style w:type="character" w:styleId="Referenciaintensa">
     <w:name w:val="Intense Reference"/>
-    <w:basedOn w:val="DefaultParagraphFont"/>
+    <w:basedOn w:val="Fuentedeprrafopredeter"/>
     <w:uiPriority w:val="32"/>
     <w:qFormat/>
     <w:rsid w:val="00F43C93"/>
@@ -3724,9 +4024,9 @@
       <w:spacing w:val="5"/>
     </w:rPr>
   </w:style>
-  <w:style w:type="character" w:styleId="PlaceholderText">
+  <w:style w:type="character" w:styleId="Textodelmarcadordeposicin">
     <w:name w:val="Placeholder Text"/>
-    <w:basedOn w:val="DefaultParagraphFont"/>
+    <w:basedOn w:val="Fuentedeprrafopredeter"/>
     <w:uiPriority w:val="99"/>
     <w:semiHidden/>
     <w:rsid w:val="009445E8"/>

</xml_diff>

<commit_message>
Revert "Merge branch 'Coding' of https://github.com/ProyectoXMA/UMA-ISE24-E1 into Coding"
This reverts commit fda7865cb1bba3f3c7b0acab4b2eefa02347f204, reversing
changes made to 74d4d658ef657a83509977ff7fae2a2df633ca44.
</commit_message>
<xml_diff>
--- a/Docs/Testing_plan/FR019_minigame.docx
+++ b/Docs/Testing_plan/FR019_minigame.docx
@@ -20,16 +20,8 @@
         <w:rPr>
           <w:lang w:val="en-US"/>
         </w:rPr>
-        <w:t xml:space="preserve"> </w:t>
-      </w:r>
-      <w:proofErr w:type="gramStart"/>
-      <w:r>
-        <w:rPr>
-          <w:lang w:val="en-US"/>
-        </w:rPr>
-        <w:t>Mini-game</w:t>
-      </w:r>
-      <w:proofErr w:type="gramEnd"/>
+        <w:t xml:space="preserve"> Mini-game</w:t>
+      </w:r>
     </w:p>
     <w:p>
       <w:pPr>
@@ -64,16 +56,18 @@
           <w:rFonts w:ascii="Helvetica" w:hAnsi="Helvetica"/>
           <w:i/>
           <w:iCs/>
-          <w:sz w:val="18"/>
-          <w:szCs w:val="18"/>
-          <w:lang w:val="en-US"/>
-        </w:rPr>
-      </w:pPr>
-      <w:r>
-        <w:rPr>
-          <w:rFonts w:ascii="Helvetica" w:hAnsi="Helvetica"/>
-          <w:i/>
-          <w:iCs/>
+          <w:color w:val="ADADAD" w:themeColor="background2" w:themeShade="BF"/>
+          <w:sz w:val="18"/>
+          <w:szCs w:val="18"/>
+          <w:lang w:val="en-US"/>
+        </w:rPr>
+      </w:pPr>
+      <w:r>
+        <w:rPr>
+          <w:rFonts w:ascii="Helvetica" w:hAnsi="Helvetica"/>
+          <w:i/>
+          <w:iCs/>
+          <w:color w:val="ADADAD" w:themeColor="background2" w:themeShade="BF"/>
           <w:sz w:val="18"/>
           <w:szCs w:val="18"/>
           <w:lang w:val="en-US"/>
@@ -122,16 +116,18 @@
           <w:rFonts w:ascii="Helvetica" w:hAnsi="Helvetica"/>
           <w:i/>
           <w:iCs/>
-          <w:sz w:val="18"/>
-          <w:szCs w:val="18"/>
-          <w:lang w:val="en-US"/>
-        </w:rPr>
-      </w:pPr>
-      <w:r>
-        <w:rPr>
-          <w:rFonts w:ascii="Helvetica" w:hAnsi="Helvetica"/>
-          <w:i/>
-          <w:iCs/>
+          <w:color w:val="ADADAD" w:themeColor="background2" w:themeShade="BF"/>
+          <w:sz w:val="18"/>
+          <w:szCs w:val="18"/>
+          <w:lang w:val="en-US"/>
+        </w:rPr>
+      </w:pPr>
+      <w:r>
+        <w:rPr>
+          <w:rFonts w:ascii="Helvetica" w:hAnsi="Helvetica"/>
+          <w:i/>
+          <w:iCs/>
+          <w:color w:val="ADADAD" w:themeColor="background2" w:themeShade="BF"/>
           <w:sz w:val="18"/>
           <w:szCs w:val="18"/>
           <w:lang w:val="en-US"/>
@@ -143,6 +139,7 @@
           <w:rFonts w:ascii="Helvetica" w:hAnsi="Helvetica"/>
           <w:i/>
           <w:iCs/>
+          <w:color w:val="ADADAD" w:themeColor="background2" w:themeShade="BF"/>
           <w:sz w:val="18"/>
           <w:szCs w:val="18"/>
           <w:lang w:val="en-US"/>
@@ -227,24 +224,24 @@
           <w:rFonts w:ascii="Helvetica" w:hAnsi="Helvetica"/>
           <w:i/>
           <w:iCs/>
-          <w:sz w:val="18"/>
-          <w:szCs w:val="18"/>
-          <w:lang w:val="en-US"/>
-        </w:rPr>
-      </w:pPr>
-      <w:proofErr w:type="spellStart"/>
-      <w:r>
-        <w:rPr>
-          <w:rFonts w:ascii="Helvetica" w:hAnsi="Helvetica"/>
-          <w:i/>
-          <w:iCs/>
-          <w:sz w:val="18"/>
-          <w:szCs w:val="18"/>
-          <w:lang w:val="en-US"/>
-        </w:rPr>
-        <w:t>TC_MiniGame</w:t>
-      </w:r>
-      <w:proofErr w:type="spellEnd"/>
+          <w:color w:val="ADADAD" w:themeColor="background2" w:themeShade="BF"/>
+          <w:sz w:val="18"/>
+          <w:szCs w:val="18"/>
+          <w:lang w:val="en-US"/>
+        </w:rPr>
+      </w:pPr>
+      <w:r>
+        <w:rPr>
+          <w:rFonts w:ascii="Helvetica" w:hAnsi="Helvetica"/>
+          <w:i/>
+          <w:iCs/>
+          <w:color w:val="ADADAD" w:themeColor="background2" w:themeShade="BF"/>
+          <w:sz w:val="18"/>
+          <w:szCs w:val="18"/>
+          <w:lang w:val="en-US"/>
+        </w:rPr>
+        <w:t>Mini-game Test</w:t>
+      </w:r>
     </w:p>
     <w:p>
       <w:pPr>
@@ -291,51 +288,174 @@
           <w:rFonts w:ascii="Helvetica" w:hAnsi="Helvetica"/>
           <w:i/>
           <w:iCs/>
-          <w:sz w:val="18"/>
-          <w:szCs w:val="18"/>
-          <w:lang w:val="en-US"/>
-        </w:rPr>
-      </w:pPr>
-      <w:r>
-        <w:rPr>
-          <w:rFonts w:ascii="Helvetica" w:hAnsi="Helvetica"/>
-          <w:i/>
-          <w:iCs/>
-          <w:sz w:val="18"/>
-          <w:szCs w:val="18"/>
-          <w:lang w:val="en-US"/>
-        </w:rPr>
-        <w:t xml:space="preserve">We’re testing that </w:t>
-      </w:r>
-      <w:proofErr w:type="gramStart"/>
-      <w:r>
-        <w:rPr>
-          <w:rFonts w:ascii="Helvetica" w:hAnsi="Helvetica"/>
-          <w:i/>
-          <w:iCs/>
-          <w:sz w:val="18"/>
-          <w:szCs w:val="18"/>
-          <w:lang w:val="en-US"/>
-        </w:rPr>
-        <w:t>mini-game</w:t>
-      </w:r>
-      <w:proofErr w:type="gramEnd"/>
-      <w:r>
-        <w:rPr>
-          <w:rFonts w:ascii="Helvetica" w:hAnsi="Helvetica"/>
-          <w:i/>
-          <w:iCs/>
-          <w:sz w:val="18"/>
-          <w:szCs w:val="18"/>
-          <w:lang w:val="en-US"/>
-        </w:rPr>
-        <w:t xml:space="preserve"> (FR019) works as intended while following non-functional requirements of Resolution (NFR004), Low Latency Responses (NFR003)</w:t>
-      </w:r>
-      <w:r>
-        <w:rPr>
-          <w:rFonts w:ascii="Helvetica" w:hAnsi="Helvetica"/>
-          <w:i/>
-          <w:iCs/>
+          <w:color w:val="ADADAD" w:themeColor="background2" w:themeShade="BF"/>
+          <w:sz w:val="18"/>
+          <w:szCs w:val="18"/>
+          <w:lang w:val="en-US"/>
+        </w:rPr>
+      </w:pPr>
+      <w:r>
+        <w:rPr>
+          <w:rFonts w:ascii="Helvetica" w:hAnsi="Helvetica"/>
+          <w:i/>
+          <w:iCs/>
+          <w:color w:val="ADADAD" w:themeColor="background2" w:themeShade="BF"/>
+          <w:sz w:val="18"/>
+          <w:szCs w:val="18"/>
+          <w:lang w:val="en-US"/>
+        </w:rPr>
+        <w:t>We’re testing that</w:t>
+      </w:r>
+      <w:r>
+        <w:rPr>
+          <w:rFonts w:ascii="Helvetica" w:hAnsi="Helvetica"/>
+          <w:i/>
+          <w:iCs/>
+          <w:color w:val="ADADAD" w:themeColor="background2" w:themeShade="BF"/>
+          <w:sz w:val="18"/>
+          <w:szCs w:val="18"/>
+          <w:lang w:val="en-US"/>
+        </w:rPr>
+        <w:t xml:space="preserve"> mini-game (FR019) </w:t>
+      </w:r>
+      <w:r>
+        <w:rPr>
+          <w:rFonts w:ascii="Helvetica" w:hAnsi="Helvetica"/>
+          <w:i/>
+          <w:iCs/>
+          <w:color w:val="ADADAD" w:themeColor="background2" w:themeShade="BF"/>
+          <w:sz w:val="18"/>
+          <w:szCs w:val="18"/>
+          <w:lang w:val="en-US"/>
+        </w:rPr>
+        <w:t xml:space="preserve">works as intended </w:t>
+      </w:r>
+      <w:r>
+        <w:rPr>
+          <w:rFonts w:ascii="Helvetica" w:hAnsi="Helvetica"/>
+          <w:i/>
+          <w:iCs/>
+          <w:color w:val="ADADAD" w:themeColor="background2" w:themeShade="BF"/>
+          <w:sz w:val="18"/>
+          <w:szCs w:val="18"/>
+          <w:lang w:val="en-US"/>
+        </w:rPr>
+        <w:t xml:space="preserve">while </w:t>
+      </w:r>
+      <w:r>
+        <w:rPr>
+          <w:rFonts w:ascii="Helvetica" w:hAnsi="Helvetica"/>
+          <w:i/>
+          <w:iCs/>
+          <w:color w:val="ADADAD" w:themeColor="background2" w:themeShade="BF"/>
+          <w:sz w:val="18"/>
+          <w:szCs w:val="18"/>
+          <w:lang w:val="en-US"/>
+        </w:rPr>
+        <w:t>following</w:t>
+      </w:r>
+      <w:r>
+        <w:rPr>
+          <w:rFonts w:ascii="Helvetica" w:hAnsi="Helvetica"/>
+          <w:i/>
+          <w:iCs/>
+          <w:color w:val="ADADAD" w:themeColor="background2" w:themeShade="BF"/>
+          <w:sz w:val="18"/>
+          <w:szCs w:val="18"/>
+          <w:lang w:val="en-US"/>
+        </w:rPr>
+        <w:t xml:space="preserve"> non-functional requirements</w:t>
+      </w:r>
+      <w:r>
+        <w:rPr>
+          <w:rFonts w:ascii="Helvetica" w:hAnsi="Helvetica"/>
+          <w:i/>
+          <w:iCs/>
+          <w:color w:val="ADADAD" w:themeColor="background2" w:themeShade="BF"/>
+          <w:sz w:val="18"/>
+          <w:szCs w:val="18"/>
+          <w:lang w:val="en-US"/>
+        </w:rPr>
+        <w:t xml:space="preserve"> of Resolution (</w:t>
+      </w:r>
+      <w:r>
+        <w:rPr>
+          <w:rFonts w:ascii="Helvetica" w:hAnsi="Helvetica"/>
+          <w:i/>
+          <w:iCs/>
+          <w:color w:val="ADADAD" w:themeColor="background2" w:themeShade="BF"/>
+          <w:sz w:val="18"/>
+          <w:szCs w:val="18"/>
+          <w:lang w:val="en-US"/>
+        </w:rPr>
+        <w:t>NFR004</w:t>
+      </w:r>
+      <w:r>
+        <w:rPr>
+          <w:rFonts w:ascii="Helvetica" w:hAnsi="Helvetica"/>
+          <w:i/>
+          <w:iCs/>
+          <w:color w:val="ADADAD" w:themeColor="background2" w:themeShade="BF"/>
+          <w:sz w:val="18"/>
+          <w:szCs w:val="18"/>
+          <w:lang w:val="en-US"/>
+        </w:rPr>
+        <w:t xml:space="preserve">), </w:t>
+      </w:r>
+      <w:r>
+        <w:rPr>
+          <w:rFonts w:ascii="Helvetica" w:hAnsi="Helvetica"/>
+          <w:i/>
+          <w:iCs/>
+          <w:color w:val="ADADAD" w:themeColor="background2" w:themeShade="BF"/>
+          <w:sz w:val="18"/>
+          <w:szCs w:val="18"/>
+          <w:lang w:val="en-US"/>
+        </w:rPr>
+        <w:t>Low Latency Responses</w:t>
+      </w:r>
+      <w:r>
+        <w:rPr>
+          <w:rFonts w:ascii="Helvetica" w:hAnsi="Helvetica"/>
+          <w:i/>
+          <w:iCs/>
+          <w:color w:val="ADADAD" w:themeColor="background2" w:themeShade="BF"/>
+          <w:sz w:val="18"/>
+          <w:szCs w:val="18"/>
+          <w:lang w:val="en-US"/>
+        </w:rPr>
+        <w:t xml:space="preserve"> (</w:t>
+      </w:r>
+      <w:r>
+        <w:rPr>
+          <w:rFonts w:ascii="Helvetica" w:hAnsi="Helvetica"/>
+          <w:i/>
+          <w:iCs/>
+          <w:color w:val="ADADAD" w:themeColor="background2" w:themeShade="BF"/>
+          <w:sz w:val="18"/>
+          <w:szCs w:val="18"/>
+          <w:lang w:val="en-US"/>
+        </w:rPr>
+        <w:t>NFR003</w:t>
+      </w:r>
+      <w:r>
+        <w:rPr>
+          <w:rFonts w:ascii="Helvetica" w:hAnsi="Helvetica"/>
+          <w:i/>
+          <w:iCs/>
+          <w:color w:val="ADADAD" w:themeColor="background2" w:themeShade="BF"/>
+          <w:sz w:val="18"/>
+          <w:szCs w:val="18"/>
+          <w:lang w:val="en-US"/>
+        </w:rPr>
+        <w:t>)</w:t>
+      </w:r>
+      <w:r>
+        <w:rPr>
+          <w:rFonts w:ascii="Helvetica" w:hAnsi="Helvetica"/>
+          <w:i/>
+          <w:iCs/>
+          <w:color w:val="ADADAD" w:themeColor="background2" w:themeShade="BF"/>
           <w:sz w:val="18"/>
           <w:szCs w:val="18"/>
           <w:lang w:val="en-US"/>
@@ -388,27 +508,138 @@
           <w:rFonts w:ascii="Helvetica" w:hAnsi="Helvetica"/>
           <w:i/>
           <w:iCs/>
-          <w:sz w:val="18"/>
-          <w:szCs w:val="18"/>
-          <w:lang w:val="en-US"/>
-        </w:rPr>
-      </w:pPr>
-      <w:r>
-        <w:rPr>
-          <w:rFonts w:ascii="Helvetica" w:hAnsi="Helvetica"/>
-          <w:i/>
-          <w:iCs/>
-          <w:sz w:val="18"/>
-          <w:szCs w:val="18"/>
-          <w:lang w:val="en-US"/>
-        </w:rPr>
-        <w:t xml:space="preserve">Verifying the correct behavior of the mini-game first by launching the mini-game upon player death, checking functionality in response to different player actions such as detecting </w:t>
-      </w:r>
-      <w:r>
-        <w:rPr>
-          <w:rFonts w:ascii="Helvetica" w:hAnsi="Helvetica"/>
-          <w:i/>
-          <w:iCs/>
+          <w:color w:val="ADADAD" w:themeColor="background2" w:themeShade="BF"/>
+          <w:sz w:val="18"/>
+          <w:szCs w:val="18"/>
+          <w:lang w:val="en-US"/>
+        </w:rPr>
+      </w:pPr>
+      <w:r>
+        <w:rPr>
+          <w:rFonts w:ascii="Helvetica" w:hAnsi="Helvetica"/>
+          <w:i/>
+          <w:iCs/>
+          <w:color w:val="ADADAD" w:themeColor="background2" w:themeShade="BF"/>
+          <w:sz w:val="18"/>
+          <w:szCs w:val="18"/>
+          <w:lang w:val="en-US"/>
+        </w:rPr>
+        <w:t>Verifying</w:t>
+      </w:r>
+      <w:r>
+        <w:rPr>
+          <w:rFonts w:ascii="Helvetica" w:hAnsi="Helvetica"/>
+          <w:i/>
+          <w:iCs/>
+          <w:color w:val="ADADAD" w:themeColor="background2" w:themeShade="BF"/>
+          <w:sz w:val="18"/>
+          <w:szCs w:val="18"/>
+          <w:lang w:val="en-US"/>
+        </w:rPr>
+        <w:t xml:space="preserve"> the</w:t>
+      </w:r>
+      <w:r>
+        <w:rPr>
+          <w:rFonts w:ascii="Helvetica" w:hAnsi="Helvetica"/>
+          <w:i/>
+          <w:iCs/>
+          <w:color w:val="ADADAD" w:themeColor="background2" w:themeShade="BF"/>
+          <w:sz w:val="18"/>
+          <w:szCs w:val="18"/>
+          <w:lang w:val="en-US"/>
+        </w:rPr>
+        <w:t xml:space="preserve"> correct</w:t>
+      </w:r>
+      <w:r>
+        <w:rPr>
+          <w:rFonts w:ascii="Helvetica" w:hAnsi="Helvetica"/>
+          <w:i/>
+          <w:iCs/>
+          <w:color w:val="ADADAD" w:themeColor="background2" w:themeShade="BF"/>
+          <w:sz w:val="18"/>
+          <w:szCs w:val="18"/>
+          <w:lang w:val="en-US"/>
+        </w:rPr>
+        <w:t xml:space="preserve"> behavior of the mini-game </w:t>
+      </w:r>
+      <w:r>
+        <w:rPr>
+          <w:rFonts w:ascii="Helvetica" w:hAnsi="Helvetica"/>
+          <w:i/>
+          <w:iCs/>
+          <w:color w:val="ADADAD" w:themeColor="background2" w:themeShade="BF"/>
+          <w:sz w:val="18"/>
+          <w:szCs w:val="18"/>
+          <w:lang w:val="en-US"/>
+        </w:rPr>
+        <w:t xml:space="preserve">first by </w:t>
+      </w:r>
+      <w:r>
+        <w:rPr>
+          <w:rFonts w:ascii="Helvetica" w:hAnsi="Helvetica"/>
+          <w:i/>
+          <w:iCs/>
+          <w:color w:val="ADADAD" w:themeColor="background2" w:themeShade="BF"/>
+          <w:sz w:val="18"/>
+          <w:szCs w:val="18"/>
+          <w:lang w:val="en-US"/>
+        </w:rPr>
+        <w:t>launching the mini-game upon player death,</w:t>
+      </w:r>
+      <w:r>
+        <w:rPr>
+          <w:rFonts w:ascii="Helvetica" w:hAnsi="Helvetica"/>
+          <w:i/>
+          <w:iCs/>
+          <w:color w:val="ADADAD" w:themeColor="background2" w:themeShade="BF"/>
+          <w:sz w:val="18"/>
+          <w:szCs w:val="18"/>
+          <w:lang w:val="en-US"/>
+        </w:rPr>
+        <w:t xml:space="preserve"> checking functionality </w:t>
+      </w:r>
+      <w:r>
+        <w:rPr>
+          <w:rFonts w:ascii="Helvetica" w:hAnsi="Helvetica"/>
+          <w:i/>
+          <w:iCs/>
+          <w:color w:val="ADADAD" w:themeColor="background2" w:themeShade="BF"/>
+          <w:sz w:val="18"/>
+          <w:szCs w:val="18"/>
+          <w:lang w:val="en-US"/>
+        </w:rPr>
+        <w:t>in response to different player actions</w:t>
+      </w:r>
+      <w:r>
+        <w:rPr>
+          <w:rFonts w:ascii="Helvetica" w:hAnsi="Helvetica"/>
+          <w:i/>
+          <w:iCs/>
+          <w:color w:val="ADADAD" w:themeColor="background2" w:themeShade="BF"/>
+          <w:sz w:val="18"/>
+          <w:szCs w:val="18"/>
+          <w:lang w:val="en-US"/>
+        </w:rPr>
+        <w:t xml:space="preserve"> such as </w:t>
+      </w:r>
+      <w:r>
+        <w:rPr>
+          <w:rFonts w:ascii="Helvetica" w:hAnsi="Helvetica"/>
+          <w:i/>
+          <w:iCs/>
+          <w:color w:val="ADADAD" w:themeColor="background2" w:themeShade="BF"/>
+          <w:sz w:val="18"/>
+          <w:szCs w:val="18"/>
+          <w:lang w:val="en-US"/>
+        </w:rPr>
+        <w:t xml:space="preserve">detecting </w:t>
+      </w:r>
+      <w:r>
+        <w:rPr>
+          <w:rFonts w:ascii="Helvetica" w:hAnsi="Helvetica"/>
+          <w:i/>
+          <w:iCs/>
+          <w:color w:val="ADADAD" w:themeColor="background2" w:themeShade="BF"/>
           <w:sz w:val="18"/>
           <w:szCs w:val="18"/>
           <w:lang w:val="en-US"/>
@@ -420,17 +651,43 @@
           <w:rFonts w:ascii="Helvetica" w:hAnsi="Helvetica"/>
           <w:i/>
           <w:iCs/>
-          <w:sz w:val="18"/>
-          <w:szCs w:val="18"/>
-          <w:lang w:val="en-US"/>
-        </w:rPr>
-        <w:t>wrong sequences, and correctly restoring player’s HP and respawn point upon successful completion</w:t>
-      </w:r>
-      <w:r>
-        <w:rPr>
-          <w:rFonts w:ascii="Helvetica" w:hAnsi="Helvetica"/>
-          <w:i/>
-          <w:iCs/>
+          <w:color w:val="ADADAD" w:themeColor="background2" w:themeShade="BF"/>
+          <w:sz w:val="18"/>
+          <w:szCs w:val="18"/>
+          <w:lang w:val="en-US"/>
+        </w:rPr>
+        <w:t>wrong sequences, and correctly restoring player</w:t>
+      </w:r>
+      <w:r>
+        <w:rPr>
+          <w:rFonts w:ascii="Helvetica" w:hAnsi="Helvetica"/>
+          <w:i/>
+          <w:iCs/>
+          <w:color w:val="ADADAD" w:themeColor="background2" w:themeShade="BF"/>
+          <w:sz w:val="18"/>
+          <w:szCs w:val="18"/>
+          <w:lang w:val="en-US"/>
+        </w:rPr>
+        <w:t>’s HP and respawn point</w:t>
+      </w:r>
+      <w:r>
+        <w:rPr>
+          <w:rFonts w:ascii="Helvetica" w:hAnsi="Helvetica"/>
+          <w:i/>
+          <w:iCs/>
+          <w:color w:val="ADADAD" w:themeColor="background2" w:themeShade="BF"/>
+          <w:sz w:val="18"/>
+          <w:szCs w:val="18"/>
+          <w:lang w:val="en-US"/>
+        </w:rPr>
+        <w:t xml:space="preserve"> upon successful completion</w:t>
+      </w:r>
+      <w:r>
+        <w:rPr>
+          <w:rFonts w:ascii="Helvetica" w:hAnsi="Helvetica"/>
+          <w:i/>
+          <w:iCs/>
+          <w:color w:val="ADADAD" w:themeColor="background2" w:themeShade="BF"/>
           <w:sz w:val="18"/>
           <w:szCs w:val="18"/>
           <w:lang w:val="en-US"/>
@@ -442,6 +699,7 @@
           <w:rFonts w:ascii="Helvetica" w:hAnsi="Helvetica"/>
           <w:i/>
           <w:iCs/>
+          <w:color w:val="ADADAD" w:themeColor="background2" w:themeShade="BF"/>
           <w:sz w:val="18"/>
           <w:szCs w:val="18"/>
           <w:lang w:val="en-US"/>
@@ -509,16 +767,18 @@
           <w:rFonts w:ascii="Helvetica" w:hAnsi="Helvetica"/>
           <w:i/>
           <w:iCs/>
-          <w:sz w:val="18"/>
-          <w:szCs w:val="18"/>
-          <w:lang w:val="en-US"/>
-        </w:rPr>
-      </w:pPr>
-      <w:r>
-        <w:rPr>
-          <w:rFonts w:ascii="Helvetica" w:hAnsi="Helvetica"/>
-          <w:i/>
-          <w:iCs/>
+          <w:color w:val="ADADAD" w:themeColor="background2" w:themeShade="BF"/>
+          <w:sz w:val="18"/>
+          <w:szCs w:val="18"/>
+          <w:lang w:val="en-US"/>
+        </w:rPr>
+      </w:pPr>
+      <w:r>
+        <w:rPr>
+          <w:rFonts w:ascii="Helvetica" w:hAnsi="Helvetica"/>
+          <w:i/>
+          <w:iCs/>
+          <w:color w:val="ADADAD" w:themeColor="background2" w:themeShade="BF"/>
           <w:sz w:val="18"/>
           <w:szCs w:val="18"/>
           <w:lang w:val="en-US"/>
@@ -530,6 +790,7 @@
           <w:rFonts w:ascii="Helvetica" w:hAnsi="Helvetica"/>
           <w:i/>
           <w:iCs/>
+          <w:color w:val="ADADAD" w:themeColor="background2" w:themeShade="BF"/>
           <w:sz w:val="18"/>
           <w:szCs w:val="18"/>
           <w:lang w:val="en-US"/>
@@ -541,6 +802,7 @@
           <w:rFonts w:ascii="Helvetica" w:hAnsi="Helvetica"/>
           <w:i/>
           <w:iCs/>
+          <w:color w:val="ADADAD" w:themeColor="background2" w:themeShade="BF"/>
           <w:sz w:val="18"/>
           <w:szCs w:val="18"/>
           <w:lang w:val="en-US"/>
@@ -552,6 +814,7 @@
           <w:rFonts w:ascii="Helvetica" w:hAnsi="Helvetica"/>
           <w:i/>
           <w:iCs/>
+          <w:color w:val="ADADAD" w:themeColor="background2" w:themeShade="BF"/>
           <w:sz w:val="18"/>
           <w:szCs w:val="18"/>
           <w:lang w:val="en-US"/>
@@ -563,6 +826,7 @@
           <w:rFonts w:ascii="Helvetica" w:hAnsi="Helvetica"/>
           <w:i/>
           <w:iCs/>
+          <w:color w:val="ADADAD" w:themeColor="background2" w:themeShade="BF"/>
           <w:sz w:val="18"/>
           <w:szCs w:val="18"/>
           <w:lang w:val="en-US"/>
@@ -574,6 +838,7 @@
           <w:rFonts w:ascii="Helvetica" w:hAnsi="Helvetica"/>
           <w:i/>
           <w:iCs/>
+          <w:color w:val="ADADAD" w:themeColor="background2" w:themeShade="BF"/>
           <w:sz w:val="18"/>
           <w:szCs w:val="18"/>
           <w:lang w:val="en-US"/>
@@ -585,6 +850,7 @@
           <w:rFonts w:ascii="Helvetica" w:hAnsi="Helvetica"/>
           <w:i/>
           <w:iCs/>
+          <w:color w:val="ADADAD" w:themeColor="background2" w:themeShade="BF"/>
           <w:sz w:val="18"/>
           <w:szCs w:val="18"/>
           <w:lang w:val="en-US"/>
@@ -596,6 +862,7 @@
           <w:rFonts w:ascii="Helvetica" w:hAnsi="Helvetica"/>
           <w:i/>
           <w:iCs/>
+          <w:color w:val="ADADAD" w:themeColor="background2" w:themeShade="BF"/>
           <w:sz w:val="18"/>
           <w:szCs w:val="18"/>
           <w:lang w:val="en-US"/>
@@ -607,6 +874,7 @@
           <w:rFonts w:ascii="Helvetica" w:hAnsi="Helvetica"/>
           <w:i/>
           <w:iCs/>
+          <w:color w:val="ADADAD" w:themeColor="background2" w:themeShade="BF"/>
           <w:sz w:val="18"/>
           <w:szCs w:val="18"/>
           <w:lang w:val="en-US"/>
@@ -618,6 +886,7 @@
           <w:rFonts w:ascii="Helvetica" w:hAnsi="Helvetica"/>
           <w:i/>
           <w:iCs/>
+          <w:color w:val="ADADAD" w:themeColor="background2" w:themeShade="BF"/>
           <w:sz w:val="18"/>
           <w:szCs w:val="18"/>
           <w:lang w:val="en-US"/>
@@ -629,6 +898,7 @@
           <w:rFonts w:ascii="Helvetica" w:hAnsi="Helvetica"/>
           <w:i/>
           <w:iCs/>
+          <w:color w:val="ADADAD" w:themeColor="background2" w:themeShade="BF"/>
           <w:sz w:val="18"/>
           <w:szCs w:val="18"/>
           <w:lang w:val="en-US"/>
@@ -640,6 +910,7 @@
           <w:rFonts w:ascii="Helvetica" w:hAnsi="Helvetica"/>
           <w:i/>
           <w:iCs/>
+          <w:color w:val="ADADAD" w:themeColor="background2" w:themeShade="BF"/>
           <w:sz w:val="18"/>
           <w:szCs w:val="18"/>
           <w:lang w:val="en-US"/>
@@ -651,6 +922,7 @@
           <w:rFonts w:ascii="Helvetica" w:hAnsi="Helvetica"/>
           <w:i/>
           <w:iCs/>
+          <w:color w:val="ADADAD" w:themeColor="background2" w:themeShade="BF"/>
           <w:sz w:val="18"/>
           <w:szCs w:val="18"/>
           <w:lang w:val="en-US"/>
@@ -662,6 +934,7 @@
           <w:rFonts w:ascii="Helvetica" w:hAnsi="Helvetica"/>
           <w:i/>
           <w:iCs/>
+          <w:color w:val="ADADAD" w:themeColor="background2" w:themeShade="BF"/>
           <w:sz w:val="18"/>
           <w:szCs w:val="18"/>
           <w:lang w:val="en-US"/>
@@ -673,6 +946,7 @@
           <w:rFonts w:ascii="Helvetica" w:hAnsi="Helvetica"/>
           <w:i/>
           <w:iCs/>
+          <w:color w:val="ADADAD" w:themeColor="background2" w:themeShade="BF"/>
           <w:sz w:val="18"/>
           <w:szCs w:val="18"/>
           <w:lang w:val="en-US"/>
@@ -684,6 +958,7 @@
           <w:rFonts w:ascii="Helvetica" w:hAnsi="Helvetica"/>
           <w:i/>
           <w:iCs/>
+          <w:color w:val="ADADAD" w:themeColor="background2" w:themeShade="BF"/>
           <w:sz w:val="18"/>
           <w:szCs w:val="18"/>
           <w:lang w:val="en-US"/>
@@ -695,6 +970,7 @@
           <w:rFonts w:ascii="Helvetica" w:hAnsi="Helvetica"/>
           <w:i/>
           <w:iCs/>
+          <w:color w:val="ADADAD" w:themeColor="background2" w:themeShade="BF"/>
           <w:sz w:val="18"/>
           <w:szCs w:val="18"/>
           <w:lang w:val="en-US"/>
@@ -706,6 +982,7 @@
           <w:rFonts w:ascii="Helvetica" w:hAnsi="Helvetica"/>
           <w:i/>
           <w:iCs/>
+          <w:color w:val="ADADAD" w:themeColor="background2" w:themeShade="BF"/>
           <w:sz w:val="18"/>
           <w:szCs w:val="18"/>
           <w:lang w:val="en-US"/>
@@ -717,6 +994,7 @@
           <w:rFonts w:ascii="Helvetica" w:hAnsi="Helvetica"/>
           <w:i/>
           <w:iCs/>
+          <w:color w:val="ADADAD" w:themeColor="background2" w:themeShade="BF"/>
           <w:sz w:val="18"/>
           <w:szCs w:val="18"/>
           <w:lang w:val="en-US"/>
@@ -728,41 +1006,19 @@
           <w:rFonts w:ascii="Helvetica" w:hAnsi="Helvetica"/>
           <w:i/>
           <w:iCs/>
-          <w:sz w:val="18"/>
-          <w:szCs w:val="18"/>
-          <w:lang w:val="en-US"/>
-        </w:rPr>
-        <w:t xml:space="preserve"> </w:t>
-      </w:r>
-      <w:proofErr w:type="gramStart"/>
-      <w:r>
-        <w:rPr>
-          <w:rFonts w:ascii="Helvetica" w:hAnsi="Helvetica"/>
-          <w:i/>
-          <w:iCs/>
-          <w:sz w:val="18"/>
-          <w:szCs w:val="18"/>
-          <w:lang w:val="en-US"/>
-        </w:rPr>
-        <w:t>mini-game</w:t>
-      </w:r>
-      <w:proofErr w:type="gramEnd"/>
-      <w:r>
-        <w:rPr>
-          <w:rFonts w:ascii="Helvetica" w:hAnsi="Helvetica"/>
-          <w:i/>
-          <w:iCs/>
-          <w:sz w:val="18"/>
-          <w:szCs w:val="18"/>
-          <w:lang w:val="en-US"/>
-        </w:rPr>
-        <w:t xml:space="preserve"> is triggered upon death</w:t>
-      </w:r>
-      <w:r>
-        <w:rPr>
-          <w:rFonts w:ascii="Helvetica" w:hAnsi="Helvetica"/>
-          <w:i/>
-          <w:iCs/>
+          <w:color w:val="ADADAD" w:themeColor="background2" w:themeShade="BF"/>
+          <w:sz w:val="18"/>
+          <w:szCs w:val="18"/>
+          <w:lang w:val="en-US"/>
+        </w:rPr>
+        <w:t xml:space="preserve"> mini-game is triggered upon death</w:t>
+      </w:r>
+      <w:r>
+        <w:rPr>
+          <w:rFonts w:ascii="Helvetica" w:hAnsi="Helvetica"/>
+          <w:i/>
+          <w:iCs/>
+          <w:color w:val="ADADAD" w:themeColor="background2" w:themeShade="BF"/>
           <w:sz w:val="18"/>
           <w:szCs w:val="18"/>
           <w:lang w:val="en-US"/>
@@ -815,40 +1071,56 @@
           <w:rFonts w:ascii="Helvetica" w:hAnsi="Helvetica"/>
           <w:i/>
           <w:iCs/>
-          <w:sz w:val="18"/>
-          <w:szCs w:val="18"/>
-          <w:lang w:val="en-US"/>
-        </w:rPr>
-      </w:pPr>
-      <w:r>
-        <w:rPr>
-          <w:rFonts w:ascii="Helvetica" w:hAnsi="Helvetica"/>
-          <w:i/>
-          <w:iCs/>
-          <w:sz w:val="18"/>
-          <w:szCs w:val="18"/>
-          <w:lang w:val="en-US"/>
-        </w:rPr>
-        <w:t xml:space="preserve">Initial player state (position of death and level progress to restore gameplay if successful) and boat’s HP. </w:t>
-      </w:r>
-    </w:p>
-    <w:p>
-      <w:pPr>
-        <w:jc w:val="both"/>
-        <w:rPr>
-          <w:rFonts w:ascii="Helvetica" w:hAnsi="Helvetica"/>
-          <w:i/>
-          <w:iCs/>
-          <w:sz w:val="18"/>
-          <w:szCs w:val="18"/>
-          <w:lang w:val="en-US"/>
-        </w:rPr>
-      </w:pPr>
-      <w:r>
-        <w:rPr>
-          <w:rFonts w:ascii="Helvetica" w:hAnsi="Helvetica"/>
-          <w:i/>
-          <w:iCs/>
+          <w:color w:val="ADADAD" w:themeColor="background2" w:themeShade="BF"/>
+          <w:sz w:val="18"/>
+          <w:szCs w:val="18"/>
+          <w:lang w:val="en-US"/>
+        </w:rPr>
+      </w:pPr>
+      <w:r>
+        <w:rPr>
+          <w:rFonts w:ascii="Helvetica" w:hAnsi="Helvetica"/>
+          <w:i/>
+          <w:iCs/>
+          <w:color w:val="ADADAD" w:themeColor="background2" w:themeShade="BF"/>
+          <w:sz w:val="18"/>
+          <w:szCs w:val="18"/>
+          <w:lang w:val="en-US"/>
+        </w:rPr>
+        <w:t xml:space="preserve">Initial player state </w:t>
+      </w:r>
+      <w:r>
+        <w:rPr>
+          <w:rFonts w:ascii="Helvetica" w:hAnsi="Helvetica"/>
+          <w:i/>
+          <w:iCs/>
+          <w:color w:val="ADADAD" w:themeColor="background2" w:themeShade="BF"/>
+          <w:sz w:val="18"/>
+          <w:szCs w:val="18"/>
+          <w:lang w:val="en-US"/>
+        </w:rPr>
+        <w:t xml:space="preserve">(position of death and level progress to restore gameplay if successful) and boat’s HP. </w:t>
+      </w:r>
+    </w:p>
+    <w:p>
+      <w:pPr>
+        <w:jc w:val="both"/>
+        <w:rPr>
+          <w:rFonts w:ascii="Helvetica" w:hAnsi="Helvetica"/>
+          <w:i/>
+          <w:iCs/>
+          <w:color w:val="ADADAD" w:themeColor="background2" w:themeShade="BF"/>
+          <w:sz w:val="18"/>
+          <w:szCs w:val="18"/>
+          <w:lang w:val="en-US"/>
+        </w:rPr>
+      </w:pPr>
+      <w:r>
+        <w:rPr>
+          <w:rFonts w:ascii="Helvetica" w:hAnsi="Helvetica"/>
+          <w:i/>
+          <w:iCs/>
+          <w:color w:val="ADADAD" w:themeColor="background2" w:themeShade="BF"/>
           <w:sz w:val="18"/>
           <w:szCs w:val="18"/>
           <w:lang w:val="en-US"/>
@@ -921,73 +1193,61 @@
           <w:rFonts w:ascii="Helvetica" w:hAnsi="Helvetica"/>
           <w:i/>
           <w:iCs/>
-          <w:sz w:val="18"/>
-          <w:szCs w:val="18"/>
-          <w:lang w:val="en-US"/>
-        </w:rPr>
-      </w:pPr>
-      <w:r>
-        <w:rPr>
-          <w:rFonts w:ascii="Helvetica" w:hAnsi="Helvetica"/>
-          <w:i/>
-          <w:iCs/>
-          <w:sz w:val="18"/>
-          <w:szCs w:val="18"/>
-          <w:lang w:val="en-US"/>
-        </w:rPr>
-        <w:t xml:space="preserve">Launch </w:t>
-      </w:r>
-      <w:proofErr w:type="gramStart"/>
-      <w:r>
-        <w:rPr>
-          <w:rFonts w:ascii="Helvetica" w:hAnsi="Helvetica"/>
-          <w:i/>
-          <w:iCs/>
-          <w:sz w:val="18"/>
-          <w:szCs w:val="18"/>
-          <w:lang w:val="en-US"/>
-        </w:rPr>
-        <w:t>m</w:t>
-      </w:r>
-      <w:r>
-        <w:rPr>
-          <w:rFonts w:ascii="Helvetica" w:hAnsi="Helvetica"/>
-          <w:i/>
-          <w:iCs/>
-          <w:sz w:val="18"/>
-          <w:szCs w:val="18"/>
-          <w:lang w:val="en-US"/>
-        </w:rPr>
-        <w:t>ini-game</w:t>
-      </w:r>
-      <w:proofErr w:type="gramEnd"/>
-      <w:r>
-        <w:rPr>
-          <w:rFonts w:ascii="Helvetica" w:hAnsi="Helvetica"/>
-          <w:i/>
-          <w:iCs/>
-          <w:sz w:val="18"/>
-          <w:szCs w:val="18"/>
-          <w:lang w:val="en-US"/>
-        </w:rPr>
-        <w:t xml:space="preserve"> o</w:t>
-      </w:r>
-      <w:r>
-        <w:rPr>
-          <w:rFonts w:ascii="Helvetica" w:hAnsi="Helvetica"/>
-          <w:i/>
-          <w:iCs/>
-          <w:sz w:val="18"/>
-          <w:szCs w:val="18"/>
-          <w:lang w:val="en-US"/>
-        </w:rPr>
-        <w:t>nly on</w:t>
-      </w:r>
-      <w:r>
-        <w:rPr>
-          <w:rFonts w:ascii="Helvetica" w:hAnsi="Helvetica"/>
-          <w:i/>
-          <w:iCs/>
+          <w:color w:val="ADADAD" w:themeColor="background2" w:themeShade="BF"/>
+          <w:sz w:val="18"/>
+          <w:szCs w:val="18"/>
+          <w:lang w:val="en-US"/>
+        </w:rPr>
+      </w:pPr>
+      <w:r>
+        <w:rPr>
+          <w:rFonts w:ascii="Helvetica" w:hAnsi="Helvetica"/>
+          <w:i/>
+          <w:iCs/>
+          <w:color w:val="ADADAD" w:themeColor="background2" w:themeShade="BF"/>
+          <w:sz w:val="18"/>
+          <w:szCs w:val="18"/>
+          <w:lang w:val="en-US"/>
+        </w:rPr>
+        <w:t>Launch Mini-game</w:t>
+      </w:r>
+    </w:p>
+    <w:p>
+      <w:pPr>
+        <w:pStyle w:val="Prrafodelista"/>
+        <w:numPr>
+          <w:ilvl w:val="1"/>
+          <w:numId w:val="4"/>
+        </w:numPr>
+        <w:jc w:val="both"/>
+        <w:rPr>
+          <w:rFonts w:ascii="Helvetica" w:hAnsi="Helvetica"/>
+          <w:i/>
+          <w:iCs/>
+          <w:color w:val="ADADAD" w:themeColor="background2" w:themeShade="BF"/>
+          <w:sz w:val="18"/>
+          <w:szCs w:val="18"/>
+          <w:lang w:val="en-US"/>
+        </w:rPr>
+      </w:pPr>
+      <w:r>
+        <w:rPr>
+          <w:rFonts w:ascii="Helvetica" w:hAnsi="Helvetica"/>
+          <w:i/>
+          <w:iCs/>
+          <w:color w:val="ADADAD" w:themeColor="background2" w:themeShade="BF"/>
+          <w:sz w:val="18"/>
+          <w:szCs w:val="18"/>
+          <w:lang w:val="en-US"/>
+        </w:rPr>
+        <w:t>Only on</w:t>
+      </w:r>
+      <w:r>
+        <w:rPr>
+          <w:rFonts w:ascii="Helvetica" w:hAnsi="Helvetica"/>
+          <w:i/>
+          <w:iCs/>
+          <w:color w:val="ADADAD" w:themeColor="background2" w:themeShade="BF"/>
           <w:sz w:val="18"/>
           <w:szCs w:val="18"/>
           <w:lang w:val="en-US"/>
@@ -999,12 +1259,137 @@
           <w:rFonts w:ascii="Helvetica" w:hAnsi="Helvetica"/>
           <w:i/>
           <w:iCs/>
+          <w:color w:val="ADADAD" w:themeColor="background2" w:themeShade="BF"/>
           <w:sz w:val="18"/>
           <w:szCs w:val="18"/>
           <w:lang w:val="en-US"/>
         </w:rPr>
         <w:t xml:space="preserve"> due to boat’s HP is zero.</w:t>
       </w:r>
+    </w:p>
+    <w:p>
+      <w:pPr>
+        <w:pStyle w:val="Prrafodelista"/>
+        <w:numPr>
+          <w:ilvl w:val="1"/>
+          <w:numId w:val="4"/>
+        </w:numPr>
+        <w:jc w:val="both"/>
+        <w:rPr>
+          <w:rFonts w:ascii="Helvetica" w:hAnsi="Helvetica"/>
+          <w:i/>
+          <w:iCs/>
+          <w:color w:val="ADADAD" w:themeColor="background2" w:themeShade="BF"/>
+          <w:sz w:val="18"/>
+          <w:szCs w:val="18"/>
+          <w:lang w:val="en-US"/>
+        </w:rPr>
+      </w:pPr>
+      <w:r>
+        <w:rPr>
+          <w:rFonts w:ascii="Helvetica" w:hAnsi="Helvetica"/>
+          <w:i/>
+          <w:iCs/>
+          <w:color w:val="ADADAD" w:themeColor="background2" w:themeShade="BF"/>
+          <w:sz w:val="18"/>
+          <w:szCs w:val="18"/>
+          <w:lang w:val="en-US"/>
+        </w:rPr>
+        <w:t>V</w:t>
+      </w:r>
+      <w:r>
+        <w:rPr>
+          <w:rFonts w:ascii="Helvetica" w:hAnsi="Helvetica"/>
+          <w:i/>
+          <w:iCs/>
+          <w:color w:val="ADADAD" w:themeColor="background2" w:themeShade="BF"/>
+          <w:sz w:val="18"/>
+          <w:szCs w:val="18"/>
+          <w:lang w:val="en-US"/>
+        </w:rPr>
+        <w:t>erify that the mini-game launches properly</w:t>
+      </w:r>
+      <w:r>
+        <w:rPr>
+          <w:rFonts w:ascii="Helvetica" w:hAnsi="Helvetica"/>
+          <w:i/>
+          <w:iCs/>
+          <w:color w:val="ADADAD" w:themeColor="background2" w:themeShade="BF"/>
+          <w:sz w:val="18"/>
+          <w:szCs w:val="18"/>
+          <w:lang w:val="en-US"/>
+        </w:rPr>
+        <w:t xml:space="preserve"> (for instance, the commands the player must execute are visible and keystrokes register accordingly)</w:t>
+      </w:r>
+      <w:r>
+        <w:rPr>
+          <w:rFonts w:ascii="Helvetica" w:hAnsi="Helvetica"/>
+          <w:i/>
+          <w:iCs/>
+          <w:color w:val="ADADAD" w:themeColor="background2" w:themeShade="BF"/>
+          <w:sz w:val="18"/>
+          <w:szCs w:val="18"/>
+          <w:lang w:val="en-US"/>
+        </w:rPr>
+        <w:t>.</w:t>
+      </w:r>
+    </w:p>
+    <w:p>
+      <w:pPr>
+        <w:pStyle w:val="Prrafodelista"/>
+        <w:numPr>
+          <w:ilvl w:val="1"/>
+          <w:numId w:val="4"/>
+        </w:numPr>
+        <w:jc w:val="both"/>
+        <w:rPr>
+          <w:rFonts w:ascii="Helvetica" w:hAnsi="Helvetica"/>
+          <w:i/>
+          <w:iCs/>
+          <w:color w:val="ADADAD" w:themeColor="background2" w:themeShade="BF"/>
+          <w:sz w:val="18"/>
+          <w:szCs w:val="18"/>
+          <w:lang w:val="en-US"/>
+        </w:rPr>
+      </w:pPr>
+      <w:r>
+        <w:rPr>
+          <w:rFonts w:ascii="Helvetica" w:hAnsi="Helvetica"/>
+          <w:i/>
+          <w:iCs/>
+          <w:color w:val="ADADAD" w:themeColor="background2" w:themeShade="BF"/>
+          <w:sz w:val="18"/>
+          <w:szCs w:val="18"/>
+          <w:lang w:val="en-US"/>
+        </w:rPr>
+        <w:t>While the mini-game is being played, rival boats should not continue the race</w:t>
+      </w:r>
+      <w:r>
+        <w:rPr>
+          <w:rFonts w:ascii="Helvetica" w:hAnsi="Helvetica"/>
+          <w:i/>
+          <w:iCs/>
+          <w:color w:val="ADADAD" w:themeColor="background2" w:themeShade="BF"/>
+          <w:sz w:val="18"/>
+          <w:szCs w:val="18"/>
+          <w:lang w:val="en-US"/>
+        </w:rPr>
+        <w:t xml:space="preserve"> and only resume movement when the player re-enters the  race.</w:t>
+      </w:r>
+    </w:p>
+    <w:p>
+      <w:pPr>
+        <w:jc w:val="both"/>
+        <w:rPr>
+          <w:rFonts w:ascii="Helvetica" w:hAnsi="Helvetica"/>
+          <w:i/>
+          <w:iCs/>
+          <w:color w:val="ADADAD" w:themeColor="background2" w:themeShade="BF"/>
+          <w:sz w:val="18"/>
+          <w:szCs w:val="18"/>
+          <w:lang w:val="en-US"/>
+        </w:rPr>
+      </w:pPr>
     </w:p>
     <w:p>
       <w:pPr>
@@ -1018,54 +1403,391 @@
           <w:rFonts w:ascii="Helvetica" w:hAnsi="Helvetica"/>
           <w:i/>
           <w:iCs/>
-          <w:sz w:val="18"/>
-          <w:szCs w:val="18"/>
-          <w:lang w:val="en-US"/>
-        </w:rPr>
-      </w:pPr>
-      <w:r>
-        <w:rPr>
-          <w:rFonts w:ascii="Helvetica" w:hAnsi="Helvetica"/>
-          <w:i/>
-          <w:iCs/>
-          <w:sz w:val="18"/>
-          <w:szCs w:val="18"/>
-          <w:lang w:val="en-US"/>
-        </w:rPr>
-        <w:t>V</w:t>
-      </w:r>
-      <w:r>
-        <w:rPr>
-          <w:rFonts w:ascii="Helvetica" w:hAnsi="Helvetica"/>
-          <w:i/>
-          <w:iCs/>
-          <w:sz w:val="18"/>
-          <w:szCs w:val="18"/>
-          <w:lang w:val="en-US"/>
-        </w:rPr>
-        <w:t>erify that the mini-game launches properly</w:t>
-      </w:r>
-      <w:r>
-        <w:rPr>
-          <w:rFonts w:ascii="Helvetica" w:hAnsi="Helvetica"/>
-          <w:i/>
-          <w:iCs/>
-          <w:sz w:val="18"/>
-          <w:szCs w:val="18"/>
-          <w:lang w:val="en-US"/>
-        </w:rPr>
-        <w:t xml:space="preserve"> (for instance, the commands the player must execute are visible and keystrokes register accordingly)</w:t>
-      </w:r>
-      <w:r>
-        <w:rPr>
-          <w:rFonts w:ascii="Helvetica" w:hAnsi="Helvetica"/>
-          <w:i/>
-          <w:iCs/>
+          <w:color w:val="ADADAD" w:themeColor="background2" w:themeShade="BF"/>
+          <w:sz w:val="18"/>
+          <w:szCs w:val="18"/>
+          <w:lang w:val="en-US"/>
+        </w:rPr>
+      </w:pPr>
+      <w:r>
+        <w:rPr>
+          <w:rFonts w:ascii="Helvetica" w:hAnsi="Helvetica"/>
+          <w:i/>
+          <w:iCs/>
+          <w:color w:val="ADADAD" w:themeColor="background2" w:themeShade="BF"/>
+          <w:sz w:val="18"/>
+          <w:szCs w:val="18"/>
+          <w:lang w:val="en-US"/>
+        </w:rPr>
+        <w:t xml:space="preserve">Test </w:t>
+      </w:r>
+      <w:r>
+        <w:rPr>
+          <w:rFonts w:ascii="Helvetica" w:hAnsi="Helvetica"/>
+          <w:i/>
+          <w:iCs/>
+          <w:color w:val="ADADAD" w:themeColor="background2" w:themeShade="BF"/>
+          <w:sz w:val="18"/>
+          <w:szCs w:val="18"/>
+          <w:lang w:val="en-US"/>
+        </w:rPr>
+        <w:t>player’s input</w:t>
+      </w:r>
+      <w:r>
+        <w:rPr>
+          <w:rFonts w:ascii="Helvetica" w:hAnsi="Helvetica"/>
+          <w:i/>
+          <w:iCs/>
+          <w:color w:val="ADADAD" w:themeColor="background2" w:themeShade="BF"/>
+          <w:sz w:val="18"/>
+          <w:szCs w:val="18"/>
+          <w:lang w:val="en-US"/>
+        </w:rPr>
+        <w:t xml:space="preserve"> </w:t>
+      </w:r>
+      <w:r>
+        <w:rPr>
+          <w:rFonts w:ascii="Helvetica" w:hAnsi="Helvetica"/>
+          <w:i/>
+          <w:iCs/>
+          <w:color w:val="ADADAD" w:themeColor="background2" w:themeShade="BF"/>
+          <w:sz w:val="18"/>
+          <w:szCs w:val="18"/>
+          <w:lang w:val="en-US"/>
+        </w:rPr>
+        <w:t>s</w:t>
+      </w:r>
+      <w:r>
+        <w:rPr>
+          <w:rFonts w:ascii="Helvetica" w:hAnsi="Helvetica"/>
+          <w:i/>
+          <w:iCs/>
+          <w:color w:val="ADADAD" w:themeColor="background2" w:themeShade="BF"/>
+          <w:sz w:val="18"/>
+          <w:szCs w:val="18"/>
+          <w:lang w:val="en-US"/>
+        </w:rPr>
+        <w:t>equences.</w:t>
+      </w:r>
+    </w:p>
+    <w:p>
+      <w:pPr>
+        <w:pStyle w:val="Prrafodelista"/>
+        <w:numPr>
+          <w:ilvl w:val="1"/>
+          <w:numId w:val="5"/>
+        </w:numPr>
+        <w:jc w:val="both"/>
+        <w:rPr>
+          <w:rFonts w:ascii="Helvetica" w:hAnsi="Helvetica"/>
+          <w:i/>
+          <w:iCs/>
+          <w:color w:val="ADADAD" w:themeColor="background2" w:themeShade="BF"/>
+          <w:sz w:val="18"/>
+          <w:szCs w:val="18"/>
+          <w:lang w:val="en-US"/>
+        </w:rPr>
+      </w:pPr>
+      <w:r>
+        <w:rPr>
+          <w:rFonts w:ascii="Helvetica" w:hAnsi="Helvetica"/>
+          <w:i/>
+          <w:iCs/>
+          <w:color w:val="ADADAD" w:themeColor="background2" w:themeShade="BF"/>
+          <w:sz w:val="18"/>
+          <w:szCs w:val="18"/>
+          <w:lang w:val="en-US"/>
+        </w:rPr>
+        <w:t xml:space="preserve">Enough </w:t>
+      </w:r>
+      <w:r>
+        <w:rPr>
+          <w:rFonts w:ascii="Helvetica" w:hAnsi="Helvetica"/>
+          <w:i/>
+          <w:iCs/>
+          <w:color w:val="ADADAD" w:themeColor="background2" w:themeShade="BF"/>
+          <w:sz w:val="18"/>
+          <w:szCs w:val="18"/>
+          <w:lang w:val="en-US"/>
+        </w:rPr>
+        <w:t>incorrect</w:t>
+      </w:r>
+      <w:r>
+        <w:rPr>
+          <w:rFonts w:ascii="Helvetica" w:hAnsi="Helvetica"/>
+          <w:i/>
+          <w:iCs/>
+          <w:color w:val="ADADAD" w:themeColor="background2" w:themeShade="BF"/>
+          <w:sz w:val="18"/>
+          <w:szCs w:val="18"/>
+          <w:lang w:val="en-US"/>
+        </w:rPr>
+        <w:t xml:space="preserve"> keystrokes</w:t>
+      </w:r>
+      <w:r>
+        <w:rPr>
+          <w:rFonts w:ascii="Helvetica" w:hAnsi="Helvetica"/>
+          <w:i/>
+          <w:iCs/>
+          <w:color w:val="ADADAD" w:themeColor="background2" w:themeShade="BF"/>
+          <w:sz w:val="18"/>
+          <w:szCs w:val="18"/>
+          <w:lang w:val="en-US"/>
+        </w:rPr>
+        <w:t xml:space="preserve"> </w:t>
+      </w:r>
+      <w:r>
+        <w:rPr>
+          <w:rFonts w:ascii="Helvetica" w:hAnsi="Helvetica"/>
+          <w:i/>
+          <w:iCs/>
+          <w:color w:val="ADADAD" w:themeColor="background2" w:themeShade="BF"/>
+          <w:sz w:val="18"/>
+          <w:szCs w:val="18"/>
+          <w:lang w:val="en-US"/>
+        </w:rPr>
+        <w:t>punish</w:t>
+      </w:r>
+      <w:r>
+        <w:rPr>
+          <w:rFonts w:ascii="Helvetica" w:hAnsi="Helvetica"/>
+          <w:i/>
+          <w:iCs/>
+          <w:color w:val="ADADAD" w:themeColor="background2" w:themeShade="BF"/>
+          <w:sz w:val="18"/>
+          <w:szCs w:val="18"/>
+          <w:lang w:val="en-US"/>
+        </w:rPr>
+        <w:t xml:space="preserve"> the player</w:t>
+      </w:r>
+      <w:r>
+        <w:rPr>
+          <w:rFonts w:ascii="Helvetica" w:hAnsi="Helvetica"/>
+          <w:i/>
+          <w:iCs/>
+          <w:color w:val="ADADAD" w:themeColor="background2" w:themeShade="BF"/>
+          <w:sz w:val="18"/>
+          <w:szCs w:val="18"/>
+          <w:lang w:val="en-US"/>
+        </w:rPr>
+        <w:t xml:space="preserve"> by</w:t>
+      </w:r>
+      <w:r>
+        <w:rPr>
+          <w:rFonts w:ascii="Helvetica" w:hAnsi="Helvetica"/>
+          <w:i/>
+          <w:iCs/>
+          <w:color w:val="ADADAD" w:themeColor="background2" w:themeShade="BF"/>
+          <w:sz w:val="18"/>
+          <w:szCs w:val="18"/>
+          <w:lang w:val="en-US"/>
+        </w:rPr>
+        <w:t xml:space="preserve"> </w:t>
+      </w:r>
+      <w:r>
+        <w:rPr>
+          <w:rFonts w:ascii="Helvetica" w:hAnsi="Helvetica"/>
+          <w:i/>
+          <w:iCs/>
+          <w:color w:val="ADADAD" w:themeColor="background2" w:themeShade="BF"/>
+          <w:sz w:val="18"/>
+          <w:szCs w:val="18"/>
+          <w:lang w:val="en-US"/>
+        </w:rPr>
+        <w:t>ending current run</w:t>
+      </w:r>
+      <w:r>
+        <w:rPr>
+          <w:rFonts w:ascii="Helvetica" w:hAnsi="Helvetica"/>
+          <w:i/>
+          <w:iCs/>
+          <w:color w:val="ADADAD" w:themeColor="background2" w:themeShade="BF"/>
+          <w:sz w:val="18"/>
+          <w:szCs w:val="18"/>
+          <w:lang w:val="en-US"/>
+        </w:rPr>
+        <w:t xml:space="preserve"> triggering a Game Over.</w:t>
+      </w:r>
+    </w:p>
+    <w:p>
+      <w:pPr>
+        <w:pStyle w:val="Prrafodelista"/>
+        <w:numPr>
+          <w:ilvl w:val="1"/>
+          <w:numId w:val="5"/>
+        </w:numPr>
+        <w:jc w:val="both"/>
+        <w:rPr>
+          <w:rFonts w:ascii="Helvetica" w:hAnsi="Helvetica"/>
+          <w:i/>
+          <w:iCs/>
+          <w:color w:val="ADADAD" w:themeColor="background2" w:themeShade="BF"/>
+          <w:sz w:val="18"/>
+          <w:szCs w:val="18"/>
+          <w:lang w:val="en-US"/>
+        </w:rPr>
+      </w:pPr>
+      <w:r>
+        <w:rPr>
+          <w:rFonts w:ascii="Helvetica" w:hAnsi="Helvetica"/>
+          <w:i/>
+          <w:iCs/>
+          <w:color w:val="ADADAD" w:themeColor="background2" w:themeShade="BF"/>
+          <w:sz w:val="18"/>
+          <w:szCs w:val="18"/>
+          <w:lang w:val="en-US"/>
+        </w:rPr>
+        <w:t>I</w:t>
+      </w:r>
+      <w:r>
+        <w:rPr>
+          <w:rFonts w:ascii="Helvetica" w:hAnsi="Helvetica"/>
+          <w:i/>
+          <w:iCs/>
+          <w:color w:val="ADADAD" w:themeColor="background2" w:themeShade="BF"/>
+          <w:sz w:val="18"/>
+          <w:szCs w:val="18"/>
+          <w:lang w:val="en-US"/>
+        </w:rPr>
+        <w:t>nput</w:t>
+      </w:r>
+      <w:r>
+        <w:rPr>
+          <w:rFonts w:ascii="Helvetica" w:hAnsi="Helvetica"/>
+          <w:i/>
+          <w:iCs/>
+          <w:color w:val="ADADAD" w:themeColor="background2" w:themeShade="BF"/>
+          <w:sz w:val="18"/>
+          <w:szCs w:val="18"/>
+          <w:lang w:val="en-US"/>
+        </w:rPr>
+        <w:t xml:space="preserve"> of</w:t>
+      </w:r>
+      <w:r>
+        <w:rPr>
+          <w:rFonts w:ascii="Helvetica" w:hAnsi="Helvetica"/>
+          <w:i/>
+          <w:iCs/>
+          <w:color w:val="ADADAD" w:themeColor="background2" w:themeShade="BF"/>
+          <w:sz w:val="18"/>
+          <w:szCs w:val="18"/>
+          <w:lang w:val="en-US"/>
+        </w:rPr>
+        <w:t xml:space="preserve"> </w:t>
+      </w:r>
+      <w:r>
+        <w:rPr>
+          <w:rFonts w:ascii="Helvetica" w:hAnsi="Helvetica"/>
+          <w:i/>
+          <w:iCs/>
+          <w:color w:val="ADADAD" w:themeColor="background2" w:themeShade="BF"/>
+          <w:sz w:val="18"/>
+          <w:szCs w:val="18"/>
+          <w:lang w:val="en-US"/>
+        </w:rPr>
+        <w:t xml:space="preserve">sufficient </w:t>
+      </w:r>
+      <w:r>
+        <w:rPr>
+          <w:rFonts w:ascii="Helvetica" w:hAnsi="Helvetica"/>
+          <w:i/>
+          <w:iCs/>
+          <w:color w:val="ADADAD" w:themeColor="background2" w:themeShade="BF"/>
+          <w:sz w:val="18"/>
+          <w:szCs w:val="18"/>
+          <w:lang w:val="en-US"/>
+        </w:rPr>
+        <w:t xml:space="preserve">correct sequences </w:t>
+      </w:r>
+      <w:r>
+        <w:rPr>
+          <w:rFonts w:ascii="Helvetica" w:hAnsi="Helvetica"/>
+          <w:i/>
+          <w:iCs/>
+          <w:color w:val="ADADAD" w:themeColor="background2" w:themeShade="BF"/>
+          <w:sz w:val="18"/>
+          <w:szCs w:val="18"/>
+          <w:lang w:val="en-US"/>
+        </w:rPr>
+        <w:t>will trigger a win condition met thus ending the mini-game on a successful scenario</w:t>
+      </w:r>
+      <w:r>
+        <w:rPr>
+          <w:rFonts w:ascii="Helvetica" w:hAnsi="Helvetica"/>
+          <w:i/>
+          <w:iCs/>
+          <w:color w:val="ADADAD" w:themeColor="background2" w:themeShade="BF"/>
           <w:sz w:val="18"/>
           <w:szCs w:val="18"/>
           <w:lang w:val="en-US"/>
         </w:rPr>
         <w:t>.</w:t>
+      </w:r>
+    </w:p>
+    <w:p>
+      <w:pPr>
+        <w:pStyle w:val="Prrafodelista"/>
+        <w:ind w:left="1440"/>
+        <w:jc w:val="both"/>
+        <w:rPr>
+          <w:rFonts w:ascii="Helvetica" w:hAnsi="Helvetica"/>
+          <w:i/>
+          <w:iCs/>
+          <w:color w:val="ADADAD" w:themeColor="background2" w:themeShade="BF"/>
+          <w:sz w:val="18"/>
+          <w:szCs w:val="18"/>
+          <w:lang w:val="en-US"/>
+        </w:rPr>
+      </w:pPr>
+    </w:p>
+    <w:p>
+      <w:pPr>
+        <w:jc w:val="both"/>
+        <w:rPr>
+          <w:rFonts w:ascii="Helvetica" w:hAnsi="Helvetica"/>
+          <w:i/>
+          <w:iCs/>
+          <w:color w:val="ADADAD" w:themeColor="background2" w:themeShade="BF"/>
+          <w:sz w:val="18"/>
+          <w:szCs w:val="18"/>
+          <w:lang w:val="en-US"/>
+        </w:rPr>
+      </w:pPr>
+      <w:r>
+        <w:rPr>
+          <w:rFonts w:ascii="Helvetica" w:hAnsi="Helvetica"/>
+          <w:i/>
+          <w:iCs/>
+          <w:color w:val="ADADAD" w:themeColor="background2" w:themeShade="BF"/>
+          <w:sz w:val="18"/>
+          <w:szCs w:val="18"/>
+          <w:lang w:val="en-US"/>
+        </w:rPr>
+        <w:t xml:space="preserve">      </w:t>
+      </w:r>
+      <w:r>
+        <w:rPr>
+          <w:rFonts w:ascii="Helvetica" w:hAnsi="Helvetica"/>
+          <w:i/>
+          <w:iCs/>
+          <w:color w:val="ADADAD" w:themeColor="background2" w:themeShade="BF"/>
+          <w:sz w:val="18"/>
+          <w:szCs w:val="18"/>
+          <w:lang w:val="en-US"/>
+        </w:rPr>
+        <w:t>3.</w:t>
+      </w:r>
+      <w:r>
+        <w:rPr>
+          <w:rFonts w:ascii="Helvetica" w:hAnsi="Helvetica"/>
+          <w:i/>
+          <w:iCs/>
+          <w:color w:val="ADADAD" w:themeColor="background2" w:themeShade="BF"/>
+          <w:sz w:val="18"/>
+          <w:szCs w:val="18"/>
+          <w:lang w:val="en-US"/>
+        </w:rPr>
+        <w:t xml:space="preserve">      Player respawn.</w:t>
       </w:r>
     </w:p>
     <w:p>
@@ -1073,63 +1795,54 @@
         <w:pStyle w:val="Prrafodelista"/>
         <w:numPr>
           <w:ilvl w:val="0"/>
-          <w:numId w:val="2"/>
+          <w:numId w:val="7"/>
         </w:numPr>
         <w:jc w:val="both"/>
         <w:rPr>
           <w:rFonts w:ascii="Helvetica" w:hAnsi="Helvetica"/>
           <w:i/>
           <w:iCs/>
-          <w:sz w:val="18"/>
-          <w:szCs w:val="18"/>
-          <w:lang w:val="en-US"/>
-        </w:rPr>
-      </w:pPr>
-      <w:r>
-        <w:rPr>
-          <w:rFonts w:ascii="Helvetica" w:hAnsi="Helvetica"/>
-          <w:i/>
-          <w:iCs/>
-          <w:sz w:val="18"/>
-          <w:szCs w:val="18"/>
-          <w:lang w:val="en-US"/>
-        </w:rPr>
-        <w:t xml:space="preserve">While the </w:t>
-      </w:r>
-      <w:proofErr w:type="gramStart"/>
-      <w:r>
-        <w:rPr>
-          <w:rFonts w:ascii="Helvetica" w:hAnsi="Helvetica"/>
-          <w:i/>
-          <w:iCs/>
-          <w:sz w:val="18"/>
-          <w:szCs w:val="18"/>
-          <w:lang w:val="en-US"/>
-        </w:rPr>
-        <w:t>mini-game</w:t>
-      </w:r>
-      <w:proofErr w:type="gramEnd"/>
-      <w:r>
-        <w:rPr>
-          <w:rFonts w:ascii="Helvetica" w:hAnsi="Helvetica"/>
-          <w:i/>
-          <w:iCs/>
-          <w:sz w:val="18"/>
-          <w:szCs w:val="18"/>
-          <w:lang w:val="en-US"/>
-        </w:rPr>
-        <w:t xml:space="preserve"> is being played, rival boats should not continue the race</w:t>
-      </w:r>
-      <w:r>
-        <w:rPr>
-          <w:rFonts w:ascii="Helvetica" w:hAnsi="Helvetica"/>
-          <w:i/>
-          <w:iCs/>
-          <w:sz w:val="18"/>
-          <w:szCs w:val="18"/>
-          <w:lang w:val="en-US"/>
-        </w:rPr>
-        <w:t xml:space="preserve"> and only resume movement when the player re-enters the race.</w:t>
+          <w:color w:val="ADADAD" w:themeColor="background2" w:themeShade="BF"/>
+          <w:sz w:val="18"/>
+          <w:szCs w:val="18"/>
+          <w:lang w:val="en-US"/>
+        </w:rPr>
+      </w:pPr>
+      <w:r>
+        <w:rPr>
+          <w:rFonts w:ascii="Helvetica" w:hAnsi="Helvetica"/>
+          <w:i/>
+          <w:iCs/>
+          <w:color w:val="ADADAD" w:themeColor="background2" w:themeShade="BF"/>
+          <w:sz w:val="18"/>
+          <w:szCs w:val="18"/>
+          <w:lang w:val="en-US"/>
+        </w:rPr>
+        <w:t>After completing the mini-game, the boat regains the correct amount of HP and the location</w:t>
+      </w:r>
+      <w:r>
+        <w:rPr>
+          <w:rFonts w:ascii="Helvetica" w:hAnsi="Helvetica"/>
+          <w:i/>
+          <w:iCs/>
+          <w:color w:val="ADADAD" w:themeColor="background2" w:themeShade="BF"/>
+          <w:sz w:val="18"/>
+          <w:szCs w:val="18"/>
+          <w:lang w:val="en-US"/>
+        </w:rPr>
+        <w:t xml:space="preserve"> of boat’s revival</w:t>
+      </w:r>
+      <w:r>
+        <w:rPr>
+          <w:rFonts w:ascii="Helvetica" w:hAnsi="Helvetica"/>
+          <w:i/>
+          <w:iCs/>
+          <w:color w:val="ADADAD" w:themeColor="background2" w:themeShade="BF"/>
+          <w:sz w:val="18"/>
+          <w:szCs w:val="18"/>
+          <w:lang w:val="en-US"/>
+        </w:rPr>
+        <w:t xml:space="preserve"> is exactly the same as the death point. This maintains fairness throughout the whole game.</w:t>
       </w:r>
     </w:p>
     <w:p>
@@ -1137,459 +1850,25 @@
         <w:pStyle w:val="Prrafodelista"/>
         <w:numPr>
           <w:ilvl w:val="0"/>
-          <w:numId w:val="2"/>
+          <w:numId w:val="7"/>
         </w:numPr>
         <w:jc w:val="both"/>
         <w:rPr>
           <w:rFonts w:ascii="Helvetica" w:hAnsi="Helvetica"/>
           <w:i/>
           <w:iCs/>
-          <w:sz w:val="18"/>
-          <w:szCs w:val="18"/>
-          <w:lang w:val="en-US"/>
-        </w:rPr>
-      </w:pPr>
-      <w:r>
-        <w:rPr>
-          <w:rFonts w:ascii="Helvetica" w:hAnsi="Helvetica"/>
-          <w:i/>
-          <w:iCs/>
-          <w:sz w:val="18"/>
-          <w:szCs w:val="18"/>
-          <w:lang w:val="en-US"/>
-        </w:rPr>
-        <w:t xml:space="preserve">Test </w:t>
-      </w:r>
-      <w:r>
-        <w:rPr>
-          <w:rFonts w:ascii="Helvetica" w:hAnsi="Helvetica"/>
-          <w:i/>
-          <w:iCs/>
-          <w:sz w:val="18"/>
-          <w:szCs w:val="18"/>
-          <w:lang w:val="en-US"/>
-        </w:rPr>
-        <w:t>player’s input</w:t>
-      </w:r>
-      <w:r>
-        <w:rPr>
-          <w:rFonts w:ascii="Helvetica" w:hAnsi="Helvetica"/>
-          <w:i/>
-          <w:iCs/>
-          <w:sz w:val="18"/>
-          <w:szCs w:val="18"/>
-          <w:lang w:val="en-US"/>
-        </w:rPr>
-        <w:t xml:space="preserve"> </w:t>
-      </w:r>
-      <w:r>
-        <w:rPr>
-          <w:rFonts w:ascii="Helvetica" w:hAnsi="Helvetica"/>
-          <w:i/>
-          <w:iCs/>
-          <w:sz w:val="18"/>
-          <w:szCs w:val="18"/>
-          <w:lang w:val="en-US"/>
-        </w:rPr>
-        <w:t>sequences.</w:t>
-      </w:r>
-      <w:r>
-        <w:rPr>
-          <w:rFonts w:ascii="Helvetica" w:hAnsi="Helvetica"/>
-          <w:i/>
-          <w:iCs/>
-          <w:sz w:val="18"/>
-          <w:szCs w:val="18"/>
-          <w:lang w:val="en-US"/>
-        </w:rPr>
-        <w:t xml:space="preserve"> If e</w:t>
-      </w:r>
-      <w:r>
-        <w:rPr>
-          <w:rFonts w:ascii="Helvetica" w:hAnsi="Helvetica"/>
-          <w:i/>
-          <w:iCs/>
-          <w:sz w:val="18"/>
-          <w:szCs w:val="18"/>
-          <w:lang w:val="en-US"/>
-        </w:rPr>
-        <w:t xml:space="preserve">nough </w:t>
-      </w:r>
-      <w:r>
-        <w:rPr>
-          <w:rFonts w:ascii="Helvetica" w:hAnsi="Helvetica"/>
-          <w:i/>
-          <w:iCs/>
-          <w:sz w:val="18"/>
-          <w:szCs w:val="18"/>
-          <w:lang w:val="en-US"/>
-        </w:rPr>
-        <w:t>incorrect</w:t>
-      </w:r>
-      <w:r>
-        <w:rPr>
-          <w:rFonts w:ascii="Helvetica" w:hAnsi="Helvetica"/>
-          <w:i/>
-          <w:iCs/>
-          <w:sz w:val="18"/>
-          <w:szCs w:val="18"/>
-          <w:lang w:val="en-US"/>
-        </w:rPr>
-        <w:t xml:space="preserve"> keystrokes</w:t>
-      </w:r>
-      <w:r>
-        <w:rPr>
-          <w:rFonts w:ascii="Helvetica" w:hAnsi="Helvetica"/>
-          <w:i/>
-          <w:iCs/>
-          <w:sz w:val="18"/>
-          <w:szCs w:val="18"/>
-          <w:lang w:val="en-US"/>
-        </w:rPr>
-        <w:t xml:space="preserve"> </w:t>
-      </w:r>
-      <w:r>
-        <w:rPr>
-          <w:rFonts w:ascii="Helvetica" w:hAnsi="Helvetica"/>
-          <w:i/>
-          <w:iCs/>
-          <w:sz w:val="18"/>
-          <w:szCs w:val="18"/>
-          <w:lang w:val="en-US"/>
-        </w:rPr>
-        <w:t>punish</w:t>
-      </w:r>
-      <w:r>
-        <w:rPr>
-          <w:rFonts w:ascii="Helvetica" w:hAnsi="Helvetica"/>
-          <w:i/>
-          <w:iCs/>
-          <w:sz w:val="18"/>
-          <w:szCs w:val="18"/>
-          <w:lang w:val="en-US"/>
-        </w:rPr>
-        <w:t xml:space="preserve"> the player</w:t>
-      </w:r>
-      <w:r>
-        <w:rPr>
-          <w:rFonts w:ascii="Helvetica" w:hAnsi="Helvetica"/>
-          <w:i/>
-          <w:iCs/>
-          <w:sz w:val="18"/>
-          <w:szCs w:val="18"/>
-          <w:lang w:val="en-US"/>
-        </w:rPr>
-        <w:t xml:space="preserve"> by</w:t>
-      </w:r>
-      <w:r>
-        <w:rPr>
-          <w:rFonts w:ascii="Helvetica" w:hAnsi="Helvetica"/>
-          <w:i/>
-          <w:iCs/>
-          <w:sz w:val="18"/>
-          <w:szCs w:val="18"/>
-          <w:lang w:val="en-US"/>
-        </w:rPr>
-        <w:t xml:space="preserve"> </w:t>
-      </w:r>
-      <w:r>
-        <w:rPr>
-          <w:rFonts w:ascii="Helvetica" w:hAnsi="Helvetica"/>
-          <w:i/>
-          <w:iCs/>
-          <w:sz w:val="18"/>
-          <w:szCs w:val="18"/>
-          <w:lang w:val="en-US"/>
-        </w:rPr>
-        <w:t>ending current run</w:t>
-      </w:r>
-      <w:r>
-        <w:rPr>
-          <w:rFonts w:ascii="Helvetica" w:hAnsi="Helvetica"/>
-          <w:i/>
-          <w:iCs/>
-          <w:sz w:val="18"/>
-          <w:szCs w:val="18"/>
-          <w:lang w:val="en-US"/>
-        </w:rPr>
-        <w:t xml:space="preserve"> triggering a Game Over.</w:t>
-      </w:r>
-      <w:r>
-        <w:rPr>
-          <w:rFonts w:ascii="Helvetica" w:hAnsi="Helvetica"/>
-          <w:i/>
-          <w:iCs/>
-          <w:sz w:val="18"/>
-          <w:szCs w:val="18"/>
-          <w:lang w:val="en-US"/>
-        </w:rPr>
-        <w:t xml:space="preserve"> Otherwise, i</w:t>
-      </w:r>
-      <w:r>
-        <w:rPr>
-          <w:rFonts w:ascii="Helvetica" w:hAnsi="Helvetica"/>
-          <w:i/>
-          <w:iCs/>
-          <w:sz w:val="18"/>
-          <w:szCs w:val="18"/>
-          <w:lang w:val="en-US"/>
-        </w:rPr>
-        <w:t>nput</w:t>
-      </w:r>
-      <w:r>
-        <w:rPr>
-          <w:rFonts w:ascii="Helvetica" w:hAnsi="Helvetica"/>
-          <w:i/>
-          <w:iCs/>
-          <w:sz w:val="18"/>
-          <w:szCs w:val="18"/>
-          <w:lang w:val="en-US"/>
-        </w:rPr>
-        <w:t xml:space="preserve"> of</w:t>
-      </w:r>
-      <w:r>
-        <w:rPr>
-          <w:rFonts w:ascii="Helvetica" w:hAnsi="Helvetica"/>
-          <w:i/>
-          <w:iCs/>
-          <w:sz w:val="18"/>
-          <w:szCs w:val="18"/>
-          <w:lang w:val="en-US"/>
-        </w:rPr>
-        <w:t xml:space="preserve"> </w:t>
-      </w:r>
-      <w:r>
-        <w:rPr>
-          <w:rFonts w:ascii="Helvetica" w:hAnsi="Helvetica"/>
-          <w:i/>
-          <w:iCs/>
-          <w:sz w:val="18"/>
-          <w:szCs w:val="18"/>
-          <w:lang w:val="en-US"/>
-        </w:rPr>
-        <w:t xml:space="preserve">sufficient </w:t>
-      </w:r>
-      <w:r>
-        <w:rPr>
-          <w:rFonts w:ascii="Helvetica" w:hAnsi="Helvetica"/>
-          <w:i/>
-          <w:iCs/>
-          <w:sz w:val="18"/>
-          <w:szCs w:val="18"/>
-          <w:lang w:val="en-US"/>
-        </w:rPr>
-        <w:t xml:space="preserve">correct sequences </w:t>
-      </w:r>
-      <w:r>
-        <w:rPr>
-          <w:rFonts w:ascii="Helvetica" w:hAnsi="Helvetica"/>
-          <w:i/>
-          <w:iCs/>
-          <w:sz w:val="18"/>
-          <w:szCs w:val="18"/>
-          <w:lang w:val="en-US"/>
-        </w:rPr>
-        <w:t>will trigger a win condition thus</w:t>
-      </w:r>
-      <w:r>
-        <w:rPr>
-          <w:rFonts w:ascii="Helvetica" w:hAnsi="Helvetica"/>
-          <w:i/>
-          <w:iCs/>
-          <w:sz w:val="18"/>
-          <w:szCs w:val="18"/>
-          <w:lang w:val="en-US"/>
-        </w:rPr>
-        <w:t>,</w:t>
-      </w:r>
-      <w:r>
-        <w:rPr>
-          <w:rFonts w:ascii="Helvetica" w:hAnsi="Helvetica"/>
-          <w:i/>
-          <w:iCs/>
-          <w:sz w:val="18"/>
-          <w:szCs w:val="18"/>
-          <w:lang w:val="en-US"/>
-        </w:rPr>
-        <w:t xml:space="preserve"> ending the </w:t>
-      </w:r>
-      <w:proofErr w:type="gramStart"/>
-      <w:r>
-        <w:rPr>
-          <w:rFonts w:ascii="Helvetica" w:hAnsi="Helvetica"/>
-          <w:i/>
-          <w:iCs/>
-          <w:sz w:val="18"/>
-          <w:szCs w:val="18"/>
-          <w:lang w:val="en-US"/>
-        </w:rPr>
-        <w:t>mini-game</w:t>
-      </w:r>
-      <w:proofErr w:type="gramEnd"/>
-      <w:r>
-        <w:rPr>
-          <w:rFonts w:ascii="Helvetica" w:hAnsi="Helvetica"/>
-          <w:i/>
-          <w:iCs/>
-          <w:sz w:val="18"/>
-          <w:szCs w:val="18"/>
-          <w:lang w:val="en-US"/>
-        </w:rPr>
-        <w:t xml:space="preserve"> on a successful scenario</w:t>
-      </w:r>
-      <w:r>
-        <w:rPr>
-          <w:rFonts w:ascii="Helvetica" w:hAnsi="Helvetica"/>
-          <w:i/>
-          <w:iCs/>
-          <w:sz w:val="18"/>
-          <w:szCs w:val="18"/>
-          <w:lang w:val="en-US"/>
-        </w:rPr>
-        <w:t>.</w:t>
-      </w:r>
-    </w:p>
-    <w:p>
-      <w:pPr>
-        <w:pStyle w:val="Prrafodelista"/>
-        <w:numPr>
-          <w:ilvl w:val="0"/>
-          <w:numId w:val="2"/>
-        </w:numPr>
-        <w:jc w:val="both"/>
-        <w:rPr>
-          <w:rFonts w:ascii="Helvetica" w:hAnsi="Helvetica"/>
-          <w:i/>
-          <w:iCs/>
-          <w:sz w:val="18"/>
-          <w:szCs w:val="18"/>
-          <w:lang w:val="en-US"/>
-        </w:rPr>
-      </w:pPr>
-      <w:r>
-        <w:rPr>
-          <w:rFonts w:ascii="Helvetica" w:hAnsi="Helvetica"/>
-          <w:i/>
-          <w:iCs/>
-          <w:sz w:val="18"/>
-          <w:szCs w:val="18"/>
-          <w:lang w:val="en-US"/>
-        </w:rPr>
-        <w:t>Player respawn</w:t>
-      </w:r>
-      <w:r>
-        <w:rPr>
-          <w:rFonts w:ascii="Helvetica" w:hAnsi="Helvetica"/>
-          <w:i/>
-          <w:iCs/>
-          <w:sz w:val="18"/>
-          <w:szCs w:val="18"/>
-          <w:lang w:val="en-US"/>
-        </w:rPr>
-        <w:t>s a</w:t>
-      </w:r>
-      <w:r>
-        <w:rPr>
-          <w:rFonts w:ascii="Helvetica" w:hAnsi="Helvetica"/>
-          <w:i/>
-          <w:iCs/>
-          <w:sz w:val="18"/>
-          <w:szCs w:val="18"/>
-          <w:lang w:val="en-US"/>
-        </w:rPr>
-        <w:t>fter completing</w:t>
-      </w:r>
-      <w:r>
-        <w:rPr>
-          <w:rFonts w:ascii="Helvetica" w:hAnsi="Helvetica"/>
-          <w:i/>
-          <w:iCs/>
-          <w:sz w:val="18"/>
-          <w:szCs w:val="18"/>
-          <w:lang w:val="en-US"/>
-        </w:rPr>
-        <w:t xml:space="preserve"> successfully</w:t>
-      </w:r>
-      <w:r>
-        <w:rPr>
-          <w:rFonts w:ascii="Helvetica" w:hAnsi="Helvetica"/>
-          <w:i/>
-          <w:iCs/>
-          <w:sz w:val="18"/>
-          <w:szCs w:val="18"/>
-          <w:lang w:val="en-US"/>
-        </w:rPr>
-        <w:t xml:space="preserve"> the </w:t>
-      </w:r>
-      <w:proofErr w:type="gramStart"/>
-      <w:r>
-        <w:rPr>
-          <w:rFonts w:ascii="Helvetica" w:hAnsi="Helvetica"/>
-          <w:i/>
-          <w:iCs/>
-          <w:sz w:val="18"/>
-          <w:szCs w:val="18"/>
-          <w:lang w:val="en-US"/>
-        </w:rPr>
-        <w:t>mini-game</w:t>
-      </w:r>
-      <w:proofErr w:type="gramEnd"/>
-      <w:r>
-        <w:rPr>
-          <w:rFonts w:ascii="Helvetica" w:hAnsi="Helvetica"/>
-          <w:i/>
-          <w:iCs/>
-          <w:sz w:val="18"/>
-          <w:szCs w:val="18"/>
-          <w:lang w:val="en-US"/>
-        </w:rPr>
-        <w:t>, the boat regains the correct amount of HP and the location</w:t>
-      </w:r>
-      <w:r>
-        <w:rPr>
-          <w:rFonts w:ascii="Helvetica" w:hAnsi="Helvetica"/>
-          <w:i/>
-          <w:iCs/>
-          <w:sz w:val="18"/>
-          <w:szCs w:val="18"/>
-          <w:lang w:val="en-US"/>
-        </w:rPr>
-        <w:t xml:space="preserve"> of boat’s revival</w:t>
-      </w:r>
-      <w:r>
-        <w:rPr>
-          <w:rFonts w:ascii="Helvetica" w:hAnsi="Helvetica"/>
-          <w:i/>
-          <w:iCs/>
-          <w:sz w:val="18"/>
-          <w:szCs w:val="18"/>
-          <w:lang w:val="en-US"/>
-        </w:rPr>
-        <w:t xml:space="preserve"> is exactly the same as the death point.</w:t>
-      </w:r>
-    </w:p>
-    <w:p>
-      <w:pPr>
-        <w:pStyle w:val="Prrafodelista"/>
-        <w:numPr>
-          <w:ilvl w:val="0"/>
-          <w:numId w:val="2"/>
-        </w:numPr>
-        <w:jc w:val="both"/>
-        <w:rPr>
-          <w:rFonts w:ascii="Helvetica" w:hAnsi="Helvetica"/>
-          <w:i/>
-          <w:iCs/>
-          <w:sz w:val="18"/>
-          <w:szCs w:val="18"/>
-          <w:lang w:val="en-US"/>
-        </w:rPr>
-      </w:pPr>
-      <w:r>
-        <w:rPr>
-          <w:rFonts w:ascii="Helvetica" w:hAnsi="Helvetica"/>
-          <w:i/>
-          <w:iCs/>
+          <w:color w:val="ADADAD" w:themeColor="background2" w:themeShade="BF"/>
+          <w:sz w:val="18"/>
+          <w:szCs w:val="18"/>
+          <w:lang w:val="en-US"/>
+        </w:rPr>
+      </w:pPr>
+      <w:r>
+        <w:rPr>
+          <w:rFonts w:ascii="Helvetica" w:hAnsi="Helvetica"/>
+          <w:i/>
+          <w:iCs/>
+          <w:color w:val="ADADAD" w:themeColor="background2" w:themeShade="BF"/>
           <w:sz w:val="18"/>
           <w:szCs w:val="18"/>
           <w:lang w:val="en-US"/>
@@ -1601,6 +1880,7 @@
           <w:rFonts w:ascii="Helvetica" w:hAnsi="Helvetica"/>
           <w:i/>
           <w:iCs/>
+          <w:color w:val="ADADAD" w:themeColor="background2" w:themeShade="BF"/>
           <w:sz w:val="18"/>
           <w:szCs w:val="18"/>
           <w:lang w:val="en-US"/>
@@ -1613,6 +1893,48 @@
         <w:jc w:val="both"/>
         <w:rPr>
           <w:rFonts w:ascii="Helvetica" w:hAnsi="Helvetica"/>
+          <w:i/>
+          <w:iCs/>
+          <w:color w:val="ADADAD" w:themeColor="background2" w:themeShade="BF"/>
+          <w:sz w:val="18"/>
+          <w:szCs w:val="18"/>
+          <w:lang w:val="en-US"/>
+        </w:rPr>
+      </w:pPr>
+    </w:p>
+    <w:p>
+      <w:pPr>
+        <w:jc w:val="both"/>
+        <w:rPr>
+          <w:rFonts w:ascii="Helvetica" w:hAnsi="Helvetica"/>
+          <w:i/>
+          <w:iCs/>
+          <w:color w:val="ADADAD" w:themeColor="background2" w:themeShade="BF"/>
+          <w:sz w:val="18"/>
+          <w:szCs w:val="18"/>
+          <w:lang w:val="en-US"/>
+        </w:rPr>
+      </w:pPr>
+    </w:p>
+    <w:p>
+      <w:pPr>
+        <w:jc w:val="both"/>
+        <w:rPr>
+          <w:rFonts w:ascii="Helvetica" w:hAnsi="Helvetica"/>
+          <w:i/>
+          <w:iCs/>
+          <w:color w:val="ADADAD" w:themeColor="background2" w:themeShade="BF"/>
+          <w:sz w:val="18"/>
+          <w:szCs w:val="18"/>
+          <w:lang w:val="en-US"/>
+        </w:rPr>
+      </w:pPr>
+    </w:p>
+    <w:p>
+      <w:pPr>
+        <w:jc w:val="both"/>
+        <w:rPr>
+          <w:rFonts w:ascii="Helvetica" w:hAnsi="Helvetica"/>
           <w:color w:val="000000" w:themeColor="text1"/>
           <w:sz w:val="18"/>
           <w:szCs w:val="18"/>
@@ -1632,6 +1954,7 @@
         <w:rPr>
           <w:lang w:val="en-US"/>
         </w:rPr>
+        <w:lastRenderedPageBreak/>
         <w:t>Post-Conditions</w:t>
       </w:r>
     </w:p>
@@ -1668,16 +1991,18 @@
           <w:rFonts w:ascii="Helvetica" w:hAnsi="Helvetica"/>
           <w:i/>
           <w:iCs/>
-          <w:sz w:val="18"/>
-          <w:szCs w:val="18"/>
-          <w:lang w:val="en-US"/>
-        </w:rPr>
-      </w:pPr>
-      <w:r>
-        <w:rPr>
-          <w:rFonts w:ascii="Helvetica" w:hAnsi="Helvetica"/>
-          <w:i/>
-          <w:iCs/>
+          <w:color w:val="ADADAD" w:themeColor="background2" w:themeShade="BF"/>
+          <w:sz w:val="18"/>
+          <w:szCs w:val="18"/>
+          <w:lang w:val="en-US"/>
+        </w:rPr>
+      </w:pPr>
+      <w:r>
+        <w:rPr>
+          <w:rFonts w:ascii="Helvetica" w:hAnsi="Helvetica"/>
+          <w:i/>
+          <w:iCs/>
+          <w:color w:val="ADADAD" w:themeColor="background2" w:themeShade="BF"/>
           <w:sz w:val="18"/>
           <w:szCs w:val="18"/>
           <w:lang w:val="en-US"/>
@@ -1689,17 +2014,163 @@
           <w:rFonts w:ascii="Helvetica" w:hAnsi="Helvetica"/>
           <w:i/>
           <w:iCs/>
-          <w:sz w:val="18"/>
-          <w:szCs w:val="18"/>
-          <w:lang w:val="en-US"/>
-        </w:rPr>
-        <w:t xml:space="preserve">works as intended by initializing on player’s death, the gameplay is smooth due to synchronization with NFRs; the response time of player’s actions (NFR003) is the expected and that the mini-game displays correctly as stated by NFR004. Success scenario </w:t>
-      </w:r>
-      <w:r>
-        <w:rPr>
-          <w:rFonts w:ascii="Helvetica" w:hAnsi="Helvetica"/>
-          <w:i/>
-          <w:iCs/>
+          <w:color w:val="ADADAD" w:themeColor="background2" w:themeShade="BF"/>
+          <w:sz w:val="18"/>
+          <w:szCs w:val="18"/>
+          <w:lang w:val="en-US"/>
+        </w:rPr>
+        <w:t>works as intended by initializing on player’s death, the gameplay is smooth due to s</w:t>
+      </w:r>
+      <w:r>
+        <w:rPr>
+          <w:rFonts w:ascii="Helvetica" w:hAnsi="Helvetica"/>
+          <w:i/>
+          <w:iCs/>
+          <w:color w:val="ADADAD" w:themeColor="background2" w:themeShade="BF"/>
+          <w:sz w:val="18"/>
+          <w:szCs w:val="18"/>
+          <w:lang w:val="en-US"/>
+        </w:rPr>
+        <w:t>ynchronization with</w:t>
+      </w:r>
+      <w:r>
+        <w:rPr>
+          <w:rFonts w:ascii="Helvetica" w:hAnsi="Helvetica"/>
+          <w:i/>
+          <w:iCs/>
+          <w:color w:val="ADADAD" w:themeColor="background2" w:themeShade="BF"/>
+          <w:sz w:val="18"/>
+          <w:szCs w:val="18"/>
+          <w:lang w:val="en-US"/>
+        </w:rPr>
+        <w:t xml:space="preserve"> NFRs</w:t>
+      </w:r>
+      <w:r>
+        <w:rPr>
+          <w:rFonts w:ascii="Helvetica" w:hAnsi="Helvetica"/>
+          <w:i/>
+          <w:iCs/>
+          <w:color w:val="ADADAD" w:themeColor="background2" w:themeShade="BF"/>
+          <w:sz w:val="18"/>
+          <w:szCs w:val="18"/>
+          <w:lang w:val="en-US"/>
+        </w:rPr>
+        <w:t xml:space="preserve">; </w:t>
+      </w:r>
+      <w:r>
+        <w:rPr>
+          <w:rFonts w:ascii="Helvetica" w:hAnsi="Helvetica"/>
+          <w:i/>
+          <w:iCs/>
+          <w:color w:val="ADADAD" w:themeColor="background2" w:themeShade="BF"/>
+          <w:sz w:val="18"/>
+          <w:szCs w:val="18"/>
+          <w:lang w:val="en-US"/>
+        </w:rPr>
+        <w:t xml:space="preserve">the response time of </w:t>
+      </w:r>
+      <w:r>
+        <w:rPr>
+          <w:rFonts w:ascii="Helvetica" w:hAnsi="Helvetica"/>
+          <w:i/>
+          <w:iCs/>
+          <w:color w:val="ADADAD" w:themeColor="background2" w:themeShade="BF"/>
+          <w:sz w:val="18"/>
+          <w:szCs w:val="18"/>
+          <w:lang w:val="en-US"/>
+        </w:rPr>
+        <w:t>player’s</w:t>
+      </w:r>
+      <w:r>
+        <w:rPr>
+          <w:rFonts w:ascii="Helvetica" w:hAnsi="Helvetica"/>
+          <w:i/>
+          <w:iCs/>
+          <w:color w:val="ADADAD" w:themeColor="background2" w:themeShade="BF"/>
+          <w:sz w:val="18"/>
+          <w:szCs w:val="18"/>
+          <w:lang w:val="en-US"/>
+        </w:rPr>
+        <w:t xml:space="preserve"> actions </w:t>
+      </w:r>
+      <w:r>
+        <w:rPr>
+          <w:rFonts w:ascii="Helvetica" w:hAnsi="Helvetica"/>
+          <w:i/>
+          <w:iCs/>
+          <w:color w:val="ADADAD" w:themeColor="background2" w:themeShade="BF"/>
+          <w:sz w:val="18"/>
+          <w:szCs w:val="18"/>
+          <w:lang w:val="en-US"/>
+        </w:rPr>
+        <w:t>(</w:t>
+      </w:r>
+      <w:r>
+        <w:rPr>
+          <w:rFonts w:ascii="Helvetica" w:hAnsi="Helvetica"/>
+          <w:i/>
+          <w:iCs/>
+          <w:color w:val="ADADAD" w:themeColor="background2" w:themeShade="BF"/>
+          <w:sz w:val="18"/>
+          <w:szCs w:val="18"/>
+          <w:lang w:val="en-US"/>
+        </w:rPr>
+        <w:t>NFR003</w:t>
+      </w:r>
+      <w:r>
+        <w:rPr>
+          <w:rFonts w:ascii="Helvetica" w:hAnsi="Helvetica"/>
+          <w:i/>
+          <w:iCs/>
+          <w:color w:val="ADADAD" w:themeColor="background2" w:themeShade="BF"/>
+          <w:sz w:val="18"/>
+          <w:szCs w:val="18"/>
+          <w:lang w:val="en-US"/>
+        </w:rPr>
+        <w:t>) is the expected and</w:t>
+      </w:r>
+      <w:r>
+        <w:rPr>
+          <w:rFonts w:ascii="Helvetica" w:hAnsi="Helvetica"/>
+          <w:i/>
+          <w:iCs/>
+          <w:color w:val="ADADAD" w:themeColor="background2" w:themeShade="BF"/>
+          <w:sz w:val="18"/>
+          <w:szCs w:val="18"/>
+          <w:lang w:val="en-US"/>
+        </w:rPr>
+        <w:t xml:space="preserve"> </w:t>
+      </w:r>
+      <w:r>
+        <w:rPr>
+          <w:rFonts w:ascii="Helvetica" w:hAnsi="Helvetica"/>
+          <w:i/>
+          <w:iCs/>
+          <w:color w:val="ADADAD" w:themeColor="background2" w:themeShade="BF"/>
+          <w:sz w:val="18"/>
+          <w:szCs w:val="18"/>
+          <w:lang w:val="en-US"/>
+        </w:rPr>
+        <w:t>that the mini-game displays correctly as stated by NFR004</w:t>
+      </w:r>
+      <w:r>
+        <w:rPr>
+          <w:rFonts w:ascii="Helvetica" w:hAnsi="Helvetica"/>
+          <w:i/>
+          <w:iCs/>
+          <w:color w:val="ADADAD" w:themeColor="background2" w:themeShade="BF"/>
+          <w:sz w:val="18"/>
+          <w:szCs w:val="18"/>
+          <w:lang w:val="en-US"/>
+        </w:rPr>
+        <w:t xml:space="preserve">. Success scenario </w:t>
+      </w:r>
+      <w:r>
+        <w:rPr>
+          <w:rFonts w:ascii="Helvetica" w:hAnsi="Helvetica"/>
+          <w:i/>
+          <w:iCs/>
+          <w:color w:val="ADADAD" w:themeColor="background2" w:themeShade="BF"/>
           <w:sz w:val="18"/>
           <w:szCs w:val="18"/>
           <w:lang w:val="en-US"/>
@@ -1711,6 +2182,7 @@
           <w:rFonts w:ascii="Helvetica" w:hAnsi="Helvetica"/>
           <w:i/>
           <w:iCs/>
+          <w:color w:val="ADADAD" w:themeColor="background2" w:themeShade="BF"/>
           <w:sz w:val="18"/>
           <w:szCs w:val="18"/>
           <w:lang w:val="en-US"/>
@@ -1722,6 +2194,7 @@
           <w:rFonts w:ascii="Helvetica" w:hAnsi="Helvetica"/>
           <w:i/>
           <w:iCs/>
+          <w:color w:val="ADADAD" w:themeColor="background2" w:themeShade="BF"/>
           <w:sz w:val="18"/>
           <w:szCs w:val="18"/>
           <w:lang w:val="en-US"/>
@@ -1733,6 +2206,7 @@
           <w:rFonts w:ascii="Helvetica" w:hAnsi="Helvetica"/>
           <w:i/>
           <w:iCs/>
+          <w:color w:val="ADADAD" w:themeColor="background2" w:themeShade="BF"/>
           <w:sz w:val="18"/>
           <w:szCs w:val="18"/>
           <w:lang w:val="en-US"/>
@@ -1744,6 +2218,7 @@
           <w:rFonts w:ascii="Helvetica" w:hAnsi="Helvetica"/>
           <w:i/>
           <w:iCs/>
+          <w:color w:val="ADADAD" w:themeColor="background2" w:themeShade="BF"/>
           <w:sz w:val="18"/>
           <w:szCs w:val="18"/>
           <w:lang w:val="en-US"/>
@@ -1755,6 +2230,7 @@
           <w:rFonts w:ascii="Helvetica" w:hAnsi="Helvetica"/>
           <w:i/>
           <w:iCs/>
+          <w:color w:val="ADADAD" w:themeColor="background2" w:themeShade="BF"/>
           <w:sz w:val="18"/>
           <w:szCs w:val="18"/>
           <w:lang w:val="en-US"/>
@@ -1809,16 +2285,18 @@
           <w:rFonts w:ascii="Helvetica" w:hAnsi="Helvetica"/>
           <w:i/>
           <w:iCs/>
-          <w:sz w:val="18"/>
-          <w:szCs w:val="18"/>
-          <w:lang w:val="en-US"/>
-        </w:rPr>
-      </w:pPr>
-      <w:r>
-        <w:rPr>
-          <w:rFonts w:ascii="Helvetica" w:hAnsi="Helvetica"/>
-          <w:i/>
-          <w:iCs/>
+          <w:color w:val="ADADAD" w:themeColor="background2" w:themeShade="BF"/>
+          <w:sz w:val="18"/>
+          <w:szCs w:val="18"/>
+          <w:lang w:val="en-US"/>
+        </w:rPr>
+      </w:pPr>
+      <w:r>
+        <w:rPr>
+          <w:rFonts w:ascii="Helvetica" w:hAnsi="Helvetica"/>
+          <w:i/>
+          <w:iCs/>
+          <w:color w:val="ADADAD" w:themeColor="background2" w:themeShade="BF"/>
           <w:sz w:val="18"/>
           <w:szCs w:val="18"/>
           <w:lang w:val="en-US"/>
@@ -1830,6 +2308,7 @@
           <w:rFonts w:ascii="Helvetica" w:hAnsi="Helvetica"/>
           <w:i/>
           <w:iCs/>
+          <w:color w:val="ADADAD" w:themeColor="background2" w:themeShade="BF"/>
           <w:sz w:val="18"/>
           <w:szCs w:val="18"/>
           <w:lang w:val="en-US"/>
@@ -1841,6 +2320,7 @@
           <w:rFonts w:ascii="Helvetica" w:hAnsi="Helvetica"/>
           <w:i/>
           <w:iCs/>
+          <w:color w:val="ADADAD" w:themeColor="background2" w:themeShade="BF"/>
           <w:sz w:val="18"/>
           <w:szCs w:val="18"/>
           <w:lang w:val="en-US"/>
@@ -1852,6 +2332,7 @@
           <w:rFonts w:ascii="Helvetica" w:hAnsi="Helvetica"/>
           <w:i/>
           <w:iCs/>
+          <w:color w:val="ADADAD" w:themeColor="background2" w:themeShade="BF"/>
           <w:sz w:val="18"/>
           <w:szCs w:val="18"/>
           <w:lang w:val="en-US"/>
@@ -1863,6 +2344,7 @@
           <w:rFonts w:ascii="Helvetica" w:hAnsi="Helvetica"/>
           <w:i/>
           <w:iCs/>
+          <w:color w:val="ADADAD" w:themeColor="background2" w:themeShade="BF"/>
           <w:sz w:val="18"/>
           <w:szCs w:val="18"/>
           <w:lang w:val="en-US"/>
@@ -1874,6 +2356,7 @@
           <w:rFonts w:ascii="Helvetica" w:hAnsi="Helvetica"/>
           <w:i/>
           <w:iCs/>
+          <w:color w:val="ADADAD" w:themeColor="background2" w:themeShade="BF"/>
           <w:sz w:val="18"/>
           <w:szCs w:val="18"/>
           <w:lang w:val="en-US"/>
@@ -1885,17 +2368,43 @@
           <w:rFonts w:ascii="Helvetica" w:hAnsi="Helvetica"/>
           <w:i/>
           <w:iCs/>
-          <w:sz w:val="18"/>
-          <w:szCs w:val="18"/>
-          <w:lang w:val="en-US"/>
-        </w:rPr>
-        <w:t xml:space="preserve"> main game</w:t>
-      </w:r>
-      <w:r>
-        <w:rPr>
-          <w:rFonts w:ascii="Helvetica" w:hAnsi="Helvetica"/>
-          <w:i/>
-          <w:iCs/>
+          <w:color w:val="ADADAD" w:themeColor="background2" w:themeShade="BF"/>
+          <w:sz w:val="18"/>
+          <w:szCs w:val="18"/>
+          <w:lang w:val="en-US"/>
+        </w:rPr>
+        <w:t xml:space="preserve"> </w:t>
+      </w:r>
+      <w:r>
+        <w:rPr>
+          <w:rFonts w:ascii="Helvetica" w:hAnsi="Helvetica"/>
+          <w:i/>
+          <w:iCs/>
+          <w:color w:val="ADADAD" w:themeColor="background2" w:themeShade="BF"/>
+          <w:sz w:val="18"/>
+          <w:szCs w:val="18"/>
+          <w:lang w:val="en-US"/>
+        </w:rPr>
+        <w:t xml:space="preserve">main </w:t>
+      </w:r>
+      <w:r>
+        <w:rPr>
+          <w:rFonts w:ascii="Helvetica" w:hAnsi="Helvetica"/>
+          <w:i/>
+          <w:iCs/>
+          <w:color w:val="ADADAD" w:themeColor="background2" w:themeShade="BF"/>
+          <w:sz w:val="18"/>
+          <w:szCs w:val="18"/>
+          <w:lang w:val="en-US"/>
+        </w:rPr>
+        <w:t>game</w:t>
+      </w:r>
+      <w:r>
+        <w:rPr>
+          <w:rFonts w:ascii="Helvetica" w:hAnsi="Helvetica"/>
+          <w:i/>
+          <w:iCs/>
+          <w:color w:val="ADADAD" w:themeColor="background2" w:themeShade="BF"/>
           <w:sz w:val="18"/>
           <w:szCs w:val="18"/>
           <w:lang w:val="en-US"/>
@@ -1907,6 +2416,7 @@
           <w:rFonts w:ascii="Helvetica" w:hAnsi="Helvetica"/>
           <w:i/>
           <w:iCs/>
+          <w:color w:val="ADADAD" w:themeColor="background2" w:themeShade="BF"/>
           <w:sz w:val="18"/>
           <w:szCs w:val="18"/>
           <w:lang w:val="en-US"/>

</xml_diff>